<commit_message>
updating SLA and herbivore figs/tables/analyses
</commit_message>
<xml_diff>
--- a/Figures_Tables/ranova_PVE/Defense/nsim_10/asclepiadis_2020.docx
+++ b/Figures_Tables/ranova_PVE/Defense/nsim_10/asclepiadis_2020.docx
@@ -2,7 +2,7 @@
 <file path=word/document.xml><?xml version="1.0" encoding="utf-8"?>
 <w:document xmlns:wpc="http://schemas.microsoft.com/office/word/2010/wordprocessingCanvas" xmlns:cx="http://schemas.microsoft.com/office/drawing/2014/chartex" xmlns:cx1="http://schemas.microsoft.com/office/drawing/2015/9/8/chartex" xmlns:cx2="http://schemas.microsoft.com/office/drawing/2015/10/21/chartex" xmlns:cx3="http://schemas.microsoft.com/office/drawing/2016/5/9/chartex" xmlns:cx4="http://schemas.microsoft.com/office/drawing/2016/5/10/chartex" xmlns:cx5="http://schemas.microsoft.com/office/drawing/2016/5/11/chartex" xmlns:cx6="http://schemas.microsoft.com/office/drawing/2016/5/12/chartex" xmlns:cx7="http://schemas.microsoft.com/office/drawing/2016/5/13/chartex" xmlns:cx8="http://schemas.microsoft.com/office/drawing/2016/5/14/chartex" xmlns:mc="http://schemas.openxmlformats.org/markup-compatibility/2006" xmlns:aink="http://schemas.microsoft.com/office/drawing/2016/ink" xmlns:am3d="http://schemas.microsoft.com/office/drawing/2017/model3d" xmlns:o="urn:schemas-microsoft-com:office:office" xmlns:r="http://schemas.openxmlformats.org/officeDocument/2006/relationships" xmlns:m="http://schemas.openxmlformats.org/officeDocument/2006/math" xmlns:v="urn:schemas-microsoft-com:vml" xmlns:wp14="http://schemas.microsoft.com/office/word/2010/wordprocessingDrawing" xmlns:wp="http://schemas.openxmlformats.org/drawingml/2006/wordprocessingDrawing" xmlns:w10="urn:schemas-microsoft-com:office:word" xmlns:w="http://schemas.openxmlformats.org/wordprocessingml/2006/main" xmlns:w14="http://schemas.microsoft.com/office/word/2010/wordml" xmlns:w15="http://schemas.microsoft.com/office/word/2012/wordml" xmlns:w16cex="http://schemas.microsoft.com/office/word/2018/wordml/cex" xmlns:w16cid="http://schemas.microsoft.com/office/word/2016/wordml/cid" xmlns:w16="http://schemas.microsoft.com/office/word/2018/wordml" xmlns:w16se="http://schemas.microsoft.com/office/word/2015/wordml/symex" xmlns:wpg="http://schemas.microsoft.com/office/word/2010/wordprocessingGroup" xmlns:wpi="http://schemas.microsoft.com/office/word/2010/wordprocessingInk" xmlns:wne="http://schemas.microsoft.com/office/word/2006/wordml" xmlns:wps="http://schemas.microsoft.com/office/word/2010/wordprocessingShape" mc:Ignorable="w14 w15 w16se w16cid w16 w16cex wp14">
   <w:body>
-    <w:p>
+    <w:p xmlns:w="http://schemas.openxmlformats.org/wordprocessingml/2006/main" xmlns:wp="http://schemas.openxmlformats.org/drawingml/2006/wordprocessingDrawing" xmlns:r="http://schemas.openxmlformats.org/officeDocument/2006/relationships" xmlns:w14="http://schemas.microsoft.com/office/word/2010/wordml">
       <w:pPr>
         <w:pStyle w:val="Normal"/>
       </w:pPr>
@@ -10,7 +10,7 @@
         <w:t xml:space="preserve">Table 1: Test for variance among families and populations</w:t>
       </w:r>
     </w:p>
-    <w:p>
+    <w:p xmlns:w="http://schemas.openxmlformats.org/wordprocessingml/2006/main" xmlns:wp="http://schemas.openxmlformats.org/drawingml/2006/wordprocessingDrawing" xmlns:r="http://schemas.openxmlformats.org/officeDocument/2006/relationships" xmlns:w14="http://schemas.microsoft.com/office/word/2010/wordml">
       <w:pPr>
         <w:pStyle w:val="Normal"/>
       </w:pPr>
@@ -18,7 +18,7 @@
         <w:t xml:space="preserve">Model: Liriomyza_asclepiadis ~ Block + (1 | Population) + (1 | Population:Fam_uniq)</w:t>
       </w:r>
     </w:p>
-    <w:tbl xmlns:a="http://schemas.openxmlformats.org/drawingml/2006/main" xmlns:pic="http://schemas.openxmlformats.org/drawingml/2006/picture">
+    <w:tbl xmlns:w="http://schemas.openxmlformats.org/wordprocessingml/2006/main" xmlns:r="http://schemas.openxmlformats.org/officeDocument/2006/relationships" xmlns:w14="http://schemas.microsoft.com/office/word/2010/wordml" xmlns:wp="http://schemas.openxmlformats.org/drawingml/2006/wordprocessingDrawing" xmlns:a="http://schemas.openxmlformats.org/drawingml/2006/main" xmlns:pic="http://schemas.openxmlformats.org/drawingml/2006/picture">
       <w:tblPr>
         <w:tblLayout w:type="fixed"/>
         <w:jc w:val="center"/>
@@ -28,25 +28,22 @@
         <w:gridCol w:w="3113"/>
         <w:gridCol w:w="1450"/>
         <w:gridCol w:w="1279"/>
-        <w:gridCol w:w="1084"/>
-        <w:gridCol w:w="1084"/>
+        <w:gridCol w:w="961"/>
+        <w:gridCol w:w="961"/>
         <w:gridCol w:w="594"/>
-        <w:gridCol w:w="1090"/>
+        <w:gridCol w:w="961"/>
       </w:tblGrid>
       <w:tr>
         <w:trPr>
           <w:cantSplit/>
-          <w:trHeight w:val="637" w:hRule="auto"/>
+          <w:trHeight w:val="615" w:hRule="auto"/>
           <w:tblHeader/>
         </w:trPr>
-        header1
         <w:tc>
           <w:tcPr>
             <w:tcBorders>
               <w:bottom w:val="single" w:sz="16" w:space="0" w:color="666666"/>
               <w:top w:val="single" w:sz="16" w:space="0" w:color="666666"/>
-              <w:left w:val="none" w:sz="0" w:space="0" w:color="000000"/>
-              <w:right w:val="none" w:sz="0" w:space="0" w:color="000000"/>
             </w:tcBorders>
             <w:shd w:val="clear" w:color="auto" w:fill="FFFFFF"/>
             <w:tcMar>
@@ -60,22 +57,12 @@
           <w:p>
             <w:pPr>
               <w:jc w:val="left"/>
-              <w:keepNext/>
-              <w:pBdr>
-                <w:bottom w:val="none" w:sz="0" w:space="0" w:color="000000"/>
-                <w:top w:val="none" w:sz="0" w:space="0" w:color="000000"/>
-                <w:left w:val="none" w:sz="0" w:space="0" w:color="000000"/>
-                <w:right w:val="none" w:sz="0" w:space="0" w:color="000000"/>
-              </w:pBdr>
-              <w:spacing w:after="100" w:before="100" w:line="240"/>
-              <w:ind w:firstLine="0" w:left="100" w:right="100"/>
-            </w:pPr>
-            <w:r>
-              <w:rPr>
-                <w:rFonts w:ascii="Arial"/>
-                <w:i w:val="false"/>
-                <w:b w:val="false"/>
-                <w:u w:val="none"/>
+              <w:spacing w:after="100" w:before="100" w:line="240"/>
+              <w:ind w:firstLine="0" w:left="100" w:right="100"/>
+            </w:pPr>
+            <w:r xmlns:w="http://schemas.openxmlformats.org/wordprocessingml/2006/main" xmlns:wp="http://schemas.openxmlformats.org/drawingml/2006/wordprocessingDrawing" xmlns:r="http://schemas.openxmlformats.org/officeDocument/2006/relationships" xmlns:w14="http://schemas.microsoft.com/office/word/2010/wordml">
+              <w:rPr>
+                <w:rFonts w:ascii="Arial" w:hAnsi="Arial" w:eastAsia="Arial" w:cs="Arial"/>
                 <w:sz w:val="22"/>
                 <w:szCs w:val="22"/>
                 <w:color w:val="000000"/>
@@ -89,8 +76,6 @@
             <w:tcBorders>
               <w:bottom w:val="single" w:sz="16" w:space="0" w:color="666666"/>
               <w:top w:val="single" w:sz="16" w:space="0" w:color="666666"/>
-              <w:left w:val="none" w:sz="0" w:space="0" w:color="000000"/>
-              <w:right w:val="none" w:sz="0" w:space="0" w:color="000000"/>
             </w:tcBorders>
             <w:shd w:val="clear" w:color="auto" w:fill="FFFFFF"/>
             <w:tcMar>
@@ -104,22 +89,12 @@
           <w:p>
             <w:pPr>
               <w:jc w:val="left"/>
-              <w:keepNext/>
-              <w:pBdr>
-                <w:bottom w:val="none" w:sz="0" w:space="0" w:color="000000"/>
-                <w:top w:val="none" w:sz="0" w:space="0" w:color="000000"/>
-                <w:left w:val="none" w:sz="0" w:space="0" w:color="000000"/>
-                <w:right w:val="none" w:sz="0" w:space="0" w:color="000000"/>
-              </w:pBdr>
-              <w:spacing w:after="100" w:before="100" w:line="240"/>
-              <w:ind w:firstLine="0" w:left="100" w:right="100"/>
-            </w:pPr>
-            <w:r>
-              <w:rPr>
-                <w:rFonts w:ascii="Arial"/>
-                <w:i w:val="false"/>
-                <w:b w:val="false"/>
-                <w:u w:val="none"/>
+              <w:spacing w:after="100" w:before="100" w:line="240"/>
+              <w:ind w:firstLine="0" w:left="100" w:right="100"/>
+            </w:pPr>
+            <w:r xmlns:w="http://schemas.openxmlformats.org/wordprocessingml/2006/main" xmlns:wp="http://schemas.openxmlformats.org/drawingml/2006/wordprocessingDrawing" xmlns:r="http://schemas.openxmlformats.org/officeDocument/2006/relationships" xmlns:w14="http://schemas.microsoft.com/office/word/2010/wordml">
+              <w:rPr>
+                <w:rFonts w:ascii="Arial" w:hAnsi="Arial" w:eastAsia="Arial" w:cs="Arial"/>
                 <w:sz w:val="22"/>
                 <w:szCs w:val="22"/>
                 <w:color w:val="000000"/>
@@ -133,8 +108,6 @@
             <w:tcBorders>
               <w:bottom w:val="single" w:sz="16" w:space="0" w:color="666666"/>
               <w:top w:val="single" w:sz="16" w:space="0" w:color="666666"/>
-              <w:left w:val="none" w:sz="0" w:space="0" w:color="000000"/>
-              <w:right w:val="none" w:sz="0" w:space="0" w:color="000000"/>
             </w:tcBorders>
             <w:shd w:val="clear" w:color="auto" w:fill="FFFFFF"/>
             <w:tcMar>
@@ -148,22 +121,12 @@
           <w:p>
             <w:pPr>
               <w:jc w:val="right"/>
-              <w:keepNext/>
-              <w:pBdr>
-                <w:bottom w:val="none" w:sz="0" w:space="0" w:color="000000"/>
-                <w:top w:val="none" w:sz="0" w:space="0" w:color="000000"/>
-                <w:left w:val="none" w:sz="0" w:space="0" w:color="000000"/>
-                <w:right w:val="none" w:sz="0" w:space="0" w:color="000000"/>
-              </w:pBdr>
-              <w:spacing w:after="100" w:before="100" w:line="240"/>
-              <w:ind w:firstLine="0" w:left="100" w:right="100"/>
-            </w:pPr>
-            <w:r>
-              <w:rPr>
-                <w:rFonts w:ascii="Arial"/>
-                <w:i w:val="false"/>
-                <w:b w:val="false"/>
-                <w:u w:val="none"/>
+              <w:spacing w:after="100" w:before="100" w:line="240"/>
+              <w:ind w:firstLine="0" w:left="100" w:right="100"/>
+            </w:pPr>
+            <w:r xmlns:w="http://schemas.openxmlformats.org/wordprocessingml/2006/main" xmlns:wp="http://schemas.openxmlformats.org/drawingml/2006/wordprocessingDrawing" xmlns:r="http://schemas.openxmlformats.org/officeDocument/2006/relationships" xmlns:w14="http://schemas.microsoft.com/office/word/2010/wordml">
+              <w:rPr>
+                <w:rFonts w:ascii="Arial" w:hAnsi="Arial" w:eastAsia="Arial" w:cs="Arial"/>
                 <w:sz w:val="22"/>
                 <w:szCs w:val="22"/>
                 <w:color w:val="000000"/>
@@ -177,8 +140,6 @@
             <w:tcBorders>
               <w:bottom w:val="single" w:sz="16" w:space="0" w:color="666666"/>
               <w:top w:val="single" w:sz="16" w:space="0" w:color="666666"/>
-              <w:left w:val="none" w:sz="0" w:space="0" w:color="000000"/>
-              <w:right w:val="none" w:sz="0" w:space="0" w:color="000000"/>
             </w:tcBorders>
             <w:shd w:val="clear" w:color="auto" w:fill="FFFFFF"/>
             <w:tcMar>
@@ -192,22 +153,12 @@
           <w:p>
             <w:pPr>
               <w:jc w:val="right"/>
-              <w:keepNext/>
-              <w:pBdr>
-                <w:bottom w:val="none" w:sz="0" w:space="0" w:color="000000"/>
-                <w:top w:val="none" w:sz="0" w:space="0" w:color="000000"/>
-                <w:left w:val="none" w:sz="0" w:space="0" w:color="000000"/>
-                <w:right w:val="none" w:sz="0" w:space="0" w:color="000000"/>
-              </w:pBdr>
-              <w:spacing w:after="100" w:before="100" w:line="240"/>
-              <w:ind w:firstLine="0" w:left="100" w:right="100"/>
-            </w:pPr>
-            <w:r>
-              <w:rPr>
-                <w:rFonts w:ascii="Arial"/>
-                <w:i w:val="false"/>
-                <w:b w:val="false"/>
-                <w:u w:val="none"/>
+              <w:spacing w:after="100" w:before="100" w:line="240"/>
+              <w:ind w:firstLine="0" w:left="100" w:right="100"/>
+            </w:pPr>
+            <w:r xmlns:w="http://schemas.openxmlformats.org/wordprocessingml/2006/main" xmlns:wp="http://schemas.openxmlformats.org/drawingml/2006/wordprocessingDrawing" xmlns:r="http://schemas.openxmlformats.org/officeDocument/2006/relationships" xmlns:w14="http://schemas.microsoft.com/office/word/2010/wordml">
+              <w:rPr>
+                <w:rFonts w:ascii="Arial" w:hAnsi="Arial" w:eastAsia="Arial" w:cs="Arial"/>
                 <w:sz w:val="22"/>
                 <w:szCs w:val="22"/>
                 <w:color w:val="000000"/>
@@ -221,8 +172,6 @@
             <w:tcBorders>
               <w:bottom w:val="single" w:sz="16" w:space="0" w:color="666666"/>
               <w:top w:val="single" w:sz="16" w:space="0" w:color="666666"/>
-              <w:left w:val="none" w:sz="0" w:space="0" w:color="000000"/>
-              <w:right w:val="none" w:sz="0" w:space="0" w:color="000000"/>
             </w:tcBorders>
             <w:shd w:val="clear" w:color="auto" w:fill="FFFFFF"/>
             <w:tcMar>
@@ -236,34 +185,21 @@
           <w:p>
             <w:pPr>
               <w:jc w:val="right"/>
-              <w:keepNext/>
-              <w:pBdr>
-                <w:bottom w:val="none" w:sz="0" w:space="0" w:color="000000"/>
-                <w:top w:val="none" w:sz="0" w:space="0" w:color="000000"/>
-                <w:left w:val="none" w:sz="0" w:space="0" w:color="000000"/>
-                <w:right w:val="none" w:sz="0" w:space="0" w:color="000000"/>
-              </w:pBdr>
-              <w:spacing w:after="100" w:before="100" w:line="240"/>
-              <w:ind w:firstLine="0" w:left="100" w:right="100"/>
-            </w:pPr>
-            <w:r>
-              <w:rPr>
-                <w:rFonts w:ascii="Arial"/>
-                <w:i w:val="false"/>
-                <w:b w:val="false"/>
-                <w:u w:val="none"/>
-                <w:sz w:val="22"/>
-                <w:szCs w:val="22"/>
-                <w:color w:val="000000"/>
-              </w:rPr>
-              <w:t xml:space="preserve">Ï‡</w:t>
-            </w:r>
-            <w:r>
-              <w:rPr>
-                <w:rFonts w:ascii="Arial"/>
-                <w:i w:val="false"/>
-                <w:b w:val="false"/>
-                <w:u w:val="none"/>
+              <w:spacing w:after="100" w:before="100" w:line="240"/>
+              <w:ind w:firstLine="0" w:left="100" w:right="100"/>
+            </w:pPr>
+            <w:r xmlns:w="http://schemas.openxmlformats.org/wordprocessingml/2006/main" xmlns:wp="http://schemas.openxmlformats.org/drawingml/2006/wordprocessingDrawing" xmlns:r="http://schemas.openxmlformats.org/officeDocument/2006/relationships" xmlns:w14="http://schemas.microsoft.com/office/word/2010/wordml">
+              <w:rPr>
+                <w:rFonts w:ascii="Arial" w:hAnsi="Arial" w:eastAsia="Arial" w:cs="Arial"/>
+                <w:sz w:val="22"/>
+                <w:szCs w:val="22"/>
+                <w:color w:val="000000"/>
+              </w:rPr>
+              <w:t xml:space="preserve">χ</w:t>
+            </w:r>
+            <w:r xmlns:w="http://schemas.openxmlformats.org/wordprocessingml/2006/main" xmlns:wp="http://schemas.openxmlformats.org/drawingml/2006/wordprocessingDrawing" xmlns:r="http://schemas.openxmlformats.org/officeDocument/2006/relationships" xmlns:w14="http://schemas.microsoft.com/office/word/2010/wordml">
+              <w:rPr>
+                <w:rFonts w:ascii="Arial" w:hAnsi="Arial" w:eastAsia="Arial" w:cs="Arial"/>
                 <w:vertAlign w:val="superscript"/>
                 <w:sz w:val="22"/>
                 <w:szCs w:val="22"/>
@@ -278,8 +214,6 @@
             <w:tcBorders>
               <w:bottom w:val="single" w:sz="16" w:space="0" w:color="666666"/>
               <w:top w:val="single" w:sz="16" w:space="0" w:color="666666"/>
-              <w:left w:val="none" w:sz="0" w:space="0" w:color="000000"/>
-              <w:right w:val="none" w:sz="0" w:space="0" w:color="000000"/>
             </w:tcBorders>
             <w:shd w:val="clear" w:color="auto" w:fill="FFFFFF"/>
             <w:tcMar>
@@ -293,22 +227,12 @@
           <w:p>
             <w:pPr>
               <w:jc w:val="right"/>
-              <w:keepNext/>
-              <w:pBdr>
-                <w:bottom w:val="none" w:sz="0" w:space="0" w:color="000000"/>
-                <w:top w:val="none" w:sz="0" w:space="0" w:color="000000"/>
-                <w:left w:val="none" w:sz="0" w:space="0" w:color="000000"/>
-                <w:right w:val="none" w:sz="0" w:space="0" w:color="000000"/>
-              </w:pBdr>
-              <w:spacing w:after="100" w:before="100" w:line="240"/>
-              <w:ind w:firstLine="0" w:left="100" w:right="100"/>
-            </w:pPr>
-            <w:r>
-              <w:rPr>
-                <w:rFonts w:ascii="Arial"/>
-                <w:i w:val="false"/>
-                <w:b w:val="false"/>
-                <w:u w:val="none"/>
+              <w:spacing w:after="100" w:before="100" w:line="240"/>
+              <w:ind w:firstLine="0" w:left="100" w:right="100"/>
+            </w:pPr>
+            <w:r xmlns:w="http://schemas.openxmlformats.org/wordprocessingml/2006/main" xmlns:wp="http://schemas.openxmlformats.org/drawingml/2006/wordprocessingDrawing" xmlns:r="http://schemas.openxmlformats.org/officeDocument/2006/relationships" xmlns:w14="http://schemas.microsoft.com/office/word/2010/wordml">
+              <w:rPr>
+                <w:rFonts w:ascii="Arial" w:hAnsi="Arial" w:eastAsia="Arial" w:cs="Arial"/>
                 <w:sz w:val="22"/>
                 <w:szCs w:val="22"/>
                 <w:color w:val="000000"/>
@@ -322,8 +246,6 @@
             <w:tcBorders>
               <w:bottom w:val="single" w:sz="16" w:space="0" w:color="666666"/>
               <w:top w:val="single" w:sz="16" w:space="0" w:color="666666"/>
-              <w:left w:val="none" w:sz="0" w:space="0" w:color="000000"/>
-              <w:right w:val="none" w:sz="0" w:space="0" w:color="000000"/>
             </w:tcBorders>
             <w:shd w:val="clear" w:color="auto" w:fill="FFFFFF"/>
             <w:tcMar>
@@ -337,22 +259,12 @@
           <w:p>
             <w:pPr>
               <w:jc w:val="left"/>
-              <w:keepNext/>
-              <w:pBdr>
-                <w:bottom w:val="none" w:sz="0" w:space="0" w:color="000000"/>
-                <w:top w:val="none" w:sz="0" w:space="0" w:color="000000"/>
-                <w:left w:val="none" w:sz="0" w:space="0" w:color="000000"/>
-                <w:right w:val="none" w:sz="0" w:space="0" w:color="000000"/>
-              </w:pBdr>
-              <w:spacing w:after="100" w:before="100" w:line="240"/>
-              <w:ind w:firstLine="0" w:left="100" w:right="100"/>
-            </w:pPr>
-            <w:r>
-              <w:rPr>
-                <w:rFonts w:ascii="Arial"/>
-                <w:i w:val="false"/>
-                <w:b w:val="false"/>
-                <w:u w:val="none"/>
+              <w:spacing w:after="100" w:before="100" w:line="240"/>
+              <w:ind w:firstLine="0" w:left="100" w:right="100"/>
+            </w:pPr>
+            <w:r xmlns:w="http://schemas.openxmlformats.org/wordprocessingml/2006/main" xmlns:wp="http://schemas.openxmlformats.org/drawingml/2006/wordprocessingDrawing" xmlns:r="http://schemas.openxmlformats.org/officeDocument/2006/relationships" xmlns:w14="http://schemas.microsoft.com/office/word/2010/wordml">
+              <w:rPr>
+                <w:rFonts w:ascii="Arial" w:hAnsi="Arial" w:eastAsia="Arial" w:cs="Arial"/>
                 <w:sz w:val="22"/>
                 <w:szCs w:val="22"/>
                 <w:color w:val="000000"/>
@@ -367,16 +279,9 @@
           <w:cantSplit/>
           <w:trHeight w:val="615" w:hRule="auto"/>
         </w:trPr>
-        body1
-        <w:tc>
-          <w:tcPr>
-            <w:vMerge w:val="restart"/>
-            <w:tcBorders>
-              <w:bottom w:val="single" w:sz="16" w:space="0" w:color="666666"/>
-              <w:top w:val="single" w:sz="16" w:space="0" w:color="666666"/>
-              <w:left w:val="none" w:sz="0" w:space="0" w:color="000000"/>
-              <w:right w:val="none" w:sz="0" w:space="0" w:color="000000"/>
-            </w:tcBorders>
+        <w:tc>
+          <w:tcPr>
+            <w:tcBorders/>
             <w:shd w:val="clear" w:color="auto" w:fill="FFFFFF"/>
             <w:tcMar>
               <w:top w:w="0" w:type="dxa"/>
@@ -389,22 +294,12 @@
           <w:p>
             <w:pPr>
               <w:jc w:val="left"/>
-              <w:keepNext/>
-              <w:pBdr>
-                <w:bottom w:val="none" w:sz="0" w:space="0" w:color="000000"/>
-                <w:top w:val="none" w:sz="0" w:space="0" w:color="000000"/>
-                <w:left w:val="none" w:sz="0" w:space="0" w:color="000000"/>
-                <w:right w:val="none" w:sz="0" w:space="0" w:color="000000"/>
-              </w:pBdr>
-              <w:spacing w:after="100" w:before="100" w:line="240"/>
-              <w:ind w:firstLine="0" w:left="100" w:right="100"/>
-            </w:pPr>
-            <w:r>
-              <w:rPr>
-                <w:rFonts w:ascii="Arial"/>
-                <w:i w:val="false"/>
-                <w:b w:val="false"/>
-                <w:u w:val="none"/>
+              <w:spacing w:after="100" w:before="100" w:line="240"/>
+              <w:ind w:firstLine="0" w:left="100" w:right="100"/>
+            </w:pPr>
+            <w:r xmlns:w="http://schemas.openxmlformats.org/wordprocessingml/2006/main" xmlns:wp="http://schemas.openxmlformats.org/drawingml/2006/wordprocessingDrawing" xmlns:r="http://schemas.openxmlformats.org/officeDocument/2006/relationships" xmlns:w14="http://schemas.microsoft.com/office/word/2010/wordml">
+              <w:rPr>
+                <w:rFonts w:ascii="Arial" w:hAnsi="Arial" w:eastAsia="Arial" w:cs="Arial"/>
                 <w:sz w:val="22"/>
                 <w:szCs w:val="22"/>
                 <w:color w:val="000000"/>
@@ -415,12 +310,7 @@
         </w:tc>
         <w:tc>
           <w:tcPr>
-            <w:tcBorders>
-              <w:bottom w:val="none" w:sz="0" w:space="0" w:color="000000"/>
-              <w:top w:val="none" w:sz="0" w:space="0" w:color="000000"/>
-              <w:left w:val="none" w:sz="0" w:space="0" w:color="000000"/>
-              <w:right w:val="none" w:sz="0" w:space="0" w:color="000000"/>
-            </w:tcBorders>
+            <w:tcBorders/>
             <w:shd w:val="clear" w:color="auto" w:fill="FFFFFF"/>
             <w:tcMar>
               <w:top w:w="0" w:type="dxa"/>
@@ -433,22 +323,12 @@
           <w:p>
             <w:pPr>
               <w:jc w:val="left"/>
-              <w:keepNext/>
-              <w:pBdr>
-                <w:bottom w:val="none" w:sz="0" w:space="0" w:color="000000"/>
-                <w:top w:val="none" w:sz="0" w:space="0" w:color="000000"/>
-                <w:left w:val="none" w:sz="0" w:space="0" w:color="000000"/>
-                <w:right w:val="none" w:sz="0" w:space="0" w:color="000000"/>
-              </w:pBdr>
-              <w:spacing w:after="100" w:before="100" w:line="240"/>
-              <w:ind w:firstLine="0" w:left="100" w:right="100"/>
-            </w:pPr>
-            <w:r>
-              <w:rPr>
-                <w:rFonts w:ascii="Arial"/>
-                <w:i w:val="false"/>
-                <w:b w:val="false"/>
-                <w:u w:val="none"/>
+              <w:spacing w:after="100" w:before="100" w:line="240"/>
+              <w:ind w:firstLine="0" w:left="100" w:right="100"/>
+            </w:pPr>
+            <w:r xmlns:w="http://schemas.openxmlformats.org/wordprocessingml/2006/main" xmlns:wp="http://schemas.openxmlformats.org/drawingml/2006/wordprocessingDrawing" xmlns:r="http://schemas.openxmlformats.org/officeDocument/2006/relationships" xmlns:w14="http://schemas.microsoft.com/office/word/2010/wordml">
+              <w:rPr>
+                <w:rFonts w:ascii="Arial" w:hAnsi="Arial" w:eastAsia="Arial" w:cs="Arial"/>
                 <w:sz w:val="22"/>
                 <w:szCs w:val="22"/>
                 <w:color w:val="000000"/>
@@ -459,12 +339,7 @@
         </w:tc>
         <w:tc>
           <w:tcPr>
-            <w:tcBorders>
-              <w:bottom w:val="none" w:sz="0" w:space="0" w:color="000000"/>
-              <w:top w:val="none" w:sz="0" w:space="0" w:color="000000"/>
-              <w:left w:val="none" w:sz="0" w:space="0" w:color="000000"/>
-              <w:right w:val="none" w:sz="0" w:space="0" w:color="000000"/>
-            </w:tcBorders>
+            <w:tcBorders/>
             <w:shd w:val="clear" w:color="auto" w:fill="FFFFFF"/>
             <w:tcMar>
               <w:top w:w="0" w:type="dxa"/>
@@ -477,38 +352,23 @@
           <w:p>
             <w:pPr>
               <w:jc w:val="right"/>
-              <w:keepNext/>
-              <w:pBdr>
-                <w:bottom w:val="none" w:sz="0" w:space="0" w:color="000000"/>
-                <w:top w:val="none" w:sz="0" w:space="0" w:color="000000"/>
-                <w:left w:val="none" w:sz="0" w:space="0" w:color="000000"/>
-                <w:right w:val="none" w:sz="0" w:space="0" w:color="000000"/>
-              </w:pBdr>
-              <w:spacing w:after="100" w:before="100" w:line="240"/>
-              <w:ind w:firstLine="0" w:left="100" w:right="100"/>
-            </w:pPr>
-            <w:r>
-              <w:rPr>
-                <w:rFonts w:ascii="Arial"/>
-                <w:i w:val="false"/>
-                <w:b w:val="false"/>
-                <w:u w:val="none"/>
-                <w:sz w:val="22"/>
-                <w:szCs w:val="22"/>
-                <w:color w:val="000000"/>
-              </w:rPr>
-              <w:t xml:space="preserve">0.040</w:t>
-            </w:r>
-          </w:p>
-        </w:tc>
-        <w:tc>
-          <w:tcPr>
-            <w:tcBorders>
-              <w:bottom w:val="none" w:sz="0" w:space="0" w:color="000000"/>
-              <w:top w:val="none" w:sz="0" w:space="0" w:color="000000"/>
-              <w:left w:val="none" w:sz="0" w:space="0" w:color="000000"/>
-              <w:right w:val="none" w:sz="0" w:space="0" w:color="000000"/>
-            </w:tcBorders>
+              <w:spacing w:after="100" w:before="100" w:line="240"/>
+              <w:ind w:firstLine="0" w:left="100" w:right="100"/>
+            </w:pPr>
+            <w:r xmlns:w="http://schemas.openxmlformats.org/wordprocessingml/2006/main" xmlns:wp="http://schemas.openxmlformats.org/drawingml/2006/wordprocessingDrawing" xmlns:r="http://schemas.openxmlformats.org/officeDocument/2006/relationships" xmlns:w14="http://schemas.microsoft.com/office/word/2010/wordml">
+              <w:rPr>
+                <w:rFonts w:ascii="Arial" w:hAnsi="Arial" w:eastAsia="Arial" w:cs="Arial"/>
+                <w:sz w:val="22"/>
+                <w:szCs w:val="22"/>
+                <w:color w:val="000000"/>
+              </w:rPr>
+              <w:t xml:space="preserve">0.013</w:t>
+            </w:r>
+          </w:p>
+        </w:tc>
+        <w:tc>
+          <w:tcPr>
+            <w:tcBorders/>
             <w:shd w:val="clear" w:color="auto" w:fill="FFFFFF"/>
             <w:tcMar>
               <w:top w:w="0" w:type="dxa"/>
@@ -521,38 +381,23 @@
           <w:p>
             <w:pPr>
               <w:jc w:val="right"/>
-              <w:keepNext/>
-              <w:pBdr>
-                <w:bottom w:val="none" w:sz="0" w:space="0" w:color="000000"/>
-                <w:top w:val="none" w:sz="0" w:space="0" w:color="000000"/>
-                <w:left w:val="none" w:sz="0" w:space="0" w:color="000000"/>
-                <w:right w:val="none" w:sz="0" w:space="0" w:color="000000"/>
-              </w:pBdr>
-              <w:spacing w:after="100" w:before="100" w:line="240"/>
-              <w:ind w:firstLine="0" w:left="100" w:right="100"/>
-            </w:pPr>
-            <w:r>
-              <w:rPr>
-                <w:rFonts w:ascii="Arial"/>
-                <w:i w:val="false"/>
-                <w:b w:val="false"/>
-                <w:u w:val="none"/>
-                <w:sz w:val="22"/>
-                <w:szCs w:val="22"/>
-                <w:color w:val="000000"/>
-              </w:rPr>
-              <w:t xml:space="preserve">5.140</w:t>
-            </w:r>
-          </w:p>
-        </w:tc>
-        <w:tc>
-          <w:tcPr>
-            <w:tcBorders>
-              <w:bottom w:val="none" w:sz="0" w:space="0" w:color="000000"/>
-              <w:top w:val="none" w:sz="0" w:space="0" w:color="000000"/>
-              <w:left w:val="none" w:sz="0" w:space="0" w:color="000000"/>
-              <w:right w:val="none" w:sz="0" w:space="0" w:color="000000"/>
-            </w:tcBorders>
+              <w:spacing w:after="100" w:before="100" w:line="240"/>
+              <w:ind w:firstLine="0" w:left="100" w:right="100"/>
+            </w:pPr>
+            <w:r xmlns:w="http://schemas.openxmlformats.org/wordprocessingml/2006/main" xmlns:wp="http://schemas.openxmlformats.org/drawingml/2006/wordprocessingDrawing" xmlns:r="http://schemas.openxmlformats.org/officeDocument/2006/relationships" xmlns:w14="http://schemas.microsoft.com/office/word/2010/wordml">
+              <w:rPr>
+                <w:rFonts w:ascii="Arial" w:hAnsi="Arial" w:eastAsia="Arial" w:cs="Arial"/>
+                <w:sz w:val="22"/>
+                <w:szCs w:val="22"/>
+                <w:color w:val="000000"/>
+              </w:rPr>
+              <w:t xml:space="preserve">1.976</w:t>
+            </w:r>
+          </w:p>
+        </w:tc>
+        <w:tc>
+          <w:tcPr>
+            <w:tcBorders/>
             <w:shd w:val="clear" w:color="auto" w:fill="FFFFFF"/>
             <w:tcMar>
               <w:top w:w="0" w:type="dxa"/>
@@ -565,38 +410,23 @@
           <w:p>
             <w:pPr>
               <w:jc w:val="right"/>
-              <w:keepNext/>
-              <w:pBdr>
-                <w:bottom w:val="none" w:sz="0" w:space="0" w:color="000000"/>
-                <w:top w:val="none" w:sz="0" w:space="0" w:color="000000"/>
-                <w:left w:val="none" w:sz="0" w:space="0" w:color="000000"/>
-                <w:right w:val="none" w:sz="0" w:space="0" w:color="000000"/>
-              </w:pBdr>
-              <w:spacing w:after="100" w:before="100" w:line="240"/>
-              <w:ind w:firstLine="0" w:left="100" w:right="100"/>
-            </w:pPr>
-            <w:r>
-              <w:rPr>
-                <w:rFonts w:ascii="Arial"/>
-                <w:i w:val="false"/>
-                <w:b w:val="false"/>
-                <w:u w:val="none"/>
-                <w:sz w:val="22"/>
-                <w:szCs w:val="22"/>
-                <w:color w:val="000000"/>
-              </w:rPr>
-              <w:t xml:space="preserve">18.689</w:t>
-            </w:r>
-          </w:p>
-        </w:tc>
-        <w:tc>
-          <w:tcPr>
-            <w:tcBorders>
-              <w:bottom w:val="none" w:sz="0" w:space="0" w:color="000000"/>
-              <w:top w:val="none" w:sz="0" w:space="0" w:color="000000"/>
-              <w:left w:val="none" w:sz="0" w:space="0" w:color="000000"/>
-              <w:right w:val="none" w:sz="0" w:space="0" w:color="000000"/>
-            </w:tcBorders>
+              <w:spacing w:after="100" w:before="100" w:line="240"/>
+              <w:ind w:firstLine="0" w:left="100" w:right="100"/>
+            </w:pPr>
+            <w:r xmlns:w="http://schemas.openxmlformats.org/wordprocessingml/2006/main" xmlns:wp="http://schemas.openxmlformats.org/drawingml/2006/wordprocessingDrawing" xmlns:r="http://schemas.openxmlformats.org/officeDocument/2006/relationships" xmlns:w14="http://schemas.microsoft.com/office/word/2010/wordml">
+              <w:rPr>
+                <w:rFonts w:ascii="Arial" w:hAnsi="Arial" w:eastAsia="Arial" w:cs="Arial"/>
+                <w:sz w:val="22"/>
+                <w:szCs w:val="22"/>
+                <w:color w:val="000000"/>
+              </w:rPr>
+              <w:t xml:space="preserve">0.575</w:t>
+            </w:r>
+          </w:p>
+        </w:tc>
+        <w:tc>
+          <w:tcPr>
+            <w:tcBorders/>
             <w:shd w:val="clear" w:color="auto" w:fill="FFFFFF"/>
             <w:tcMar>
               <w:top w:w="0" w:type="dxa"/>
@@ -609,22 +439,12 @@
           <w:p>
             <w:pPr>
               <w:jc w:val="right"/>
-              <w:keepNext/>
-              <w:pBdr>
-                <w:bottom w:val="none" w:sz="0" w:space="0" w:color="000000"/>
-                <w:top w:val="none" w:sz="0" w:space="0" w:color="000000"/>
-                <w:left w:val="none" w:sz="0" w:space="0" w:color="000000"/>
-                <w:right w:val="none" w:sz="0" w:space="0" w:color="000000"/>
-              </w:pBdr>
-              <w:spacing w:after="100" w:before="100" w:line="240"/>
-              <w:ind w:firstLine="0" w:left="100" w:right="100"/>
-            </w:pPr>
-            <w:r>
-              <w:rPr>
-                <w:rFonts w:ascii="Arial"/>
-                <w:i w:val="false"/>
-                <w:b w:val="false"/>
-                <w:u w:val="none"/>
+              <w:spacing w:after="100" w:before="100" w:line="240"/>
+              <w:ind w:firstLine="0" w:left="100" w:right="100"/>
+            </w:pPr>
+            <w:r xmlns:w="http://schemas.openxmlformats.org/wordprocessingml/2006/main" xmlns:wp="http://schemas.openxmlformats.org/drawingml/2006/wordprocessingDrawing" xmlns:r="http://schemas.openxmlformats.org/officeDocument/2006/relationships" xmlns:w14="http://schemas.microsoft.com/office/word/2010/wordml">
+              <w:rPr>
+                <w:rFonts w:ascii="Arial" w:hAnsi="Arial" w:eastAsia="Arial" w:cs="Arial"/>
                 <w:sz w:val="22"/>
                 <w:szCs w:val="22"/>
                 <w:color w:val="000000"/>
@@ -635,12 +455,7 @@
         </w:tc>
         <w:tc>
           <w:tcPr>
-            <w:tcBorders>
-              <w:bottom w:val="none" w:sz="0" w:space="0" w:color="000000"/>
-              <w:top w:val="none" w:sz="0" w:space="0" w:color="000000"/>
-              <w:left w:val="none" w:sz="0" w:space="0" w:color="000000"/>
-              <w:right w:val="none" w:sz="0" w:space="0" w:color="000000"/>
-            </w:tcBorders>
+            <w:tcBorders/>
             <w:shd w:val="clear" w:color="auto" w:fill="FFFFFF"/>
             <w:tcMar>
               <w:top w:w="0" w:type="dxa"/>
@@ -653,27 +468,17 @@
           <w:p>
             <w:pPr>
               <w:jc w:val="left"/>
-              <w:keepNext/>
-              <w:pBdr>
-                <w:bottom w:val="none" w:sz="0" w:space="0" w:color="000000"/>
-                <w:top w:val="none" w:sz="0" w:space="0" w:color="000000"/>
-                <w:left w:val="none" w:sz="0" w:space="0" w:color="000000"/>
-                <w:right w:val="none" w:sz="0" w:space="0" w:color="000000"/>
-              </w:pBdr>
-              <w:spacing w:after="100" w:before="100" w:line="240"/>
-              <w:ind w:firstLine="0" w:left="100" w:right="100"/>
-            </w:pPr>
-            <w:r>
-              <w:rPr>
-                <w:rFonts w:ascii="Arial"/>
-                <w:i w:val="false"/>
-                <w:b w:val="true"/>
-                <w:u w:val="none"/>
-                <w:sz w:val="22"/>
-                <w:szCs w:val="22"/>
-                <w:color w:val="000000"/>
-              </w:rPr>
-              <w:t xml:space="preserve">&lt;0.001</w:t>
+              <w:spacing w:after="100" w:before="100" w:line="240"/>
+              <w:ind w:firstLine="0" w:left="100" w:right="100"/>
+            </w:pPr>
+            <w:r xmlns:w="http://schemas.openxmlformats.org/wordprocessingml/2006/main" xmlns:wp="http://schemas.openxmlformats.org/drawingml/2006/wordprocessingDrawing" xmlns:r="http://schemas.openxmlformats.org/officeDocument/2006/relationships" xmlns:w14="http://schemas.microsoft.com/office/word/2010/wordml">
+              <w:rPr>
+                <w:rFonts w:ascii="Arial" w:hAnsi="Arial" w:eastAsia="Arial" w:cs="Arial"/>
+                <w:sz w:val="22"/>
+                <w:szCs w:val="22"/>
+                <w:color w:val="000000"/>
+              </w:rPr>
+              <w:t xml:space="preserve">0.224</w:t>
             </w:r>
           </w:p>
         </w:tc>
@@ -683,15 +488,10 @@
           <w:cantSplit/>
           <w:trHeight w:val="615" w:hRule="auto"/>
         </w:trPr>
-        body2
-        <w:tc>
-          <w:tcPr>
-            <w:vMerge/>
-            <w:tcBorders>
-              <w:bottom w:val="single" w:sz="16" w:space="0" w:color="666666"/>
-              <w:top w:val="single" w:sz="16" w:space="0" w:color="666666"/>
-              <w:left w:val="none" w:sz="0" w:space="0" w:color="000000"/>
-              <w:right w:val="none" w:sz="0" w:space="0" w:color="000000"/>
+        <w:tc>
+          <w:tcPr>
+            <w:tcBorders>
+              <w:bottom w:val="single" w:sz="16" w:space="0" w:color="666666"/>
             </w:tcBorders>
             <w:shd w:val="clear" w:color="auto" w:fill="FFFFFF"/>
             <w:tcMar>
@@ -705,25 +505,24 @@
           <w:p>
             <w:pPr>
               <w:jc w:val="left"/>
-              <w:keepNext/>
-              <w:pBdr>
-                <w:bottom w:val="none" w:sz="0" w:space="0" w:color="000000"/>
-                <w:top w:val="none" w:sz="0" w:space="0" w:color="000000"/>
-                <w:left w:val="none" w:sz="0" w:space="0" w:color="000000"/>
-                <w:right w:val="none" w:sz="0" w:space="0" w:color="000000"/>
-              </w:pBdr>
-              <w:spacing w:after="100" w:before="100" w:line="240"/>
-              <w:ind w:firstLine="0" w:left="100" w:right="100"/>
-            </w:pPr>
-          </w:p>
-        </w:tc>
-        <w:tc>
-          <w:tcPr>
-            <w:tcBorders>
-              <w:bottom w:val="single" w:sz="16" w:space="0" w:color="666666"/>
-              <w:top w:val="none" w:sz="0" w:space="0" w:color="000000"/>
-              <w:left w:val="none" w:sz="0" w:space="0" w:color="000000"/>
-              <w:right w:val="none" w:sz="0" w:space="0" w:color="000000"/>
+              <w:spacing w:after="100" w:before="100" w:line="240"/>
+              <w:ind w:firstLine="0" w:left="100" w:right="100"/>
+            </w:pPr>
+            <w:r xmlns:w="http://schemas.openxmlformats.org/wordprocessingml/2006/main" xmlns:wp="http://schemas.openxmlformats.org/drawingml/2006/wordprocessingDrawing" xmlns:r="http://schemas.openxmlformats.org/officeDocument/2006/relationships" xmlns:w14="http://schemas.microsoft.com/office/word/2010/wordml">
+              <w:rPr>
+                <w:rFonts w:ascii="Arial" w:hAnsi="Arial" w:eastAsia="Arial" w:cs="Arial"/>
+                <w:sz w:val="22"/>
+                <w:szCs w:val="22"/>
+                <w:color w:val="000000"/>
+              </w:rPr>
+              <w:t xml:space="preserve">Liriomyza asclepiadis: 2020</w:t>
+            </w:r>
+          </w:p>
+        </w:tc>
+        <w:tc>
+          <w:tcPr>
+            <w:tcBorders>
+              <w:bottom w:val="single" w:sz="16" w:space="0" w:color="666666"/>
             </w:tcBorders>
             <w:shd w:val="clear" w:color="auto" w:fill="FFFFFF"/>
             <w:tcMar>
@@ -737,22 +536,12 @@
           <w:p>
             <w:pPr>
               <w:jc w:val="left"/>
-              <w:keepNext/>
-              <w:pBdr>
-                <w:bottom w:val="none" w:sz="0" w:space="0" w:color="000000"/>
-                <w:top w:val="none" w:sz="0" w:space="0" w:color="000000"/>
-                <w:left w:val="none" w:sz="0" w:space="0" w:color="000000"/>
-                <w:right w:val="none" w:sz="0" w:space="0" w:color="000000"/>
-              </w:pBdr>
-              <w:spacing w:after="100" w:before="100" w:line="240"/>
-              <w:ind w:firstLine="0" w:left="100" w:right="100"/>
-            </w:pPr>
-            <w:r>
-              <w:rPr>
-                <w:rFonts w:ascii="Arial"/>
-                <w:i w:val="false"/>
-                <w:b w:val="false"/>
-                <w:u w:val="none"/>
+              <w:spacing w:after="100" w:before="100" w:line="240"/>
+              <w:ind w:firstLine="0" w:left="100" w:right="100"/>
+            </w:pPr>
+            <w:r xmlns:w="http://schemas.openxmlformats.org/wordprocessingml/2006/main" xmlns:wp="http://schemas.openxmlformats.org/drawingml/2006/wordprocessingDrawing" xmlns:r="http://schemas.openxmlformats.org/officeDocument/2006/relationships" xmlns:w14="http://schemas.microsoft.com/office/word/2010/wordml">
+              <w:rPr>
+                <w:rFonts w:ascii="Arial" w:hAnsi="Arial" w:eastAsia="Arial" w:cs="Arial"/>
                 <w:sz w:val="22"/>
                 <w:szCs w:val="22"/>
                 <w:color w:val="000000"/>
@@ -765,9 +554,6 @@
           <w:tcPr>
             <w:tcBorders>
               <w:bottom w:val="single" w:sz="16" w:space="0" w:color="666666"/>
-              <w:top w:val="none" w:sz="0" w:space="0" w:color="000000"/>
-              <w:left w:val="none" w:sz="0" w:space="0" w:color="000000"/>
-              <w:right w:val="none" w:sz="0" w:space="0" w:color="000000"/>
             </w:tcBorders>
             <w:shd w:val="clear" w:color="auto" w:fill="FFFFFF"/>
             <w:tcMar>
@@ -781,37 +567,24 @@
           <w:p>
             <w:pPr>
               <w:jc w:val="right"/>
-              <w:keepNext/>
-              <w:pBdr>
-                <w:bottom w:val="none" w:sz="0" w:space="0" w:color="000000"/>
-                <w:top w:val="none" w:sz="0" w:space="0" w:color="000000"/>
-                <w:left w:val="none" w:sz="0" w:space="0" w:color="000000"/>
-                <w:right w:val="none" w:sz="0" w:space="0" w:color="000000"/>
-              </w:pBdr>
-              <w:spacing w:after="100" w:before="100" w:line="240"/>
-              <w:ind w:firstLine="0" w:left="100" w:right="100"/>
-            </w:pPr>
-            <w:r>
-              <w:rPr>
-                <w:rFonts w:ascii="Arial"/>
-                <w:i w:val="false"/>
-                <w:b w:val="false"/>
-                <w:u w:val="none"/>
-                <w:sz w:val="22"/>
-                <w:szCs w:val="22"/>
-                <w:color w:val="000000"/>
-              </w:rPr>
-              <w:t xml:space="preserve">0.087</w:t>
-            </w:r>
-          </w:p>
-        </w:tc>
-        <w:tc>
-          <w:tcPr>
-            <w:tcBorders>
-              <w:bottom w:val="single" w:sz="16" w:space="0" w:color="666666"/>
-              <w:top w:val="none" w:sz="0" w:space="0" w:color="000000"/>
-              <w:left w:val="none" w:sz="0" w:space="0" w:color="000000"/>
-              <w:right w:val="none" w:sz="0" w:space="0" w:color="000000"/>
+              <w:spacing w:after="100" w:before="100" w:line="240"/>
+              <w:ind w:firstLine="0" w:left="100" w:right="100"/>
+            </w:pPr>
+            <w:r xmlns:w="http://schemas.openxmlformats.org/wordprocessingml/2006/main" xmlns:wp="http://schemas.openxmlformats.org/drawingml/2006/wordprocessingDrawing" xmlns:r="http://schemas.openxmlformats.org/officeDocument/2006/relationships" xmlns:w14="http://schemas.microsoft.com/office/word/2010/wordml">
+              <w:rPr>
+                <w:rFonts w:ascii="Arial" w:hAnsi="Arial" w:eastAsia="Arial" w:cs="Arial"/>
+                <w:sz w:val="22"/>
+                <w:szCs w:val="22"/>
+                <w:color w:val="000000"/>
+              </w:rPr>
+              <w:t xml:space="preserve">0.022</w:t>
+            </w:r>
+          </w:p>
+        </w:tc>
+        <w:tc>
+          <w:tcPr>
+            <w:tcBorders>
+              <w:bottom w:val="single" w:sz="16" w:space="0" w:color="666666"/>
             </w:tcBorders>
             <w:shd w:val="clear" w:color="auto" w:fill="FFFFFF"/>
             <w:tcMar>
@@ -825,37 +598,24 @@
           <w:p>
             <w:pPr>
               <w:jc w:val="right"/>
-              <w:keepNext/>
-              <w:pBdr>
-                <w:bottom w:val="none" w:sz="0" w:space="0" w:color="000000"/>
-                <w:top w:val="none" w:sz="0" w:space="0" w:color="000000"/>
-                <w:left w:val="none" w:sz="0" w:space="0" w:color="000000"/>
-                <w:right w:val="none" w:sz="0" w:space="0" w:color="000000"/>
-              </w:pBdr>
-              <w:spacing w:after="100" w:before="100" w:line="240"/>
-              <w:ind w:firstLine="0" w:left="100" w:right="100"/>
-            </w:pPr>
-            <w:r>
-              <w:rPr>
-                <w:rFonts w:ascii="Arial"/>
-                <w:i w:val="false"/>
-                <w:b w:val="false"/>
-                <w:u w:val="none"/>
-                <w:sz w:val="22"/>
-                <w:szCs w:val="22"/>
-                <w:color w:val="000000"/>
-              </w:rPr>
-              <w:t xml:space="preserve">10.537</w:t>
-            </w:r>
-          </w:p>
-        </w:tc>
-        <w:tc>
-          <w:tcPr>
-            <w:tcBorders>
-              <w:bottom w:val="single" w:sz="16" w:space="0" w:color="666666"/>
-              <w:top w:val="none" w:sz="0" w:space="0" w:color="000000"/>
-              <w:left w:val="none" w:sz="0" w:space="0" w:color="000000"/>
-              <w:right w:val="none" w:sz="0" w:space="0" w:color="000000"/>
+              <w:spacing w:after="100" w:before="100" w:line="240"/>
+              <w:ind w:firstLine="0" w:left="100" w:right="100"/>
+            </w:pPr>
+            <w:r xmlns:w="http://schemas.openxmlformats.org/wordprocessingml/2006/main" xmlns:wp="http://schemas.openxmlformats.org/drawingml/2006/wordprocessingDrawing" xmlns:r="http://schemas.openxmlformats.org/officeDocument/2006/relationships" xmlns:w14="http://schemas.microsoft.com/office/word/2010/wordml">
+              <w:rPr>
+                <w:rFonts w:ascii="Arial" w:hAnsi="Arial" w:eastAsia="Arial" w:cs="Arial"/>
+                <w:sz w:val="22"/>
+                <w:szCs w:val="22"/>
+                <w:color w:val="000000"/>
+              </w:rPr>
+              <w:t xml:space="preserve">3.302</w:t>
+            </w:r>
+          </w:p>
+        </w:tc>
+        <w:tc>
+          <w:tcPr>
+            <w:tcBorders>
+              <w:bottom w:val="single" w:sz="16" w:space="0" w:color="666666"/>
             </w:tcBorders>
             <w:shd w:val="clear" w:color="auto" w:fill="FFFFFF"/>
             <w:tcMar>
@@ -869,37 +629,24 @@
           <w:p>
             <w:pPr>
               <w:jc w:val="right"/>
-              <w:keepNext/>
-              <w:pBdr>
-                <w:bottom w:val="none" w:sz="0" w:space="0" w:color="000000"/>
-                <w:top w:val="none" w:sz="0" w:space="0" w:color="000000"/>
-                <w:left w:val="none" w:sz="0" w:space="0" w:color="000000"/>
-                <w:right w:val="none" w:sz="0" w:space="0" w:color="000000"/>
-              </w:pBdr>
-              <w:spacing w:after="100" w:before="100" w:line="240"/>
-              <w:ind w:firstLine="0" w:left="100" w:right="100"/>
-            </w:pPr>
-            <w:r>
-              <w:rPr>
-                <w:rFonts w:ascii="Arial"/>
-                <w:i w:val="false"/>
-                <w:b w:val="false"/>
-                <w:u w:val="none"/>
-                <w:sz w:val="22"/>
-                <w:szCs w:val="22"/>
-                <w:color w:val="000000"/>
-              </w:rPr>
-              <w:t xml:space="preserve">1.416</w:t>
-            </w:r>
-          </w:p>
-        </w:tc>
-        <w:tc>
-          <w:tcPr>
-            <w:tcBorders>
-              <w:bottom w:val="single" w:sz="16" w:space="0" w:color="666666"/>
-              <w:top w:val="none" w:sz="0" w:space="0" w:color="000000"/>
-              <w:left w:val="none" w:sz="0" w:space="0" w:color="000000"/>
-              <w:right w:val="none" w:sz="0" w:space="0" w:color="000000"/>
+              <w:spacing w:after="100" w:before="100" w:line="240"/>
+              <w:ind w:firstLine="0" w:left="100" w:right="100"/>
+            </w:pPr>
+            <w:r xmlns:w="http://schemas.openxmlformats.org/wordprocessingml/2006/main" xmlns:wp="http://schemas.openxmlformats.org/drawingml/2006/wordprocessingDrawing" xmlns:r="http://schemas.openxmlformats.org/officeDocument/2006/relationships" xmlns:w14="http://schemas.microsoft.com/office/word/2010/wordml">
+              <w:rPr>
+                <w:rFonts w:ascii="Arial" w:hAnsi="Arial" w:eastAsia="Arial" w:cs="Arial"/>
+                <w:sz w:val="22"/>
+                <w:szCs w:val="22"/>
+                <w:color w:val="000000"/>
+              </w:rPr>
+              <w:t xml:space="preserve">0.257</w:t>
+            </w:r>
+          </w:p>
+        </w:tc>
+        <w:tc>
+          <w:tcPr>
+            <w:tcBorders>
+              <w:bottom w:val="single" w:sz="16" w:space="0" w:color="666666"/>
             </w:tcBorders>
             <w:shd w:val="clear" w:color="auto" w:fill="FFFFFF"/>
             <w:tcMar>
@@ -913,22 +660,12 @@
           <w:p>
             <w:pPr>
               <w:jc w:val="right"/>
-              <w:keepNext/>
-              <w:pBdr>
-                <w:bottom w:val="none" w:sz="0" w:space="0" w:color="000000"/>
-                <w:top w:val="none" w:sz="0" w:space="0" w:color="000000"/>
-                <w:left w:val="none" w:sz="0" w:space="0" w:color="000000"/>
-                <w:right w:val="none" w:sz="0" w:space="0" w:color="000000"/>
-              </w:pBdr>
-              <w:spacing w:after="100" w:before="100" w:line="240"/>
-              <w:ind w:firstLine="0" w:left="100" w:right="100"/>
-            </w:pPr>
-            <w:r>
-              <w:rPr>
-                <w:rFonts w:ascii="Arial"/>
-                <w:i w:val="false"/>
-                <w:b w:val="false"/>
-                <w:u w:val="none"/>
+              <w:spacing w:after="100" w:before="100" w:line="240"/>
+              <w:ind w:firstLine="0" w:left="100" w:right="100"/>
+            </w:pPr>
+            <w:r xmlns:w="http://schemas.openxmlformats.org/wordprocessingml/2006/main" xmlns:wp="http://schemas.openxmlformats.org/drawingml/2006/wordprocessingDrawing" xmlns:r="http://schemas.openxmlformats.org/officeDocument/2006/relationships" xmlns:w14="http://schemas.microsoft.com/office/word/2010/wordml">
+              <w:rPr>
+                <w:rFonts w:ascii="Arial" w:hAnsi="Arial" w:eastAsia="Arial" w:cs="Arial"/>
                 <w:sz w:val="22"/>
                 <w:szCs w:val="22"/>
                 <w:color w:val="000000"/>
@@ -941,9 +678,6 @@
           <w:tcPr>
             <w:tcBorders>
               <w:bottom w:val="single" w:sz="16" w:space="0" w:color="666666"/>
-              <w:top w:val="none" w:sz="0" w:space="0" w:color="000000"/>
-              <w:left w:val="none" w:sz="0" w:space="0" w:color="000000"/>
-              <w:right w:val="none" w:sz="0" w:space="0" w:color="000000"/>
             </w:tcBorders>
             <w:shd w:val="clear" w:color="auto" w:fill="FFFFFF"/>
             <w:tcMar>
@@ -957,33 +691,23 @@
           <w:p>
             <w:pPr>
               <w:jc w:val="left"/>
-              <w:keepNext/>
-              <w:pBdr>
-                <w:bottom w:val="none" w:sz="0" w:space="0" w:color="000000"/>
-                <w:top w:val="none" w:sz="0" w:space="0" w:color="000000"/>
-                <w:left w:val="none" w:sz="0" w:space="0" w:color="000000"/>
-                <w:right w:val="none" w:sz="0" w:space="0" w:color="000000"/>
-              </w:pBdr>
-              <w:spacing w:after="100" w:before="100" w:line="240"/>
-              <w:ind w:firstLine="0" w:left="100" w:right="100"/>
-            </w:pPr>
-            <w:r>
-              <w:rPr>
-                <w:rFonts w:ascii="Arial"/>
-                <w:i w:val="false"/>
-                <w:b w:val="false"/>
-                <w:u w:val="none"/>
-                <w:sz w:val="22"/>
-                <w:szCs w:val="22"/>
-                <w:color w:val="000000"/>
-              </w:rPr>
-              <w:t xml:space="preserve">0.117</w:t>
+              <w:spacing w:after="100" w:before="100" w:line="240"/>
+              <w:ind w:firstLine="0" w:left="100" w:right="100"/>
+            </w:pPr>
+            <w:r xmlns:w="http://schemas.openxmlformats.org/wordprocessingml/2006/main" xmlns:wp="http://schemas.openxmlformats.org/drawingml/2006/wordprocessingDrawing" xmlns:r="http://schemas.openxmlformats.org/officeDocument/2006/relationships" xmlns:w14="http://schemas.microsoft.com/office/word/2010/wordml">
+              <w:rPr>
+                <w:rFonts w:ascii="Arial" w:hAnsi="Arial" w:eastAsia="Arial" w:cs="Arial"/>
+                <w:sz w:val="22"/>
+                <w:szCs w:val="22"/>
+                <w:color w:val="000000"/>
+              </w:rPr>
+              <w:t xml:space="preserve">0.306</w:t>
             </w:r>
           </w:p>
         </w:tc>
       </w:tr>
     </w:tbl>
-    <w:p>
+    <w:p xmlns:w="http://schemas.openxmlformats.org/wordprocessingml/2006/main" xmlns:wp="http://schemas.openxmlformats.org/drawingml/2006/wordprocessingDrawing" xmlns:r="http://schemas.openxmlformats.org/officeDocument/2006/relationships" xmlns:w14="http://schemas.microsoft.com/office/word/2010/wordml">
       <w:pPr>
         <w:pStyle w:val="Normal"/>
       </w:pPr>
@@ -991,7 +715,7 @@
         <w:t xml:space="preserve"/>
       </w:r>
     </w:p>
-    <w:p>
+    <w:p xmlns:w="http://schemas.openxmlformats.org/wordprocessingml/2006/main" xmlns:wp="http://schemas.openxmlformats.org/drawingml/2006/wordprocessingDrawing" xmlns:r="http://schemas.openxmlformats.org/officeDocument/2006/relationships" xmlns:w14="http://schemas.microsoft.com/office/word/2010/wordml">
       <w:pPr>
         <w:pStyle w:val="Normal"/>
       </w:pPr>
@@ -999,7 +723,7 @@
         <w:t xml:space="preserve"/>
       </w:r>
     </w:p>
-    <w:p>
+    <w:p xmlns:w="http://schemas.openxmlformats.org/wordprocessingml/2006/main" xmlns:wp="http://schemas.openxmlformats.org/drawingml/2006/wordprocessingDrawing" xmlns:r="http://schemas.openxmlformats.org/officeDocument/2006/relationships" xmlns:w14="http://schemas.microsoft.com/office/word/2010/wordml">
       <w:pPr>
         <w:pStyle w:val="Normal"/>
       </w:pPr>
@@ -1007,7 +731,7 @@
         <w:t xml:space="preserve">Table 2: Assess how much variance is explained by urbanization</w:t>
       </w:r>
     </w:p>
-    <w:p>
+    <w:p xmlns:w="http://schemas.openxmlformats.org/wordprocessingml/2006/main" xmlns:wp="http://schemas.openxmlformats.org/drawingml/2006/wordprocessingDrawing" xmlns:r="http://schemas.openxmlformats.org/officeDocument/2006/relationships" xmlns:w14="http://schemas.microsoft.com/office/word/2010/wordml">
       <w:pPr>
         <w:pStyle w:val="Normal"/>
       </w:pPr>
@@ -1015,7 +739,7 @@
         <w:t xml:space="preserve">Urbanization = Distance to the City Center</w:t>
       </w:r>
     </w:p>
-    <w:p>
+    <w:p xmlns:w="http://schemas.openxmlformats.org/wordprocessingml/2006/main" xmlns:wp="http://schemas.openxmlformats.org/drawingml/2006/wordprocessingDrawing" xmlns:r="http://schemas.openxmlformats.org/officeDocument/2006/relationships" xmlns:w14="http://schemas.microsoft.com/office/word/2010/wordml">
       <w:pPr>
         <w:pStyle w:val="Normal"/>
       </w:pPr>
@@ -1023,7 +747,7 @@
         <w:t xml:space="preserve">Model: Liriomyza_asclepiadis ~ Block + (1 | Population) + (1 | Population:Fam_uniq) +     City_dist</w:t>
       </w:r>
     </w:p>
-    <w:tbl xmlns:a="http://schemas.openxmlformats.org/drawingml/2006/main" xmlns:pic="http://schemas.openxmlformats.org/drawingml/2006/picture">
+    <w:tbl xmlns:w="http://schemas.openxmlformats.org/wordprocessingml/2006/main" xmlns:r="http://schemas.openxmlformats.org/officeDocument/2006/relationships" xmlns:w14="http://schemas.microsoft.com/office/word/2010/wordml" xmlns:wp="http://schemas.openxmlformats.org/drawingml/2006/wordprocessingDrawing" xmlns:a="http://schemas.openxmlformats.org/drawingml/2006/main" xmlns:pic="http://schemas.openxmlformats.org/drawingml/2006/picture">
       <w:tblPr>
         <w:tblLayout w:type="fixed"/>
         <w:jc w:val="center"/>
@@ -1033,25 +757,22 @@
         <w:gridCol w:w="3113"/>
         <w:gridCol w:w="1450"/>
         <w:gridCol w:w="1279"/>
+        <w:gridCol w:w="961"/>
+        <w:gridCol w:w="961"/>
+        <w:gridCol w:w="594"/>
         <w:gridCol w:w="1084"/>
-        <w:gridCol w:w="1084"/>
-        <w:gridCol w:w="594"/>
-        <w:gridCol w:w="1090"/>
       </w:tblGrid>
       <w:tr>
         <w:trPr>
           <w:cantSplit/>
-          <w:trHeight w:val="637" w:hRule="auto"/>
+          <w:trHeight w:val="615" w:hRule="auto"/>
           <w:tblHeader/>
         </w:trPr>
-        header1
         <w:tc>
           <w:tcPr>
             <w:tcBorders>
               <w:bottom w:val="single" w:sz="16" w:space="0" w:color="666666"/>
               <w:top w:val="single" w:sz="16" w:space="0" w:color="666666"/>
-              <w:left w:val="none" w:sz="0" w:space="0" w:color="000000"/>
-              <w:right w:val="none" w:sz="0" w:space="0" w:color="000000"/>
             </w:tcBorders>
             <w:shd w:val="clear" w:color="auto" w:fill="FFFFFF"/>
             <w:tcMar>
@@ -1065,22 +786,12 @@
           <w:p>
             <w:pPr>
               <w:jc w:val="left"/>
-              <w:keepNext/>
-              <w:pBdr>
-                <w:bottom w:val="none" w:sz="0" w:space="0" w:color="000000"/>
-                <w:top w:val="none" w:sz="0" w:space="0" w:color="000000"/>
-                <w:left w:val="none" w:sz="0" w:space="0" w:color="000000"/>
-                <w:right w:val="none" w:sz="0" w:space="0" w:color="000000"/>
-              </w:pBdr>
-              <w:spacing w:after="100" w:before="100" w:line="240"/>
-              <w:ind w:firstLine="0" w:left="100" w:right="100"/>
-            </w:pPr>
-            <w:r>
-              <w:rPr>
-                <w:rFonts w:ascii="Arial"/>
-                <w:i w:val="false"/>
-                <w:b w:val="false"/>
-                <w:u w:val="none"/>
+              <w:spacing w:after="100" w:before="100" w:line="240"/>
+              <w:ind w:firstLine="0" w:left="100" w:right="100"/>
+            </w:pPr>
+            <w:r xmlns:w="http://schemas.openxmlformats.org/wordprocessingml/2006/main" xmlns:wp="http://schemas.openxmlformats.org/drawingml/2006/wordprocessingDrawing" xmlns:r="http://schemas.openxmlformats.org/officeDocument/2006/relationships" xmlns:w14="http://schemas.microsoft.com/office/word/2010/wordml">
+              <w:rPr>
+                <w:rFonts w:ascii="Arial" w:hAnsi="Arial" w:eastAsia="Arial" w:cs="Arial"/>
                 <w:sz w:val="22"/>
                 <w:szCs w:val="22"/>
                 <w:color w:val="000000"/>
@@ -1094,8 +805,6 @@
             <w:tcBorders>
               <w:bottom w:val="single" w:sz="16" w:space="0" w:color="666666"/>
               <w:top w:val="single" w:sz="16" w:space="0" w:color="666666"/>
-              <w:left w:val="none" w:sz="0" w:space="0" w:color="000000"/>
-              <w:right w:val="none" w:sz="0" w:space="0" w:color="000000"/>
             </w:tcBorders>
             <w:shd w:val="clear" w:color="auto" w:fill="FFFFFF"/>
             <w:tcMar>
@@ -1109,22 +818,12 @@
           <w:p>
             <w:pPr>
               <w:jc w:val="left"/>
-              <w:keepNext/>
-              <w:pBdr>
-                <w:bottom w:val="none" w:sz="0" w:space="0" w:color="000000"/>
-                <w:top w:val="none" w:sz="0" w:space="0" w:color="000000"/>
-                <w:left w:val="none" w:sz="0" w:space="0" w:color="000000"/>
-                <w:right w:val="none" w:sz="0" w:space="0" w:color="000000"/>
-              </w:pBdr>
-              <w:spacing w:after="100" w:before="100" w:line="240"/>
-              <w:ind w:firstLine="0" w:left="100" w:right="100"/>
-            </w:pPr>
-            <w:r>
-              <w:rPr>
-                <w:rFonts w:ascii="Arial"/>
-                <w:i w:val="false"/>
-                <w:b w:val="false"/>
-                <w:u w:val="none"/>
+              <w:spacing w:after="100" w:before="100" w:line="240"/>
+              <w:ind w:firstLine="0" w:left="100" w:right="100"/>
+            </w:pPr>
+            <w:r xmlns:w="http://schemas.openxmlformats.org/wordprocessingml/2006/main" xmlns:wp="http://schemas.openxmlformats.org/drawingml/2006/wordprocessingDrawing" xmlns:r="http://schemas.openxmlformats.org/officeDocument/2006/relationships" xmlns:w14="http://schemas.microsoft.com/office/word/2010/wordml">
+              <w:rPr>
+                <w:rFonts w:ascii="Arial" w:hAnsi="Arial" w:eastAsia="Arial" w:cs="Arial"/>
                 <w:sz w:val="22"/>
                 <w:szCs w:val="22"/>
                 <w:color w:val="000000"/>
@@ -1138,8 +837,6 @@
             <w:tcBorders>
               <w:bottom w:val="single" w:sz="16" w:space="0" w:color="666666"/>
               <w:top w:val="single" w:sz="16" w:space="0" w:color="666666"/>
-              <w:left w:val="none" w:sz="0" w:space="0" w:color="000000"/>
-              <w:right w:val="none" w:sz="0" w:space="0" w:color="000000"/>
             </w:tcBorders>
             <w:shd w:val="clear" w:color="auto" w:fill="FFFFFF"/>
             <w:tcMar>
@@ -1153,22 +850,12 @@
           <w:p>
             <w:pPr>
               <w:jc w:val="right"/>
-              <w:keepNext/>
-              <w:pBdr>
-                <w:bottom w:val="none" w:sz="0" w:space="0" w:color="000000"/>
-                <w:top w:val="none" w:sz="0" w:space="0" w:color="000000"/>
-                <w:left w:val="none" w:sz="0" w:space="0" w:color="000000"/>
-                <w:right w:val="none" w:sz="0" w:space="0" w:color="000000"/>
-              </w:pBdr>
-              <w:spacing w:after="100" w:before="100" w:line="240"/>
-              <w:ind w:firstLine="0" w:left="100" w:right="100"/>
-            </w:pPr>
-            <w:r>
-              <w:rPr>
-                <w:rFonts w:ascii="Arial"/>
-                <w:i w:val="false"/>
-                <w:b w:val="false"/>
-                <w:u w:val="none"/>
+              <w:spacing w:after="100" w:before="100" w:line="240"/>
+              <w:ind w:firstLine="0" w:left="100" w:right="100"/>
+            </w:pPr>
+            <w:r xmlns:w="http://schemas.openxmlformats.org/wordprocessingml/2006/main" xmlns:wp="http://schemas.openxmlformats.org/drawingml/2006/wordprocessingDrawing" xmlns:r="http://schemas.openxmlformats.org/officeDocument/2006/relationships" xmlns:w14="http://schemas.microsoft.com/office/word/2010/wordml">
+              <w:rPr>
+                <w:rFonts w:ascii="Arial" w:hAnsi="Arial" w:eastAsia="Arial" w:cs="Arial"/>
                 <w:sz w:val="22"/>
                 <w:szCs w:val="22"/>
                 <w:color w:val="000000"/>
@@ -1182,8 +869,6 @@
             <w:tcBorders>
               <w:bottom w:val="single" w:sz="16" w:space="0" w:color="666666"/>
               <w:top w:val="single" w:sz="16" w:space="0" w:color="666666"/>
-              <w:left w:val="none" w:sz="0" w:space="0" w:color="000000"/>
-              <w:right w:val="none" w:sz="0" w:space="0" w:color="000000"/>
             </w:tcBorders>
             <w:shd w:val="clear" w:color="auto" w:fill="FFFFFF"/>
             <w:tcMar>
@@ -1197,22 +882,12 @@
           <w:p>
             <w:pPr>
               <w:jc w:val="right"/>
-              <w:keepNext/>
-              <w:pBdr>
-                <w:bottom w:val="none" w:sz="0" w:space="0" w:color="000000"/>
-                <w:top w:val="none" w:sz="0" w:space="0" w:color="000000"/>
-                <w:left w:val="none" w:sz="0" w:space="0" w:color="000000"/>
-                <w:right w:val="none" w:sz="0" w:space="0" w:color="000000"/>
-              </w:pBdr>
-              <w:spacing w:after="100" w:before="100" w:line="240"/>
-              <w:ind w:firstLine="0" w:left="100" w:right="100"/>
-            </w:pPr>
-            <w:r>
-              <w:rPr>
-                <w:rFonts w:ascii="Arial"/>
-                <w:i w:val="false"/>
-                <w:b w:val="false"/>
-                <w:u w:val="none"/>
+              <w:spacing w:after="100" w:before="100" w:line="240"/>
+              <w:ind w:firstLine="0" w:left="100" w:right="100"/>
+            </w:pPr>
+            <w:r xmlns:w="http://schemas.openxmlformats.org/wordprocessingml/2006/main" xmlns:wp="http://schemas.openxmlformats.org/drawingml/2006/wordprocessingDrawing" xmlns:r="http://schemas.openxmlformats.org/officeDocument/2006/relationships" xmlns:w14="http://schemas.microsoft.com/office/word/2010/wordml">
+              <w:rPr>
+                <w:rFonts w:ascii="Arial" w:hAnsi="Arial" w:eastAsia="Arial" w:cs="Arial"/>
                 <w:sz w:val="22"/>
                 <w:szCs w:val="22"/>
                 <w:color w:val="000000"/>
@@ -1226,8 +901,6 @@
             <w:tcBorders>
               <w:bottom w:val="single" w:sz="16" w:space="0" w:color="666666"/>
               <w:top w:val="single" w:sz="16" w:space="0" w:color="666666"/>
-              <w:left w:val="none" w:sz="0" w:space="0" w:color="000000"/>
-              <w:right w:val="none" w:sz="0" w:space="0" w:color="000000"/>
             </w:tcBorders>
             <w:shd w:val="clear" w:color="auto" w:fill="FFFFFF"/>
             <w:tcMar>
@@ -1241,34 +914,21 @@
           <w:p>
             <w:pPr>
               <w:jc w:val="right"/>
-              <w:keepNext/>
-              <w:pBdr>
-                <w:bottom w:val="none" w:sz="0" w:space="0" w:color="000000"/>
-                <w:top w:val="none" w:sz="0" w:space="0" w:color="000000"/>
-                <w:left w:val="none" w:sz="0" w:space="0" w:color="000000"/>
-                <w:right w:val="none" w:sz="0" w:space="0" w:color="000000"/>
-              </w:pBdr>
-              <w:spacing w:after="100" w:before="100" w:line="240"/>
-              <w:ind w:firstLine="0" w:left="100" w:right="100"/>
-            </w:pPr>
-            <w:r>
-              <w:rPr>
-                <w:rFonts w:ascii="Arial"/>
-                <w:i w:val="false"/>
-                <w:b w:val="false"/>
-                <w:u w:val="none"/>
-                <w:sz w:val="22"/>
-                <w:szCs w:val="22"/>
-                <w:color w:val="000000"/>
-              </w:rPr>
-              <w:t xml:space="preserve">Ï‡</w:t>
-            </w:r>
-            <w:r>
-              <w:rPr>
-                <w:rFonts w:ascii="Arial"/>
-                <w:i w:val="false"/>
-                <w:b w:val="false"/>
-                <w:u w:val="none"/>
+              <w:spacing w:after="100" w:before="100" w:line="240"/>
+              <w:ind w:firstLine="0" w:left="100" w:right="100"/>
+            </w:pPr>
+            <w:r xmlns:w="http://schemas.openxmlformats.org/wordprocessingml/2006/main" xmlns:wp="http://schemas.openxmlformats.org/drawingml/2006/wordprocessingDrawing" xmlns:r="http://schemas.openxmlformats.org/officeDocument/2006/relationships" xmlns:w14="http://schemas.microsoft.com/office/word/2010/wordml">
+              <w:rPr>
+                <w:rFonts w:ascii="Arial" w:hAnsi="Arial" w:eastAsia="Arial" w:cs="Arial"/>
+                <w:sz w:val="22"/>
+                <w:szCs w:val="22"/>
+                <w:color w:val="000000"/>
+              </w:rPr>
+              <w:t xml:space="preserve">χ</w:t>
+            </w:r>
+            <w:r xmlns:w="http://schemas.openxmlformats.org/wordprocessingml/2006/main" xmlns:wp="http://schemas.openxmlformats.org/drawingml/2006/wordprocessingDrawing" xmlns:r="http://schemas.openxmlformats.org/officeDocument/2006/relationships" xmlns:w14="http://schemas.microsoft.com/office/word/2010/wordml">
+              <w:rPr>
+                <w:rFonts w:ascii="Arial" w:hAnsi="Arial" w:eastAsia="Arial" w:cs="Arial"/>
                 <w:vertAlign w:val="superscript"/>
                 <w:sz w:val="22"/>
                 <w:szCs w:val="22"/>
@@ -1283,8 +943,6 @@
             <w:tcBorders>
               <w:bottom w:val="single" w:sz="16" w:space="0" w:color="666666"/>
               <w:top w:val="single" w:sz="16" w:space="0" w:color="666666"/>
-              <w:left w:val="none" w:sz="0" w:space="0" w:color="000000"/>
-              <w:right w:val="none" w:sz="0" w:space="0" w:color="000000"/>
             </w:tcBorders>
             <w:shd w:val="clear" w:color="auto" w:fill="FFFFFF"/>
             <w:tcMar>
@@ -1298,22 +956,12 @@
           <w:p>
             <w:pPr>
               <w:jc w:val="right"/>
-              <w:keepNext/>
-              <w:pBdr>
-                <w:bottom w:val="none" w:sz="0" w:space="0" w:color="000000"/>
-                <w:top w:val="none" w:sz="0" w:space="0" w:color="000000"/>
-                <w:left w:val="none" w:sz="0" w:space="0" w:color="000000"/>
-                <w:right w:val="none" w:sz="0" w:space="0" w:color="000000"/>
-              </w:pBdr>
-              <w:spacing w:after="100" w:before="100" w:line="240"/>
-              <w:ind w:firstLine="0" w:left="100" w:right="100"/>
-            </w:pPr>
-            <w:r>
-              <w:rPr>
-                <w:rFonts w:ascii="Arial"/>
-                <w:i w:val="false"/>
-                <w:b w:val="false"/>
-                <w:u w:val="none"/>
+              <w:spacing w:after="100" w:before="100" w:line="240"/>
+              <w:ind w:firstLine="0" w:left="100" w:right="100"/>
+            </w:pPr>
+            <w:r xmlns:w="http://schemas.openxmlformats.org/wordprocessingml/2006/main" xmlns:wp="http://schemas.openxmlformats.org/drawingml/2006/wordprocessingDrawing" xmlns:r="http://schemas.openxmlformats.org/officeDocument/2006/relationships" xmlns:w14="http://schemas.microsoft.com/office/word/2010/wordml">
+              <w:rPr>
+                <w:rFonts w:ascii="Arial" w:hAnsi="Arial" w:eastAsia="Arial" w:cs="Arial"/>
                 <w:sz w:val="22"/>
                 <w:szCs w:val="22"/>
                 <w:color w:val="000000"/>
@@ -1327,8 +975,6 @@
             <w:tcBorders>
               <w:bottom w:val="single" w:sz="16" w:space="0" w:color="666666"/>
               <w:top w:val="single" w:sz="16" w:space="0" w:color="666666"/>
-              <w:left w:val="none" w:sz="0" w:space="0" w:color="000000"/>
-              <w:right w:val="none" w:sz="0" w:space="0" w:color="000000"/>
             </w:tcBorders>
             <w:shd w:val="clear" w:color="auto" w:fill="FFFFFF"/>
             <w:tcMar>
@@ -1342,22 +988,12 @@
           <w:p>
             <w:pPr>
               <w:jc w:val="left"/>
-              <w:keepNext/>
-              <w:pBdr>
-                <w:bottom w:val="none" w:sz="0" w:space="0" w:color="000000"/>
-                <w:top w:val="none" w:sz="0" w:space="0" w:color="000000"/>
-                <w:left w:val="none" w:sz="0" w:space="0" w:color="000000"/>
-                <w:right w:val="none" w:sz="0" w:space="0" w:color="000000"/>
-              </w:pBdr>
-              <w:spacing w:after="100" w:before="100" w:line="240"/>
-              <w:ind w:firstLine="0" w:left="100" w:right="100"/>
-            </w:pPr>
-            <w:r>
-              <w:rPr>
-                <w:rFonts w:ascii="Arial"/>
-                <w:i w:val="false"/>
-                <w:b w:val="false"/>
-                <w:u w:val="none"/>
+              <w:spacing w:after="100" w:before="100" w:line="240"/>
+              <w:ind w:firstLine="0" w:left="100" w:right="100"/>
+            </w:pPr>
+            <w:r xmlns:w="http://schemas.openxmlformats.org/wordprocessingml/2006/main" xmlns:wp="http://schemas.openxmlformats.org/drawingml/2006/wordprocessingDrawing" xmlns:r="http://schemas.openxmlformats.org/officeDocument/2006/relationships" xmlns:w14="http://schemas.microsoft.com/office/word/2010/wordml">
+              <w:rPr>
+                <w:rFonts w:ascii="Arial" w:hAnsi="Arial" w:eastAsia="Arial" w:cs="Arial"/>
                 <w:sz w:val="22"/>
                 <w:szCs w:val="22"/>
                 <w:color w:val="000000"/>
@@ -1372,16 +1008,9 @@
           <w:cantSplit/>
           <w:trHeight w:val="615" w:hRule="auto"/>
         </w:trPr>
-        body1
-        <w:tc>
-          <w:tcPr>
-            <w:vMerge w:val="restart"/>
-            <w:tcBorders>
-              <w:bottom w:val="single" w:sz="16" w:space="0" w:color="666666"/>
-              <w:top w:val="single" w:sz="16" w:space="0" w:color="666666"/>
-              <w:left w:val="none" w:sz="0" w:space="0" w:color="000000"/>
-              <w:right w:val="none" w:sz="0" w:space="0" w:color="000000"/>
-            </w:tcBorders>
+        <w:tc>
+          <w:tcPr>
+            <w:tcBorders/>
             <w:shd w:val="clear" w:color="auto" w:fill="FFFFFF"/>
             <w:tcMar>
               <w:top w:w="0" w:type="dxa"/>
@@ -1394,22 +1023,12 @@
           <w:p>
             <w:pPr>
               <w:jc w:val="left"/>
-              <w:keepNext/>
-              <w:pBdr>
-                <w:bottom w:val="none" w:sz="0" w:space="0" w:color="000000"/>
-                <w:top w:val="none" w:sz="0" w:space="0" w:color="000000"/>
-                <w:left w:val="none" w:sz="0" w:space="0" w:color="000000"/>
-                <w:right w:val="none" w:sz="0" w:space="0" w:color="000000"/>
-              </w:pBdr>
-              <w:spacing w:after="100" w:before="100" w:line="240"/>
-              <w:ind w:firstLine="0" w:left="100" w:right="100"/>
-            </w:pPr>
-            <w:r>
-              <w:rPr>
-                <w:rFonts w:ascii="Arial"/>
-                <w:i w:val="false"/>
-                <w:b w:val="false"/>
-                <w:u w:val="none"/>
+              <w:spacing w:after="100" w:before="100" w:line="240"/>
+              <w:ind w:firstLine="0" w:left="100" w:right="100"/>
+            </w:pPr>
+            <w:r xmlns:w="http://schemas.openxmlformats.org/wordprocessingml/2006/main" xmlns:wp="http://schemas.openxmlformats.org/drawingml/2006/wordprocessingDrawing" xmlns:r="http://schemas.openxmlformats.org/officeDocument/2006/relationships" xmlns:w14="http://schemas.microsoft.com/office/word/2010/wordml">
+              <w:rPr>
+                <w:rFonts w:ascii="Arial" w:hAnsi="Arial" w:eastAsia="Arial" w:cs="Arial"/>
                 <w:sz w:val="22"/>
                 <w:szCs w:val="22"/>
                 <w:color w:val="000000"/>
@@ -1420,12 +1039,7 @@
         </w:tc>
         <w:tc>
           <w:tcPr>
-            <w:tcBorders>
-              <w:bottom w:val="none" w:sz="0" w:space="0" w:color="000000"/>
-              <w:top w:val="none" w:sz="0" w:space="0" w:color="000000"/>
-              <w:left w:val="none" w:sz="0" w:space="0" w:color="000000"/>
-              <w:right w:val="none" w:sz="0" w:space="0" w:color="000000"/>
-            </w:tcBorders>
+            <w:tcBorders/>
             <w:shd w:val="clear" w:color="auto" w:fill="FFFFFF"/>
             <w:tcMar>
               <w:top w:w="0" w:type="dxa"/>
@@ -1438,22 +1052,12 @@
           <w:p>
             <w:pPr>
               <w:jc w:val="left"/>
-              <w:keepNext/>
-              <w:pBdr>
-                <w:bottom w:val="none" w:sz="0" w:space="0" w:color="000000"/>
-                <w:top w:val="none" w:sz="0" w:space="0" w:color="000000"/>
-                <w:left w:val="none" w:sz="0" w:space="0" w:color="000000"/>
-                <w:right w:val="none" w:sz="0" w:space="0" w:color="000000"/>
-              </w:pBdr>
-              <w:spacing w:after="100" w:before="100" w:line="240"/>
-              <w:ind w:firstLine="0" w:left="100" w:right="100"/>
-            </w:pPr>
-            <w:r>
-              <w:rPr>
-                <w:rFonts w:ascii="Arial"/>
-                <w:i w:val="false"/>
-                <w:b w:val="false"/>
-                <w:u w:val="none"/>
+              <w:spacing w:after="100" w:before="100" w:line="240"/>
+              <w:ind w:firstLine="0" w:left="100" w:right="100"/>
+            </w:pPr>
+            <w:r xmlns:w="http://schemas.openxmlformats.org/wordprocessingml/2006/main" xmlns:wp="http://schemas.openxmlformats.org/drawingml/2006/wordprocessingDrawing" xmlns:r="http://schemas.openxmlformats.org/officeDocument/2006/relationships" xmlns:w14="http://schemas.microsoft.com/office/word/2010/wordml">
+              <w:rPr>
+                <w:rFonts w:ascii="Arial" w:hAnsi="Arial" w:eastAsia="Arial" w:cs="Arial"/>
                 <w:sz w:val="22"/>
                 <w:szCs w:val="22"/>
                 <w:color w:val="000000"/>
@@ -1464,12 +1068,7 @@
         </w:tc>
         <w:tc>
           <w:tcPr>
-            <w:tcBorders>
-              <w:bottom w:val="none" w:sz="0" w:space="0" w:color="000000"/>
-              <w:top w:val="none" w:sz="0" w:space="0" w:color="000000"/>
-              <w:left w:val="none" w:sz="0" w:space="0" w:color="000000"/>
-              <w:right w:val="none" w:sz="0" w:space="0" w:color="000000"/>
-            </w:tcBorders>
+            <w:tcBorders/>
             <w:shd w:val="clear" w:color="auto" w:fill="FFFFFF"/>
             <w:tcMar>
               <w:top w:w="0" w:type="dxa"/>
@@ -1482,38 +1081,23 @@
           <w:p>
             <w:pPr>
               <w:jc w:val="right"/>
-              <w:keepNext/>
-              <w:pBdr>
-                <w:bottom w:val="none" w:sz="0" w:space="0" w:color="000000"/>
-                <w:top w:val="none" w:sz="0" w:space="0" w:color="000000"/>
-                <w:left w:val="none" w:sz="0" w:space="0" w:color="000000"/>
-                <w:right w:val="none" w:sz="0" w:space="0" w:color="000000"/>
-              </w:pBdr>
-              <w:spacing w:after="100" w:before="100" w:line="240"/>
-              <w:ind w:firstLine="0" w:left="100" w:right="100"/>
-            </w:pPr>
-            <w:r>
-              <w:rPr>
-                <w:rFonts w:ascii="Arial"/>
-                <w:i w:val="false"/>
-                <w:b w:val="false"/>
-                <w:u w:val="none"/>
-                <w:sz w:val="22"/>
-                <w:szCs w:val="22"/>
-                <w:color w:val="000000"/>
-              </w:rPr>
-              <w:t xml:space="preserve">0.040</w:t>
-            </w:r>
-          </w:p>
-        </w:tc>
-        <w:tc>
-          <w:tcPr>
-            <w:tcBorders>
-              <w:bottom w:val="none" w:sz="0" w:space="0" w:color="000000"/>
-              <w:top w:val="none" w:sz="0" w:space="0" w:color="000000"/>
-              <w:left w:val="none" w:sz="0" w:space="0" w:color="000000"/>
-              <w:right w:val="none" w:sz="0" w:space="0" w:color="000000"/>
-            </w:tcBorders>
+              <w:spacing w:after="100" w:before="100" w:line="240"/>
+              <w:ind w:firstLine="0" w:left="100" w:right="100"/>
+            </w:pPr>
+            <w:r xmlns:w="http://schemas.openxmlformats.org/wordprocessingml/2006/main" xmlns:wp="http://schemas.openxmlformats.org/drawingml/2006/wordprocessingDrawing" xmlns:r="http://schemas.openxmlformats.org/officeDocument/2006/relationships" xmlns:w14="http://schemas.microsoft.com/office/word/2010/wordml">
+              <w:rPr>
+                <w:rFonts w:ascii="Arial" w:hAnsi="Arial" w:eastAsia="Arial" w:cs="Arial"/>
+                <w:sz w:val="22"/>
+                <w:szCs w:val="22"/>
+                <w:color w:val="000000"/>
+              </w:rPr>
+              <w:t xml:space="preserve">0.013</w:t>
+            </w:r>
+          </w:p>
+        </w:tc>
+        <w:tc>
+          <w:tcPr>
+            <w:tcBorders/>
             <w:shd w:val="clear" w:color="auto" w:fill="FFFFFF"/>
             <w:tcMar>
               <w:top w:w="0" w:type="dxa"/>
@@ -1526,38 +1110,23 @@
           <w:p>
             <w:pPr>
               <w:jc w:val="right"/>
-              <w:keepNext/>
-              <w:pBdr>
-                <w:bottom w:val="none" w:sz="0" w:space="0" w:color="000000"/>
-                <w:top w:val="none" w:sz="0" w:space="0" w:color="000000"/>
-                <w:left w:val="none" w:sz="0" w:space="0" w:color="000000"/>
-                <w:right w:val="none" w:sz="0" w:space="0" w:color="000000"/>
-              </w:pBdr>
-              <w:spacing w:after="100" w:before="100" w:line="240"/>
-              <w:ind w:firstLine="0" w:left="100" w:right="100"/>
-            </w:pPr>
-            <w:r>
-              <w:rPr>
-                <w:rFonts w:ascii="Arial"/>
-                <w:i w:val="false"/>
-                <w:b w:val="false"/>
-                <w:u w:val="none"/>
-                <w:sz w:val="22"/>
-                <w:szCs w:val="22"/>
-                <w:color w:val="000000"/>
-              </w:rPr>
-              <w:t xml:space="preserve">5.116</w:t>
-            </w:r>
-          </w:p>
-        </w:tc>
-        <w:tc>
-          <w:tcPr>
-            <w:tcBorders>
-              <w:bottom w:val="none" w:sz="0" w:space="0" w:color="000000"/>
-              <w:top w:val="none" w:sz="0" w:space="0" w:color="000000"/>
-              <w:left w:val="none" w:sz="0" w:space="0" w:color="000000"/>
-              <w:right w:val="none" w:sz="0" w:space="0" w:color="000000"/>
-            </w:tcBorders>
+              <w:spacing w:after="100" w:before="100" w:line="240"/>
+              <w:ind w:firstLine="0" w:left="100" w:right="100"/>
+            </w:pPr>
+            <w:r xmlns:w="http://schemas.openxmlformats.org/wordprocessingml/2006/main" xmlns:wp="http://schemas.openxmlformats.org/drawingml/2006/wordprocessingDrawing" xmlns:r="http://schemas.openxmlformats.org/officeDocument/2006/relationships" xmlns:w14="http://schemas.microsoft.com/office/word/2010/wordml">
+              <w:rPr>
+                <w:rFonts w:ascii="Arial" w:hAnsi="Arial" w:eastAsia="Arial" w:cs="Arial"/>
+                <w:sz w:val="22"/>
+                <w:szCs w:val="22"/>
+                <w:color w:val="000000"/>
+              </w:rPr>
+              <w:t xml:space="preserve">1.982</w:t>
+            </w:r>
+          </w:p>
+        </w:tc>
+        <w:tc>
+          <w:tcPr>
+            <w:tcBorders/>
             <w:shd w:val="clear" w:color="auto" w:fill="FFFFFF"/>
             <w:tcMar>
               <w:top w:w="0" w:type="dxa"/>
@@ -1570,38 +1139,23 @@
           <w:p>
             <w:pPr>
               <w:jc w:val="right"/>
-              <w:keepNext/>
-              <w:pBdr>
-                <w:bottom w:val="none" w:sz="0" w:space="0" w:color="000000"/>
-                <w:top w:val="none" w:sz="0" w:space="0" w:color="000000"/>
-                <w:left w:val="none" w:sz="0" w:space="0" w:color="000000"/>
-                <w:right w:val="none" w:sz="0" w:space="0" w:color="000000"/>
-              </w:pBdr>
-              <w:spacing w:after="100" w:before="100" w:line="240"/>
-              <w:ind w:firstLine="0" w:left="100" w:right="100"/>
-            </w:pPr>
-            <w:r>
-              <w:rPr>
-                <w:rFonts w:ascii="Arial"/>
-                <w:i w:val="false"/>
-                <w:b w:val="false"/>
-                <w:u w:val="none"/>
-                <w:sz w:val="22"/>
-                <w:szCs w:val="22"/>
-                <w:color w:val="000000"/>
-              </w:rPr>
-              <w:t xml:space="preserve">18.600</w:t>
-            </w:r>
-          </w:p>
-        </w:tc>
-        <w:tc>
-          <w:tcPr>
-            <w:tcBorders>
-              <w:bottom w:val="none" w:sz="0" w:space="0" w:color="000000"/>
-              <w:top w:val="none" w:sz="0" w:space="0" w:color="000000"/>
-              <w:left w:val="none" w:sz="0" w:space="0" w:color="000000"/>
-              <w:right w:val="none" w:sz="0" w:space="0" w:color="000000"/>
-            </w:tcBorders>
+              <w:spacing w:after="100" w:before="100" w:line="240"/>
+              <w:ind w:firstLine="0" w:left="100" w:right="100"/>
+            </w:pPr>
+            <w:r xmlns:w="http://schemas.openxmlformats.org/wordprocessingml/2006/main" xmlns:wp="http://schemas.openxmlformats.org/drawingml/2006/wordprocessingDrawing" xmlns:r="http://schemas.openxmlformats.org/officeDocument/2006/relationships" xmlns:w14="http://schemas.microsoft.com/office/word/2010/wordml">
+              <w:rPr>
+                <w:rFonts w:ascii="Arial" w:hAnsi="Arial" w:eastAsia="Arial" w:cs="Arial"/>
+                <w:sz w:val="22"/>
+                <w:szCs w:val="22"/>
+                <w:color w:val="000000"/>
+              </w:rPr>
+              <w:t xml:space="preserve">0.553</w:t>
+            </w:r>
+          </w:p>
+        </w:tc>
+        <w:tc>
+          <w:tcPr>
+            <w:tcBorders/>
             <w:shd w:val="clear" w:color="auto" w:fill="FFFFFF"/>
             <w:tcMar>
               <w:top w:w="0" w:type="dxa"/>
@@ -1614,22 +1168,12 @@
           <w:p>
             <w:pPr>
               <w:jc w:val="right"/>
-              <w:keepNext/>
-              <w:pBdr>
-                <w:bottom w:val="none" w:sz="0" w:space="0" w:color="000000"/>
-                <w:top w:val="none" w:sz="0" w:space="0" w:color="000000"/>
-                <w:left w:val="none" w:sz="0" w:space="0" w:color="000000"/>
-                <w:right w:val="none" w:sz="0" w:space="0" w:color="000000"/>
-              </w:pBdr>
-              <w:spacing w:after="100" w:before="100" w:line="240"/>
-              <w:ind w:firstLine="0" w:left="100" w:right="100"/>
-            </w:pPr>
-            <w:r>
-              <w:rPr>
-                <w:rFonts w:ascii="Arial"/>
-                <w:i w:val="false"/>
-                <w:b w:val="false"/>
-                <w:u w:val="none"/>
+              <w:spacing w:after="100" w:before="100" w:line="240"/>
+              <w:ind w:firstLine="0" w:left="100" w:right="100"/>
+            </w:pPr>
+            <w:r xmlns:w="http://schemas.openxmlformats.org/wordprocessingml/2006/main" xmlns:wp="http://schemas.openxmlformats.org/drawingml/2006/wordprocessingDrawing" xmlns:r="http://schemas.openxmlformats.org/officeDocument/2006/relationships" xmlns:w14="http://schemas.microsoft.com/office/word/2010/wordml">
+              <w:rPr>
+                <w:rFonts w:ascii="Arial" w:hAnsi="Arial" w:eastAsia="Arial" w:cs="Arial"/>
                 <w:sz w:val="22"/>
                 <w:szCs w:val="22"/>
                 <w:color w:val="000000"/>
@@ -1640,12 +1184,7 @@
         </w:tc>
         <w:tc>
           <w:tcPr>
-            <w:tcBorders>
-              <w:bottom w:val="none" w:sz="0" w:space="0" w:color="000000"/>
-              <w:top w:val="none" w:sz="0" w:space="0" w:color="000000"/>
-              <w:left w:val="none" w:sz="0" w:space="0" w:color="000000"/>
-              <w:right w:val="none" w:sz="0" w:space="0" w:color="000000"/>
-            </w:tcBorders>
+            <w:tcBorders/>
             <w:shd w:val="clear" w:color="auto" w:fill="FFFFFF"/>
             <w:tcMar>
               <w:top w:w="0" w:type="dxa"/>
@@ -1658,27 +1197,17 @@
           <w:p>
             <w:pPr>
               <w:jc w:val="left"/>
-              <w:keepNext/>
-              <w:pBdr>
-                <w:bottom w:val="none" w:sz="0" w:space="0" w:color="000000"/>
-                <w:top w:val="none" w:sz="0" w:space="0" w:color="000000"/>
-                <w:left w:val="none" w:sz="0" w:space="0" w:color="000000"/>
-                <w:right w:val="none" w:sz="0" w:space="0" w:color="000000"/>
-              </w:pBdr>
-              <w:spacing w:after="100" w:before="100" w:line="240"/>
-              <w:ind w:firstLine="0" w:left="100" w:right="100"/>
-            </w:pPr>
-            <w:r>
-              <w:rPr>
-                <w:rFonts w:ascii="Arial"/>
-                <w:i w:val="false"/>
-                <w:b w:val="true"/>
-                <w:u w:val="none"/>
-                <w:sz w:val="22"/>
-                <w:szCs w:val="22"/>
-                <w:color w:val="000000"/>
-              </w:rPr>
-              <w:t xml:space="preserve">&lt;0.001</w:t>
+              <w:spacing w:after="100" w:before="100" w:line="240"/>
+              <w:ind w:firstLine="0" w:left="100" w:right="100"/>
+            </w:pPr>
+            <w:r xmlns:w="http://schemas.openxmlformats.org/wordprocessingml/2006/main" xmlns:wp="http://schemas.openxmlformats.org/drawingml/2006/wordprocessingDrawing" xmlns:r="http://schemas.openxmlformats.org/officeDocument/2006/relationships" xmlns:w14="http://schemas.microsoft.com/office/word/2010/wordml">
+              <w:rPr>
+                <w:rFonts w:ascii="Arial" w:hAnsi="Arial" w:eastAsia="Arial" w:cs="Arial"/>
+                <w:sz w:val="22"/>
+                <w:szCs w:val="22"/>
+                <w:color w:val="000000"/>
+              </w:rPr>
+              <w:t xml:space="preserve">0.2285</w:t>
             </w:r>
           </w:p>
         </w:tc>
@@ -1688,15 +1217,10 @@
           <w:cantSplit/>
           <w:trHeight w:val="615" w:hRule="auto"/>
         </w:trPr>
-        body2
-        <w:tc>
-          <w:tcPr>
-            <w:vMerge/>
-            <w:tcBorders>
-              <w:bottom w:val="single" w:sz="16" w:space="0" w:color="666666"/>
-              <w:top w:val="single" w:sz="16" w:space="0" w:color="666666"/>
-              <w:left w:val="none" w:sz="0" w:space="0" w:color="000000"/>
-              <w:right w:val="none" w:sz="0" w:space="0" w:color="000000"/>
+        <w:tc>
+          <w:tcPr>
+            <w:tcBorders>
+              <w:bottom w:val="single" w:sz="16" w:space="0" w:color="666666"/>
             </w:tcBorders>
             <w:shd w:val="clear" w:color="auto" w:fill="FFFFFF"/>
             <w:tcMar>
@@ -1710,25 +1234,24 @@
           <w:p>
             <w:pPr>
               <w:jc w:val="left"/>
-              <w:keepNext/>
-              <w:pBdr>
-                <w:bottom w:val="none" w:sz="0" w:space="0" w:color="000000"/>
-                <w:top w:val="none" w:sz="0" w:space="0" w:color="000000"/>
-                <w:left w:val="none" w:sz="0" w:space="0" w:color="000000"/>
-                <w:right w:val="none" w:sz="0" w:space="0" w:color="000000"/>
-              </w:pBdr>
-              <w:spacing w:after="100" w:before="100" w:line="240"/>
-              <w:ind w:firstLine="0" w:left="100" w:right="100"/>
-            </w:pPr>
-          </w:p>
-        </w:tc>
-        <w:tc>
-          <w:tcPr>
-            <w:tcBorders>
-              <w:bottom w:val="single" w:sz="16" w:space="0" w:color="666666"/>
-              <w:top w:val="none" w:sz="0" w:space="0" w:color="000000"/>
-              <w:left w:val="none" w:sz="0" w:space="0" w:color="000000"/>
-              <w:right w:val="none" w:sz="0" w:space="0" w:color="000000"/>
+              <w:spacing w:after="100" w:before="100" w:line="240"/>
+              <w:ind w:firstLine="0" w:left="100" w:right="100"/>
+            </w:pPr>
+            <w:r xmlns:w="http://schemas.openxmlformats.org/wordprocessingml/2006/main" xmlns:wp="http://schemas.openxmlformats.org/drawingml/2006/wordprocessingDrawing" xmlns:r="http://schemas.openxmlformats.org/officeDocument/2006/relationships" xmlns:w14="http://schemas.microsoft.com/office/word/2010/wordml">
+              <w:rPr>
+                <w:rFonts w:ascii="Arial" w:hAnsi="Arial" w:eastAsia="Arial" w:cs="Arial"/>
+                <w:sz w:val="22"/>
+                <w:szCs w:val="22"/>
+                <w:color w:val="000000"/>
+              </w:rPr>
+              <w:t xml:space="preserve">Liriomyza asclepiadis: 2020</w:t>
+            </w:r>
+          </w:p>
+        </w:tc>
+        <w:tc>
+          <w:tcPr>
+            <w:tcBorders>
+              <w:bottom w:val="single" w:sz="16" w:space="0" w:color="666666"/>
             </w:tcBorders>
             <w:shd w:val="clear" w:color="auto" w:fill="FFFFFF"/>
             <w:tcMar>
@@ -1742,22 +1265,12 @@
           <w:p>
             <w:pPr>
               <w:jc w:val="left"/>
-              <w:keepNext/>
-              <w:pBdr>
-                <w:bottom w:val="none" w:sz="0" w:space="0" w:color="000000"/>
-                <w:top w:val="none" w:sz="0" w:space="0" w:color="000000"/>
-                <w:left w:val="none" w:sz="0" w:space="0" w:color="000000"/>
-                <w:right w:val="none" w:sz="0" w:space="0" w:color="000000"/>
-              </w:pBdr>
-              <w:spacing w:after="100" w:before="100" w:line="240"/>
-              <w:ind w:firstLine="0" w:left="100" w:right="100"/>
-            </w:pPr>
-            <w:r>
-              <w:rPr>
-                <w:rFonts w:ascii="Arial"/>
-                <w:i w:val="false"/>
-                <w:b w:val="false"/>
-                <w:u w:val="none"/>
+              <w:spacing w:after="100" w:before="100" w:line="240"/>
+              <w:ind w:firstLine="0" w:left="100" w:right="100"/>
+            </w:pPr>
+            <w:r xmlns:w="http://schemas.openxmlformats.org/wordprocessingml/2006/main" xmlns:wp="http://schemas.openxmlformats.org/drawingml/2006/wordprocessingDrawing" xmlns:r="http://schemas.openxmlformats.org/officeDocument/2006/relationships" xmlns:w14="http://schemas.microsoft.com/office/word/2010/wordml">
+              <w:rPr>
+                <w:rFonts w:ascii="Arial" w:hAnsi="Arial" w:eastAsia="Arial" w:cs="Arial"/>
                 <w:sz w:val="22"/>
                 <w:szCs w:val="22"/>
                 <w:color w:val="000000"/>
@@ -1770,9 +1283,6 @@
           <w:tcPr>
             <w:tcBorders>
               <w:bottom w:val="single" w:sz="16" w:space="0" w:color="666666"/>
-              <w:top w:val="none" w:sz="0" w:space="0" w:color="000000"/>
-              <w:left w:val="none" w:sz="0" w:space="0" w:color="000000"/>
-              <w:right w:val="none" w:sz="0" w:space="0" w:color="000000"/>
             </w:tcBorders>
             <w:shd w:val="clear" w:color="auto" w:fill="FFFFFF"/>
             <w:tcMar>
@@ -1786,37 +1296,24 @@
           <w:p>
             <w:pPr>
               <w:jc w:val="right"/>
-              <w:keepNext/>
-              <w:pBdr>
-                <w:bottom w:val="none" w:sz="0" w:space="0" w:color="000000"/>
-                <w:top w:val="none" w:sz="0" w:space="0" w:color="000000"/>
-                <w:left w:val="none" w:sz="0" w:space="0" w:color="000000"/>
-                <w:right w:val="none" w:sz="0" w:space="0" w:color="000000"/>
-              </w:pBdr>
-              <w:spacing w:after="100" w:before="100" w:line="240"/>
-              <w:ind w:firstLine="0" w:left="100" w:right="100"/>
-            </w:pPr>
-            <w:r>
-              <w:rPr>
-                <w:rFonts w:ascii="Arial"/>
-                <w:i w:val="false"/>
-                <w:b w:val="false"/>
-                <w:u w:val="none"/>
-                <w:sz w:val="22"/>
-                <w:szCs w:val="22"/>
-                <w:color w:val="000000"/>
-              </w:rPr>
-              <w:t xml:space="preserve">0.088</w:t>
-            </w:r>
-          </w:p>
-        </w:tc>
-        <w:tc>
-          <w:tcPr>
-            <w:tcBorders>
-              <w:bottom w:val="single" w:sz="16" w:space="0" w:color="666666"/>
-              <w:top w:val="none" w:sz="0" w:space="0" w:color="000000"/>
-              <w:left w:val="none" w:sz="0" w:space="0" w:color="000000"/>
-              <w:right w:val="none" w:sz="0" w:space="0" w:color="000000"/>
+              <w:spacing w:after="100" w:before="100" w:line="240"/>
+              <w:ind w:firstLine="0" w:left="100" w:right="100"/>
+            </w:pPr>
+            <w:r xmlns:w="http://schemas.openxmlformats.org/wordprocessingml/2006/main" xmlns:wp="http://schemas.openxmlformats.org/drawingml/2006/wordprocessingDrawing" xmlns:r="http://schemas.openxmlformats.org/officeDocument/2006/relationships" xmlns:w14="http://schemas.microsoft.com/office/word/2010/wordml">
+              <w:rPr>
+                <w:rFonts w:ascii="Arial" w:hAnsi="Arial" w:eastAsia="Arial" w:cs="Arial"/>
+                <w:sz w:val="22"/>
+                <w:szCs w:val="22"/>
+                <w:color w:val="000000"/>
+              </w:rPr>
+              <w:t xml:space="preserve">0.022</w:t>
+            </w:r>
+          </w:p>
+        </w:tc>
+        <w:tc>
+          <w:tcPr>
+            <w:tcBorders>
+              <w:bottom w:val="single" w:sz="16" w:space="0" w:color="666666"/>
             </w:tcBorders>
             <w:shd w:val="clear" w:color="auto" w:fill="FFFFFF"/>
             <w:tcMar>
@@ -1830,37 +1327,24 @@
           <w:p>
             <w:pPr>
               <w:jc w:val="right"/>
-              <w:keepNext/>
-              <w:pBdr>
-                <w:bottom w:val="none" w:sz="0" w:space="0" w:color="000000"/>
-                <w:top w:val="none" w:sz="0" w:space="0" w:color="000000"/>
-                <w:left w:val="none" w:sz="0" w:space="0" w:color="000000"/>
-                <w:right w:val="none" w:sz="0" w:space="0" w:color="000000"/>
-              </w:pBdr>
-              <w:spacing w:after="100" w:before="100" w:line="240"/>
-              <w:ind w:firstLine="0" w:left="100" w:right="100"/>
-            </w:pPr>
-            <w:r>
-              <w:rPr>
-                <w:rFonts w:ascii="Arial"/>
-                <w:i w:val="false"/>
-                <w:b w:val="false"/>
-                <w:u w:val="none"/>
-                <w:sz w:val="22"/>
-                <w:szCs w:val="22"/>
-                <w:color w:val="000000"/>
-              </w:rPr>
-              <w:t xml:space="preserve">10.558</w:t>
-            </w:r>
-          </w:p>
-        </w:tc>
-        <w:tc>
-          <w:tcPr>
-            <w:tcBorders>
-              <w:bottom w:val="single" w:sz="16" w:space="0" w:color="666666"/>
-              <w:top w:val="none" w:sz="0" w:space="0" w:color="000000"/>
-              <w:left w:val="none" w:sz="0" w:space="0" w:color="000000"/>
-              <w:right w:val="none" w:sz="0" w:space="0" w:color="000000"/>
+              <w:spacing w:after="100" w:before="100" w:line="240"/>
+              <w:ind w:firstLine="0" w:left="100" w:right="100"/>
+            </w:pPr>
+            <w:r xmlns:w="http://schemas.openxmlformats.org/wordprocessingml/2006/main" xmlns:wp="http://schemas.openxmlformats.org/drawingml/2006/wordprocessingDrawing" xmlns:r="http://schemas.openxmlformats.org/officeDocument/2006/relationships" xmlns:w14="http://schemas.microsoft.com/office/word/2010/wordml">
+              <w:rPr>
+                <w:rFonts w:ascii="Arial" w:hAnsi="Arial" w:eastAsia="Arial" w:cs="Arial"/>
+                <w:sz w:val="22"/>
+                <w:szCs w:val="22"/>
+                <w:color w:val="000000"/>
+              </w:rPr>
+              <w:t xml:space="preserve">3.290</w:t>
+            </w:r>
+          </w:p>
+        </w:tc>
+        <w:tc>
+          <w:tcPr>
+            <w:tcBorders>
+              <w:bottom w:val="single" w:sz="16" w:space="0" w:color="666666"/>
             </w:tcBorders>
             <w:shd w:val="clear" w:color="auto" w:fill="FFFFFF"/>
             <w:tcMar>
@@ -1874,37 +1358,24 @@
           <w:p>
             <w:pPr>
               <w:jc w:val="right"/>
-              <w:keepNext/>
-              <w:pBdr>
-                <w:bottom w:val="none" w:sz="0" w:space="0" w:color="000000"/>
-                <w:top w:val="none" w:sz="0" w:space="0" w:color="000000"/>
-                <w:left w:val="none" w:sz="0" w:space="0" w:color="000000"/>
-                <w:right w:val="none" w:sz="0" w:space="0" w:color="000000"/>
-              </w:pBdr>
-              <w:spacing w:after="100" w:before="100" w:line="240"/>
-              <w:ind w:firstLine="0" w:left="100" w:right="100"/>
-            </w:pPr>
-            <w:r>
-              <w:rPr>
-                <w:rFonts w:ascii="Arial"/>
-                <w:i w:val="false"/>
-                <w:b w:val="false"/>
-                <w:u w:val="none"/>
-                <w:sz w:val="22"/>
-                <w:szCs w:val="22"/>
-                <w:color w:val="000000"/>
-              </w:rPr>
-              <w:t xml:space="preserve">1.432</w:t>
-            </w:r>
-          </w:p>
-        </w:tc>
-        <w:tc>
-          <w:tcPr>
-            <w:tcBorders>
-              <w:bottom w:val="single" w:sz="16" w:space="0" w:color="666666"/>
-              <w:top w:val="none" w:sz="0" w:space="0" w:color="000000"/>
-              <w:left w:val="none" w:sz="0" w:space="0" w:color="000000"/>
-              <w:right w:val="none" w:sz="0" w:space="0" w:color="000000"/>
+              <w:spacing w:after="100" w:before="100" w:line="240"/>
+              <w:ind w:firstLine="0" w:left="100" w:right="100"/>
+            </w:pPr>
+            <w:r xmlns:w="http://schemas.openxmlformats.org/wordprocessingml/2006/main" xmlns:wp="http://schemas.openxmlformats.org/drawingml/2006/wordprocessingDrawing" xmlns:r="http://schemas.openxmlformats.org/officeDocument/2006/relationships" xmlns:w14="http://schemas.microsoft.com/office/word/2010/wordml">
+              <w:rPr>
+                <w:rFonts w:ascii="Arial" w:hAnsi="Arial" w:eastAsia="Arial" w:cs="Arial"/>
+                <w:sz w:val="22"/>
+                <w:szCs w:val="22"/>
+                <w:color w:val="000000"/>
+              </w:rPr>
+              <w:t xml:space="preserve">0.268</w:t>
+            </w:r>
+          </w:p>
+        </w:tc>
+        <w:tc>
+          <w:tcPr>
+            <w:tcBorders>
+              <w:bottom w:val="single" w:sz="16" w:space="0" w:color="666666"/>
             </w:tcBorders>
             <w:shd w:val="clear" w:color="auto" w:fill="FFFFFF"/>
             <w:tcMar>
@@ -1918,22 +1389,12 @@
           <w:p>
             <w:pPr>
               <w:jc w:val="right"/>
-              <w:keepNext/>
-              <w:pBdr>
-                <w:bottom w:val="none" w:sz="0" w:space="0" w:color="000000"/>
-                <w:top w:val="none" w:sz="0" w:space="0" w:color="000000"/>
-                <w:left w:val="none" w:sz="0" w:space="0" w:color="000000"/>
-                <w:right w:val="none" w:sz="0" w:space="0" w:color="000000"/>
-              </w:pBdr>
-              <w:spacing w:after="100" w:before="100" w:line="240"/>
-              <w:ind w:firstLine="0" w:left="100" w:right="100"/>
-            </w:pPr>
-            <w:r>
-              <w:rPr>
-                <w:rFonts w:ascii="Arial"/>
-                <w:i w:val="false"/>
-                <w:b w:val="false"/>
-                <w:u w:val="none"/>
+              <w:spacing w:after="100" w:before="100" w:line="240"/>
+              <w:ind w:firstLine="0" w:left="100" w:right="100"/>
+            </w:pPr>
+            <w:r xmlns:w="http://schemas.openxmlformats.org/wordprocessingml/2006/main" xmlns:wp="http://schemas.openxmlformats.org/drawingml/2006/wordprocessingDrawing" xmlns:r="http://schemas.openxmlformats.org/officeDocument/2006/relationships" xmlns:w14="http://schemas.microsoft.com/office/word/2010/wordml">
+              <w:rPr>
+                <w:rFonts w:ascii="Arial" w:hAnsi="Arial" w:eastAsia="Arial" w:cs="Arial"/>
                 <w:sz w:val="22"/>
                 <w:szCs w:val="22"/>
                 <w:color w:val="000000"/>
@@ -1946,9 +1407,6 @@
           <w:tcPr>
             <w:tcBorders>
               <w:bottom w:val="single" w:sz="16" w:space="0" w:color="666666"/>
-              <w:top w:val="none" w:sz="0" w:space="0" w:color="000000"/>
-              <w:left w:val="none" w:sz="0" w:space="0" w:color="000000"/>
-              <w:right w:val="none" w:sz="0" w:space="0" w:color="000000"/>
             </w:tcBorders>
             <w:shd w:val="clear" w:color="auto" w:fill="FFFFFF"/>
             <w:tcMar>
@@ -1962,33 +1420,23 @@
           <w:p>
             <w:pPr>
               <w:jc w:val="left"/>
-              <w:keepNext/>
-              <w:pBdr>
-                <w:bottom w:val="none" w:sz="0" w:space="0" w:color="000000"/>
-                <w:top w:val="none" w:sz="0" w:space="0" w:color="000000"/>
-                <w:left w:val="none" w:sz="0" w:space="0" w:color="000000"/>
-                <w:right w:val="none" w:sz="0" w:space="0" w:color="000000"/>
-              </w:pBdr>
-              <w:spacing w:after="100" w:before="100" w:line="240"/>
-              <w:ind w:firstLine="0" w:left="100" w:right="100"/>
-            </w:pPr>
-            <w:r>
-              <w:rPr>
-                <w:rFonts w:ascii="Arial"/>
-                <w:i w:val="false"/>
-                <w:b w:val="false"/>
-                <w:u w:val="none"/>
-                <w:sz w:val="22"/>
-                <w:szCs w:val="22"/>
-                <w:color w:val="000000"/>
-              </w:rPr>
-              <w:t xml:space="preserve">0.1155</w:t>
+              <w:spacing w:after="100" w:before="100" w:line="240"/>
+              <w:ind w:firstLine="0" w:left="100" w:right="100"/>
+            </w:pPr>
+            <w:r xmlns:w="http://schemas.openxmlformats.org/wordprocessingml/2006/main" xmlns:wp="http://schemas.openxmlformats.org/drawingml/2006/wordprocessingDrawing" xmlns:r="http://schemas.openxmlformats.org/officeDocument/2006/relationships" xmlns:w14="http://schemas.microsoft.com/office/word/2010/wordml">
+              <w:rPr>
+                <w:rFonts w:ascii="Arial" w:hAnsi="Arial" w:eastAsia="Arial" w:cs="Arial"/>
+                <w:sz w:val="22"/>
+                <w:szCs w:val="22"/>
+                <w:color w:val="000000"/>
+              </w:rPr>
+              <w:t xml:space="preserve">0.3025</w:t>
             </w:r>
           </w:p>
         </w:tc>
       </w:tr>
     </w:tbl>
-    <w:p>
+    <w:p xmlns:w="http://schemas.openxmlformats.org/wordprocessingml/2006/main" xmlns:wp="http://schemas.openxmlformats.org/drawingml/2006/wordprocessingDrawing" xmlns:r="http://schemas.openxmlformats.org/officeDocument/2006/relationships" xmlns:w14="http://schemas.microsoft.com/office/word/2010/wordml">
       <w:pPr>
         <w:pStyle w:val="Normal"/>
       </w:pPr>
@@ -1996,7 +1444,7 @@
         <w:t xml:space="preserve"/>
       </w:r>
     </w:p>
-    <w:p>
+    <w:p xmlns:w="http://schemas.openxmlformats.org/wordprocessingml/2006/main" xmlns:wp="http://schemas.openxmlformats.org/drawingml/2006/wordprocessingDrawing" xmlns:r="http://schemas.openxmlformats.org/officeDocument/2006/relationships" xmlns:w14="http://schemas.microsoft.com/office/word/2010/wordml">
       <w:pPr>
         <w:pStyle w:val="Normal"/>
       </w:pPr>
@@ -2004,7 +1452,7 @@
         <w:t xml:space="preserve"/>
       </w:r>
     </w:p>
-    <w:p>
+    <w:p xmlns:w="http://schemas.openxmlformats.org/wordprocessingml/2006/main" xmlns:wp="http://schemas.openxmlformats.org/drawingml/2006/wordprocessingDrawing" xmlns:r="http://schemas.openxmlformats.org/officeDocument/2006/relationships" xmlns:w14="http://schemas.microsoft.com/office/word/2010/wordml">
       <w:pPr>
         <w:pStyle w:val="Normal"/>
       </w:pPr>
@@ -2012,7 +1460,7 @@
         <w:t xml:space="preserve">Table 3: Quantify variance explained by urbanization</w:t>
       </w:r>
     </w:p>
-    <w:tbl xmlns:a="http://schemas.openxmlformats.org/drawingml/2006/main" xmlns:pic="http://schemas.openxmlformats.org/drawingml/2006/picture">
+    <w:tbl xmlns:w="http://schemas.openxmlformats.org/wordprocessingml/2006/main" xmlns:r="http://schemas.openxmlformats.org/officeDocument/2006/relationships" xmlns:w14="http://schemas.microsoft.com/office/word/2010/wordml" xmlns:wp="http://schemas.openxmlformats.org/drawingml/2006/wordprocessingDrawing" xmlns:a="http://schemas.openxmlformats.org/drawingml/2006/main" xmlns:pic="http://schemas.openxmlformats.org/drawingml/2006/picture">
       <w:tblPr>
         <w:tblLayout w:type="fixed"/>
         <w:jc w:val="center"/>
@@ -2027,17 +1475,14 @@
       <w:tr>
         <w:trPr>
           <w:cantSplit/>
-          <w:trHeight w:val="637" w:hRule="auto"/>
+          <w:trHeight w:val="571" w:hRule="auto"/>
           <w:tblHeader/>
         </w:trPr>
-        header1
         <w:tc>
           <w:tcPr>
             <w:tcBorders>
               <w:bottom w:val="single" w:sz="16" w:space="0" w:color="666666"/>
               <w:top w:val="single" w:sz="16" w:space="0" w:color="666666"/>
-              <w:left w:val="none" w:sz="0" w:space="0" w:color="000000"/>
-              <w:right w:val="none" w:sz="0" w:space="0" w:color="000000"/>
             </w:tcBorders>
             <w:shd w:val="clear" w:color="auto" w:fill="FFFFFF"/>
             <w:tcMar>
@@ -2051,22 +1496,12 @@
           <w:p>
             <w:pPr>
               <w:jc w:val="left"/>
-              <w:keepNext/>
-              <w:pBdr>
-                <w:bottom w:val="none" w:sz="0" w:space="0" w:color="000000"/>
-                <w:top w:val="none" w:sz="0" w:space="0" w:color="000000"/>
-                <w:left w:val="none" w:sz="0" w:space="0" w:color="000000"/>
-                <w:right w:val="none" w:sz="0" w:space="0" w:color="000000"/>
-              </w:pBdr>
-              <w:spacing w:after="100" w:before="100" w:line="240"/>
-              <w:ind w:firstLine="0" w:left="100" w:right="100"/>
-            </w:pPr>
-            <w:r>
-              <w:rPr>
-                <w:rFonts w:ascii="Arial"/>
-                <w:i w:val="false"/>
-                <w:b w:val="false"/>
-                <w:u w:val="none"/>
+              <w:spacing w:after="100" w:before="100" w:line="240"/>
+              <w:ind w:firstLine="0" w:left="100" w:right="100"/>
+            </w:pPr>
+            <w:r xmlns:w="http://schemas.openxmlformats.org/wordprocessingml/2006/main" xmlns:wp="http://schemas.openxmlformats.org/drawingml/2006/wordprocessingDrawing" xmlns:r="http://schemas.openxmlformats.org/officeDocument/2006/relationships" xmlns:w14="http://schemas.microsoft.com/office/word/2010/wordml">
+              <w:rPr>
+                <w:rFonts w:ascii="Arial" w:hAnsi="Arial" w:eastAsia="Arial" w:cs="Arial"/>
                 <w:sz w:val="22"/>
                 <w:szCs w:val="22"/>
                 <w:color w:val="000000"/>
@@ -2080,8 +1515,6 @@
             <w:tcBorders>
               <w:bottom w:val="single" w:sz="16" w:space="0" w:color="666666"/>
               <w:top w:val="single" w:sz="16" w:space="0" w:color="666666"/>
-              <w:left w:val="none" w:sz="0" w:space="0" w:color="000000"/>
-              <w:right w:val="none" w:sz="0" w:space="0" w:color="000000"/>
             </w:tcBorders>
             <w:shd w:val="clear" w:color="auto" w:fill="FFFFFF"/>
             <w:tcMar>
@@ -2095,22 +1528,12 @@
           <w:p>
             <w:pPr>
               <w:jc w:val="left"/>
-              <w:keepNext/>
-              <w:pBdr>
-                <w:bottom w:val="none" w:sz="0" w:space="0" w:color="000000"/>
-                <w:top w:val="none" w:sz="0" w:space="0" w:color="000000"/>
-                <w:left w:val="none" w:sz="0" w:space="0" w:color="000000"/>
-                <w:right w:val="none" w:sz="0" w:space="0" w:color="000000"/>
-              </w:pBdr>
-              <w:spacing w:after="100" w:before="100" w:line="240"/>
-              <w:ind w:firstLine="0" w:left="100" w:right="100"/>
-            </w:pPr>
-            <w:r>
-              <w:rPr>
-                <w:rFonts w:ascii="Arial"/>
-                <w:i w:val="false"/>
-                <w:b w:val="false"/>
-                <w:u w:val="none"/>
+              <w:spacing w:after="100" w:before="100" w:line="240"/>
+              <w:ind w:firstLine="0" w:left="100" w:right="100"/>
+            </w:pPr>
+            <w:r xmlns:w="http://schemas.openxmlformats.org/wordprocessingml/2006/main" xmlns:wp="http://schemas.openxmlformats.org/drawingml/2006/wordprocessingDrawing" xmlns:r="http://schemas.openxmlformats.org/officeDocument/2006/relationships" xmlns:w14="http://schemas.microsoft.com/office/word/2010/wordml">
+              <w:rPr>
+                <w:rFonts w:ascii="Arial" w:hAnsi="Arial" w:eastAsia="Arial" w:cs="Arial"/>
                 <w:sz w:val="22"/>
                 <w:szCs w:val="22"/>
                 <w:color w:val="000000"/>
@@ -2124,8 +1547,6 @@
             <w:tcBorders>
               <w:bottom w:val="single" w:sz="16" w:space="0" w:color="666666"/>
               <w:top w:val="single" w:sz="16" w:space="0" w:color="666666"/>
-              <w:left w:val="none" w:sz="0" w:space="0" w:color="000000"/>
-              <w:right w:val="none" w:sz="0" w:space="0" w:color="000000"/>
             </w:tcBorders>
             <w:shd w:val="clear" w:color="auto" w:fill="FFFFFF"/>
             <w:tcMar>
@@ -2139,34 +1560,21 @@
           <w:p>
             <w:pPr>
               <w:jc w:val="right"/>
-              <w:keepNext/>
-              <w:pBdr>
-                <w:bottom w:val="none" w:sz="0" w:space="0" w:color="000000"/>
-                <w:top w:val="none" w:sz="0" w:space="0" w:color="000000"/>
-                <w:left w:val="none" w:sz="0" w:space="0" w:color="000000"/>
-                <w:right w:val="none" w:sz="0" w:space="0" w:color="000000"/>
-              </w:pBdr>
-              <w:spacing w:after="100" w:before="100" w:line="240"/>
-              <w:ind w:firstLine="0" w:left="100" w:right="100"/>
-            </w:pPr>
-            <w:r>
-              <w:rPr>
-                <w:rFonts w:ascii="Arial"/>
-                <w:i w:val="false"/>
-                <w:b w:val="false"/>
-                <w:u w:val="none"/>
-                <w:sz w:val="22"/>
-                <w:szCs w:val="22"/>
-                <w:color w:val="000000"/>
-              </w:rPr>
-              <w:t xml:space="preserve">Ï‡</w:t>
-            </w:r>
-            <w:r>
-              <w:rPr>
-                <w:rFonts w:ascii="Arial"/>
-                <w:i w:val="false"/>
-                <w:b w:val="false"/>
-                <w:u w:val="none"/>
+              <w:spacing w:after="100" w:before="100" w:line="240"/>
+              <w:ind w:firstLine="0" w:left="100" w:right="100"/>
+            </w:pPr>
+            <w:r xmlns:w="http://schemas.openxmlformats.org/wordprocessingml/2006/main" xmlns:wp="http://schemas.openxmlformats.org/drawingml/2006/wordprocessingDrawing" xmlns:r="http://schemas.openxmlformats.org/officeDocument/2006/relationships" xmlns:w14="http://schemas.microsoft.com/office/word/2010/wordml">
+              <w:rPr>
+                <w:rFonts w:ascii="Arial" w:hAnsi="Arial" w:eastAsia="Arial" w:cs="Arial"/>
+                <w:sz w:val="22"/>
+                <w:szCs w:val="22"/>
+                <w:color w:val="000000"/>
+              </w:rPr>
+              <w:t xml:space="preserve">χ</w:t>
+            </w:r>
+            <w:r xmlns:w="http://schemas.openxmlformats.org/wordprocessingml/2006/main" xmlns:wp="http://schemas.openxmlformats.org/drawingml/2006/wordprocessingDrawing" xmlns:r="http://schemas.openxmlformats.org/officeDocument/2006/relationships" xmlns:w14="http://schemas.microsoft.com/office/word/2010/wordml">
+              <w:rPr>
+                <w:rFonts w:ascii="Arial" w:hAnsi="Arial" w:eastAsia="Arial" w:cs="Arial"/>
                 <w:vertAlign w:val="superscript"/>
                 <w:sz w:val="22"/>
                 <w:szCs w:val="22"/>
@@ -2181,8 +1589,6 @@
             <w:tcBorders>
               <w:bottom w:val="single" w:sz="16" w:space="0" w:color="666666"/>
               <w:top w:val="single" w:sz="16" w:space="0" w:color="666666"/>
-              <w:left w:val="none" w:sz="0" w:space="0" w:color="000000"/>
-              <w:right w:val="none" w:sz="0" w:space="0" w:color="000000"/>
             </w:tcBorders>
             <w:shd w:val="clear" w:color="auto" w:fill="FFFFFF"/>
             <w:tcMar>
@@ -2196,22 +1602,12 @@
           <w:p>
             <w:pPr>
               <w:jc w:val="left"/>
-              <w:keepNext/>
-              <w:pBdr>
-                <w:bottom w:val="none" w:sz="0" w:space="0" w:color="000000"/>
-                <w:top w:val="none" w:sz="0" w:space="0" w:color="000000"/>
-                <w:left w:val="none" w:sz="0" w:space="0" w:color="000000"/>
-                <w:right w:val="none" w:sz="0" w:space="0" w:color="000000"/>
-              </w:pBdr>
-              <w:spacing w:after="100" w:before="100" w:line="240"/>
-              <w:ind w:firstLine="0" w:left="100" w:right="100"/>
-            </w:pPr>
-            <w:r>
-              <w:rPr>
-                <w:rFonts w:ascii="Arial"/>
-                <w:i w:val="false"/>
-                <w:b w:val="false"/>
-                <w:u w:val="none"/>
+              <w:spacing w:after="100" w:before="100" w:line="240"/>
+              <w:ind w:firstLine="0" w:left="100" w:right="100"/>
+            </w:pPr>
+            <w:r xmlns:w="http://schemas.openxmlformats.org/wordprocessingml/2006/main" xmlns:wp="http://schemas.openxmlformats.org/drawingml/2006/wordprocessingDrawing" xmlns:r="http://schemas.openxmlformats.org/officeDocument/2006/relationships" xmlns:w14="http://schemas.microsoft.com/office/word/2010/wordml">
+              <w:rPr>
+                <w:rFonts w:ascii="Arial" w:hAnsi="Arial" w:eastAsia="Arial" w:cs="Arial"/>
                 <w:sz w:val="22"/>
                 <w:szCs w:val="22"/>
                 <w:color w:val="000000"/>
@@ -2226,16 +1622,10 @@
           <w:cantSplit/>
           <w:trHeight w:val="615" w:hRule="auto"/>
         </w:trPr>
-        body1
         <w:tc>
           <w:tcPr>
             <w:vMerge w:val="restart"/>
-            <w:tcBorders>
-              <w:bottom w:val="none" w:sz="0" w:space="0" w:color="000000"/>
-              <w:top w:val="none" w:sz="0" w:space="0" w:color="000000"/>
-              <w:left w:val="none" w:sz="0" w:space="0" w:color="000000"/>
-              <w:right w:val="none" w:sz="0" w:space="0" w:color="000000"/>
-            </w:tcBorders>
+            <w:tcBorders/>
             <w:shd w:val="clear" w:color="auto" w:fill="FFFFFF"/>
             <w:tcMar>
               <w:top w:w="0" w:type="dxa"/>
@@ -2248,22 +1638,12 @@
           <w:p>
             <w:pPr>
               <w:jc w:val="left"/>
-              <w:keepNext/>
-              <w:pBdr>
-                <w:bottom w:val="none" w:sz="0" w:space="0" w:color="000000"/>
-                <w:top w:val="none" w:sz="0" w:space="0" w:color="000000"/>
-                <w:left w:val="none" w:sz="0" w:space="0" w:color="000000"/>
-                <w:right w:val="none" w:sz="0" w:space="0" w:color="000000"/>
-              </w:pBdr>
-              <w:spacing w:after="100" w:before="100" w:line="240"/>
-              <w:ind w:firstLine="0" w:left="100" w:right="100"/>
-            </w:pPr>
-            <w:r>
-              <w:rPr>
-                <w:rFonts w:ascii="Arial"/>
-                <w:i w:val="false"/>
-                <w:b w:val="false"/>
-                <w:u w:val="none"/>
+              <w:spacing w:after="100" w:before="100" w:line="240"/>
+              <w:ind w:firstLine="0" w:left="100" w:right="100"/>
+            </w:pPr>
+            <w:r xmlns:w="http://schemas.openxmlformats.org/wordprocessingml/2006/main" xmlns:wp="http://schemas.openxmlformats.org/drawingml/2006/wordprocessingDrawing" xmlns:r="http://schemas.openxmlformats.org/officeDocument/2006/relationships" xmlns:w14="http://schemas.microsoft.com/office/word/2010/wordml">
+              <w:rPr>
+                <w:rFonts w:ascii="Arial" w:hAnsi="Arial" w:eastAsia="Arial" w:cs="Arial"/>
                 <w:sz w:val="22"/>
                 <w:szCs w:val="22"/>
                 <w:color w:val="000000"/>
@@ -2274,12 +1654,7 @@
         </w:tc>
         <w:tc>
           <w:tcPr>
-            <w:tcBorders>
-              <w:bottom w:val="none" w:sz="0" w:space="0" w:color="000000"/>
-              <w:top w:val="none" w:sz="0" w:space="0" w:color="000000"/>
-              <w:left w:val="none" w:sz="0" w:space="0" w:color="000000"/>
-              <w:right w:val="none" w:sz="0" w:space="0" w:color="000000"/>
-            </w:tcBorders>
+            <w:tcBorders/>
             <w:shd w:val="clear" w:color="auto" w:fill="FFFFFF"/>
             <w:tcMar>
               <w:top w:w="0" w:type="dxa"/>
@@ -2292,22 +1667,12 @@
           <w:p>
             <w:pPr>
               <w:jc w:val="left"/>
-              <w:keepNext/>
-              <w:pBdr>
-                <w:bottom w:val="none" w:sz="0" w:space="0" w:color="000000"/>
-                <w:top w:val="none" w:sz="0" w:space="0" w:color="000000"/>
-                <w:left w:val="none" w:sz="0" w:space="0" w:color="000000"/>
-                <w:right w:val="none" w:sz="0" w:space="0" w:color="000000"/>
-              </w:pBdr>
-              <w:spacing w:after="100" w:before="100" w:line="240"/>
-              <w:ind w:firstLine="0" w:left="100" w:right="100"/>
-            </w:pPr>
-            <w:r>
-              <w:rPr>
-                <w:rFonts w:ascii="Arial"/>
-                <w:i w:val="false"/>
-                <w:b w:val="false"/>
-                <w:u w:val="none"/>
+              <w:spacing w:after="100" w:before="100" w:line="240"/>
+              <w:ind w:firstLine="0" w:left="100" w:right="100"/>
+            </w:pPr>
+            <w:r xmlns:w="http://schemas.openxmlformats.org/wordprocessingml/2006/main" xmlns:wp="http://schemas.openxmlformats.org/drawingml/2006/wordprocessingDrawing" xmlns:r="http://schemas.openxmlformats.org/officeDocument/2006/relationships" xmlns:w14="http://schemas.microsoft.com/office/word/2010/wordml">
+              <w:rPr>
+                <w:rFonts w:ascii="Arial" w:hAnsi="Arial" w:eastAsia="Arial" w:cs="Arial"/>
                 <w:sz w:val="22"/>
                 <w:szCs w:val="22"/>
                 <w:color w:val="000000"/>
@@ -2318,12 +1683,7 @@
         </w:tc>
         <w:tc>
           <w:tcPr>
-            <w:tcBorders>
-              <w:bottom w:val="none" w:sz="0" w:space="0" w:color="000000"/>
-              <w:top w:val="none" w:sz="0" w:space="0" w:color="000000"/>
-              <w:left w:val="none" w:sz="0" w:space="0" w:color="000000"/>
-              <w:right w:val="none" w:sz="0" w:space="0" w:color="000000"/>
-            </w:tcBorders>
+            <w:tcBorders/>
             <w:shd w:val="clear" w:color="auto" w:fill="FFFFFF"/>
             <w:tcMar>
               <w:top w:w="0" w:type="dxa"/>
@@ -2336,38 +1696,23 @@
           <w:p>
             <w:pPr>
               <w:jc w:val="right"/>
-              <w:keepNext/>
-              <w:pBdr>
-                <w:bottom w:val="none" w:sz="0" w:space="0" w:color="000000"/>
-                <w:top w:val="none" w:sz="0" w:space="0" w:color="000000"/>
-                <w:left w:val="none" w:sz="0" w:space="0" w:color="000000"/>
-                <w:right w:val="none" w:sz="0" w:space="0" w:color="000000"/>
-              </w:pBdr>
-              <w:spacing w:after="100" w:before="100" w:line="240"/>
-              <w:ind w:firstLine="0" w:left="100" w:right="100"/>
-            </w:pPr>
-            <w:r>
-              <w:rPr>
-                <w:rFonts w:ascii="Arial"/>
-                <w:i w:val="false"/>
-                <w:b w:val="false"/>
-                <w:u w:val="none"/>
-                <w:sz w:val="22"/>
-                <w:szCs w:val="22"/>
-                <w:color w:val="000000"/>
-              </w:rPr>
-              <w:t xml:space="preserve">86.787</w:t>
-            </w:r>
-          </w:p>
-        </w:tc>
-        <w:tc>
-          <w:tcPr>
-            <w:tcBorders>
-              <w:bottom w:val="none" w:sz="0" w:space="0" w:color="000000"/>
-              <w:top w:val="none" w:sz="0" w:space="0" w:color="000000"/>
-              <w:left w:val="none" w:sz="0" w:space="0" w:color="000000"/>
-              <w:right w:val="none" w:sz="0" w:space="0" w:color="000000"/>
-            </w:tcBorders>
+              <w:spacing w:after="100" w:before="100" w:line="240"/>
+              <w:ind w:firstLine="0" w:left="100" w:right="100"/>
+            </w:pPr>
+            <w:r xmlns:w="http://schemas.openxmlformats.org/wordprocessingml/2006/main" xmlns:wp="http://schemas.openxmlformats.org/drawingml/2006/wordprocessingDrawing" xmlns:r="http://schemas.openxmlformats.org/officeDocument/2006/relationships" xmlns:w14="http://schemas.microsoft.com/office/word/2010/wordml">
+              <w:rPr>
+                <w:rFonts w:ascii="Arial" w:hAnsi="Arial" w:eastAsia="Arial" w:cs="Arial"/>
+                <w:sz w:val="22"/>
+                <w:szCs w:val="22"/>
+                <w:color w:val="000000"/>
+              </w:rPr>
+              <w:t xml:space="preserve">58.300</w:t>
+            </w:r>
+          </w:p>
+        </w:tc>
+        <w:tc>
+          <w:tcPr>
+            <w:tcBorders/>
             <w:shd w:val="clear" w:color="auto" w:fill="FFFFFF"/>
             <w:tcMar>
               <w:top w:w="0" w:type="dxa"/>
@@ -2380,22 +1725,13 @@
           <w:p>
             <w:pPr>
               <w:jc w:val="left"/>
-              <w:keepNext/>
-              <w:pBdr>
-                <w:bottom w:val="none" w:sz="0" w:space="0" w:color="000000"/>
-                <w:top w:val="none" w:sz="0" w:space="0" w:color="000000"/>
-                <w:left w:val="none" w:sz="0" w:space="0" w:color="000000"/>
-                <w:right w:val="none" w:sz="0" w:space="0" w:color="000000"/>
-              </w:pBdr>
-              <w:spacing w:after="100" w:before="100" w:line="240"/>
-              <w:ind w:firstLine="0" w:left="100" w:right="100"/>
-            </w:pPr>
-            <w:r>
-              <w:rPr>
-                <w:rFonts w:ascii="Arial"/>
-                <w:i w:val="false"/>
-                <w:b w:val="true"/>
-                <w:u w:val="none"/>
+              <w:spacing w:after="100" w:before="100" w:line="240"/>
+              <w:ind w:firstLine="0" w:left="100" w:right="100"/>
+            </w:pPr>
+            <w:r xmlns:w="http://schemas.openxmlformats.org/wordprocessingml/2006/main" xmlns:wp="http://schemas.openxmlformats.org/drawingml/2006/wordprocessingDrawing" xmlns:r="http://schemas.openxmlformats.org/officeDocument/2006/relationships" xmlns:w14="http://schemas.microsoft.com/office/word/2010/wordml">
+              <w:rPr>
+                <w:rFonts w:ascii="Arial" w:hAnsi="Arial" w:eastAsia="Arial" w:cs="Arial"/>
+                <w:b/>
                 <w:sz w:val="22"/>
                 <w:szCs w:val="22"/>
                 <w:color w:val="000000"/>
@@ -2410,15 +1746,11 @@
           <w:cantSplit/>
           <w:trHeight w:val="617" w:hRule="auto"/>
         </w:trPr>
-        body2
         <w:tc>
           <w:tcPr>
             <w:vMerge/>
             <w:tcBorders>
               <w:bottom w:val="single" w:sz="16" w:space="0" w:color="666666"/>
-              <w:top w:val="none" w:sz="0" w:space="0" w:color="000000"/>
-              <w:left w:val="none" w:sz="0" w:space="0" w:color="000000"/>
-              <w:right w:val="none" w:sz="0" w:space="0" w:color="000000"/>
             </w:tcBorders>
             <w:shd w:val="clear" w:color="auto" w:fill="FFFFFF"/>
             <w:tcMar>
@@ -2432,25 +1764,15 @@
           <w:p>
             <w:pPr>
               <w:jc w:val="left"/>
-              <w:keepNext/>
-              <w:pBdr>
-                <w:bottom w:val="none" w:sz="0" w:space="0" w:color="000000"/>
-                <w:top w:val="none" w:sz="0" w:space="0" w:color="000000"/>
-                <w:left w:val="none" w:sz="0" w:space="0" w:color="000000"/>
-                <w:right w:val="none" w:sz="0" w:space="0" w:color="000000"/>
-              </w:pBdr>
-              <w:spacing w:after="100" w:before="100" w:line="240"/>
-              <w:ind w:firstLine="0" w:left="100" w:right="100"/>
-            </w:pPr>
-          </w:p>
-        </w:tc>
-        <w:tc>
-          <w:tcPr>
-            <w:tcBorders>
-              <w:bottom w:val="single" w:sz="16" w:space="0" w:color="666666"/>
-              <w:top w:val="none" w:sz="0" w:space="0" w:color="000000"/>
-              <w:left w:val="none" w:sz="0" w:space="0" w:color="000000"/>
-              <w:right w:val="none" w:sz="0" w:space="0" w:color="000000"/>
+              <w:spacing w:after="100" w:before="100" w:line="240"/>
+              <w:ind w:firstLine="0" w:left="100" w:right="100"/>
+            </w:pPr>
+          </w:p>
+        </w:tc>
+        <w:tc>
+          <w:tcPr>
+            <w:tcBorders>
+              <w:bottom w:val="single" w:sz="16" w:space="0" w:color="666666"/>
             </w:tcBorders>
             <w:shd w:val="clear" w:color="auto" w:fill="FFFFFF"/>
             <w:tcMar>
@@ -2464,22 +1786,12 @@
           <w:p>
             <w:pPr>
               <w:jc w:val="left"/>
-              <w:keepNext/>
-              <w:pBdr>
-                <w:bottom w:val="none" w:sz="0" w:space="0" w:color="000000"/>
-                <w:top w:val="none" w:sz="0" w:space="0" w:color="000000"/>
-                <w:left w:val="none" w:sz="0" w:space="0" w:color="000000"/>
-                <w:right w:val="none" w:sz="0" w:space="0" w:color="000000"/>
-              </w:pBdr>
-              <w:spacing w:after="100" w:before="100" w:line="240"/>
-              <w:ind w:firstLine="0" w:left="100" w:right="100"/>
-            </w:pPr>
-            <w:r>
-              <w:rPr>
-                <w:rFonts w:ascii="Arial"/>
-                <w:i w:val="false"/>
-                <w:b w:val="false"/>
-                <w:u w:val="none"/>
+              <w:spacing w:after="100" w:before="100" w:line="240"/>
+              <w:ind w:firstLine="0" w:left="100" w:right="100"/>
+            </w:pPr>
+            <w:r xmlns:w="http://schemas.openxmlformats.org/wordprocessingml/2006/main" xmlns:wp="http://schemas.openxmlformats.org/drawingml/2006/wordprocessingDrawing" xmlns:r="http://schemas.openxmlformats.org/officeDocument/2006/relationships" xmlns:w14="http://schemas.microsoft.com/office/word/2010/wordml">
+              <w:rPr>
+                <w:rFonts w:ascii="Arial" w:hAnsi="Arial" w:eastAsia="Arial" w:cs="Arial"/>
                 <w:sz w:val="22"/>
                 <w:szCs w:val="22"/>
                 <w:color w:val="000000"/>
@@ -2492,9 +1804,6 @@
           <w:tcPr>
             <w:tcBorders>
               <w:bottom w:val="single" w:sz="16" w:space="0" w:color="666666"/>
-              <w:top w:val="none" w:sz="0" w:space="0" w:color="000000"/>
-              <w:left w:val="none" w:sz="0" w:space="0" w:color="000000"/>
-              <w:right w:val="none" w:sz="0" w:space="0" w:color="000000"/>
             </w:tcBorders>
             <w:shd w:val="clear" w:color="auto" w:fill="FFFFFF"/>
             <w:tcMar>
@@ -2508,37 +1817,24 @@
           <w:p>
             <w:pPr>
               <w:jc w:val="right"/>
-              <w:keepNext/>
-              <w:pBdr>
-                <w:bottom w:val="none" w:sz="0" w:space="0" w:color="000000"/>
-                <w:top w:val="none" w:sz="0" w:space="0" w:color="000000"/>
-                <w:left w:val="none" w:sz="0" w:space="0" w:color="000000"/>
-                <w:right w:val="none" w:sz="0" w:space="0" w:color="000000"/>
-              </w:pBdr>
-              <w:spacing w:after="100" w:before="100" w:line="240"/>
-              <w:ind w:firstLine="0" w:left="100" w:right="100"/>
-            </w:pPr>
-            <w:r>
-              <w:rPr>
-                <w:rFonts w:ascii="Arial"/>
-                <w:i w:val="false"/>
-                <w:b w:val="false"/>
-                <w:u w:val="none"/>
-                <w:sz w:val="22"/>
-                <w:szCs w:val="22"/>
-                <w:color w:val="000000"/>
-              </w:rPr>
-              <w:t xml:space="preserve">0.037</w:t>
-            </w:r>
-          </w:p>
-        </w:tc>
-        <w:tc>
-          <w:tcPr>
-            <w:tcBorders>
-              <w:bottom w:val="single" w:sz="16" w:space="0" w:color="666666"/>
-              <w:top w:val="none" w:sz="0" w:space="0" w:color="000000"/>
-              <w:left w:val="none" w:sz="0" w:space="0" w:color="000000"/>
-              <w:right w:val="none" w:sz="0" w:space="0" w:color="000000"/>
+              <w:spacing w:after="100" w:before="100" w:line="240"/>
+              <w:ind w:firstLine="0" w:left="100" w:right="100"/>
+            </w:pPr>
+            <w:r xmlns:w="http://schemas.openxmlformats.org/wordprocessingml/2006/main" xmlns:wp="http://schemas.openxmlformats.org/drawingml/2006/wordprocessingDrawing" xmlns:r="http://schemas.openxmlformats.org/officeDocument/2006/relationships" xmlns:w14="http://schemas.microsoft.com/office/word/2010/wordml">
+              <w:rPr>
+                <w:rFonts w:ascii="Arial" w:hAnsi="Arial" w:eastAsia="Arial" w:cs="Arial"/>
+                <w:sz w:val="22"/>
+                <w:szCs w:val="22"/>
+                <w:color w:val="000000"/>
+              </w:rPr>
+              <w:t xml:space="preserve">0.021</w:t>
+            </w:r>
+          </w:p>
+        </w:tc>
+        <w:tc>
+          <w:tcPr>
+            <w:tcBorders>
+              <w:bottom w:val="single" w:sz="16" w:space="0" w:color="666666"/>
             </w:tcBorders>
             <w:shd w:val="clear" w:color="auto" w:fill="FFFFFF"/>
             <w:tcMar>
@@ -2552,33 +1848,23 @@
           <w:p>
             <w:pPr>
               <w:jc w:val="left"/>
-              <w:keepNext/>
-              <w:pBdr>
-                <w:bottom w:val="none" w:sz="0" w:space="0" w:color="000000"/>
-                <w:top w:val="none" w:sz="0" w:space="0" w:color="000000"/>
-                <w:left w:val="none" w:sz="0" w:space="0" w:color="000000"/>
-                <w:right w:val="none" w:sz="0" w:space="0" w:color="000000"/>
-              </w:pBdr>
-              <w:spacing w:after="100" w:before="100" w:line="240"/>
-              <w:ind w:firstLine="0" w:left="100" w:right="100"/>
-            </w:pPr>
-            <w:r>
-              <w:rPr>
-                <w:rFonts w:ascii="Arial"/>
-                <w:i w:val="false"/>
-                <w:b w:val="false"/>
-                <w:u w:val="none"/>
-                <w:sz w:val="22"/>
-                <w:szCs w:val="22"/>
-                <w:color w:val="000000"/>
-              </w:rPr>
-              <w:t xml:space="preserve">0.848</w:t>
+              <w:spacing w:after="100" w:before="100" w:line="240"/>
+              <w:ind w:firstLine="0" w:left="100" w:right="100"/>
+            </w:pPr>
+            <w:r xmlns:w="http://schemas.openxmlformats.org/wordprocessingml/2006/main" xmlns:wp="http://schemas.openxmlformats.org/drawingml/2006/wordprocessingDrawing" xmlns:r="http://schemas.openxmlformats.org/officeDocument/2006/relationships" xmlns:w14="http://schemas.microsoft.com/office/word/2010/wordml">
+              <w:rPr>
+                <w:rFonts w:ascii="Arial" w:hAnsi="Arial" w:eastAsia="Arial" w:cs="Arial"/>
+                <w:sz w:val="22"/>
+                <w:szCs w:val="22"/>
+                <w:color w:val="000000"/>
+              </w:rPr>
+              <w:t xml:space="preserve">0.884</w:t>
             </w:r>
           </w:p>
         </w:tc>
       </w:tr>
     </w:tbl>
-    <w:p>
+    <w:p xmlns:w="http://schemas.openxmlformats.org/wordprocessingml/2006/main" xmlns:wp="http://schemas.openxmlformats.org/drawingml/2006/wordprocessingDrawing" xmlns:r="http://schemas.openxmlformats.org/officeDocument/2006/relationships" xmlns:w14="http://schemas.microsoft.com/office/word/2010/wordml">
       <w:pPr>
         <w:pStyle w:val="Normal"/>
       </w:pPr>
@@ -2586,7 +1872,7 @@
         <w:t xml:space="preserve"/>
       </w:r>
     </w:p>
-    <w:p>
+    <w:p xmlns:w="http://schemas.openxmlformats.org/wordprocessingml/2006/main" xmlns:wp="http://schemas.openxmlformats.org/drawingml/2006/wordprocessingDrawing" xmlns:r="http://schemas.openxmlformats.org/officeDocument/2006/relationships" xmlns:w14="http://schemas.microsoft.com/office/word/2010/wordml">
       <w:pPr>
         <w:pStyle w:val="Normal"/>
       </w:pPr>
@@ -2594,7 +1880,7 @@
         <w:t xml:space="preserve"/>
       </w:r>
     </w:p>
-    <w:p>
+    <w:p xmlns:w="http://schemas.openxmlformats.org/wordprocessingml/2006/main" xmlns:wp="http://schemas.openxmlformats.org/drawingml/2006/wordprocessingDrawing" xmlns:r="http://schemas.openxmlformats.org/officeDocument/2006/relationships" xmlns:w14="http://schemas.microsoft.com/office/word/2010/wordml">
       <w:pPr>
         <w:pStyle w:val="Normal"/>
       </w:pPr>
@@ -2602,7 +1888,7 @@
         <w:t xml:space="preserve">Table 4: Assess how much variance is explained by urbanization</w:t>
       </w:r>
     </w:p>
-    <w:p>
+    <w:p xmlns:w="http://schemas.openxmlformats.org/wordprocessingml/2006/main" xmlns:wp="http://schemas.openxmlformats.org/drawingml/2006/wordprocessingDrawing" xmlns:r="http://schemas.openxmlformats.org/officeDocument/2006/relationships" xmlns:w14="http://schemas.microsoft.com/office/word/2010/wordml">
       <w:pPr>
         <w:pStyle w:val="Normal"/>
       </w:pPr>
@@ -2610,7 +1896,7 @@
         <w:t xml:space="preserve">Urbanization = Urbanization Score</w:t>
       </w:r>
     </w:p>
-    <w:p>
+    <w:p xmlns:w="http://schemas.openxmlformats.org/wordprocessingml/2006/main" xmlns:wp="http://schemas.openxmlformats.org/drawingml/2006/wordprocessingDrawing" xmlns:r="http://schemas.openxmlformats.org/officeDocument/2006/relationships" xmlns:w14="http://schemas.microsoft.com/office/word/2010/wordml">
       <w:pPr>
         <w:pStyle w:val="Normal"/>
       </w:pPr>
@@ -2618,7 +1904,7 @@
         <w:t xml:space="preserve">Model: Liriomyza_asclepiadis ~ Block + (1 | Population) + (1 | Population:Fam_uniq) +     Urb_score</w:t>
       </w:r>
     </w:p>
-    <w:tbl xmlns:a="http://schemas.openxmlformats.org/drawingml/2006/main" xmlns:pic="http://schemas.openxmlformats.org/drawingml/2006/picture">
+    <w:tbl xmlns:w="http://schemas.openxmlformats.org/wordprocessingml/2006/main" xmlns:r="http://schemas.openxmlformats.org/officeDocument/2006/relationships" xmlns:w14="http://schemas.microsoft.com/office/word/2010/wordml" xmlns:wp="http://schemas.openxmlformats.org/drawingml/2006/wordprocessingDrawing" xmlns:a="http://schemas.openxmlformats.org/drawingml/2006/main" xmlns:pic="http://schemas.openxmlformats.org/drawingml/2006/picture">
       <w:tblPr>
         <w:tblLayout w:type="fixed"/>
         <w:jc w:val="center"/>
@@ -2628,25 +1914,22 @@
         <w:gridCol w:w="3113"/>
         <w:gridCol w:w="1450"/>
         <w:gridCol w:w="1279"/>
+        <w:gridCol w:w="961"/>
+        <w:gridCol w:w="961"/>
+        <w:gridCol w:w="594"/>
         <w:gridCol w:w="1084"/>
-        <w:gridCol w:w="1084"/>
-        <w:gridCol w:w="594"/>
-        <w:gridCol w:w="1090"/>
       </w:tblGrid>
       <w:tr>
         <w:trPr>
           <w:cantSplit/>
-          <w:trHeight w:val="637" w:hRule="auto"/>
+          <w:trHeight w:val="615" w:hRule="auto"/>
           <w:tblHeader/>
         </w:trPr>
-        header1
         <w:tc>
           <w:tcPr>
             <w:tcBorders>
               <w:bottom w:val="single" w:sz="16" w:space="0" w:color="666666"/>
               <w:top w:val="single" w:sz="16" w:space="0" w:color="666666"/>
-              <w:left w:val="none" w:sz="0" w:space="0" w:color="000000"/>
-              <w:right w:val="none" w:sz="0" w:space="0" w:color="000000"/>
             </w:tcBorders>
             <w:shd w:val="clear" w:color="auto" w:fill="FFFFFF"/>
             <w:tcMar>
@@ -2660,22 +1943,12 @@
           <w:p>
             <w:pPr>
               <w:jc w:val="left"/>
-              <w:keepNext/>
-              <w:pBdr>
-                <w:bottom w:val="none" w:sz="0" w:space="0" w:color="000000"/>
-                <w:top w:val="none" w:sz="0" w:space="0" w:color="000000"/>
-                <w:left w:val="none" w:sz="0" w:space="0" w:color="000000"/>
-                <w:right w:val="none" w:sz="0" w:space="0" w:color="000000"/>
-              </w:pBdr>
-              <w:spacing w:after="100" w:before="100" w:line="240"/>
-              <w:ind w:firstLine="0" w:left="100" w:right="100"/>
-            </w:pPr>
-            <w:r>
-              <w:rPr>
-                <w:rFonts w:ascii="Arial"/>
-                <w:i w:val="false"/>
-                <w:b w:val="false"/>
-                <w:u w:val="none"/>
+              <w:spacing w:after="100" w:before="100" w:line="240"/>
+              <w:ind w:firstLine="0" w:left="100" w:right="100"/>
+            </w:pPr>
+            <w:r xmlns:w="http://schemas.openxmlformats.org/wordprocessingml/2006/main" xmlns:wp="http://schemas.openxmlformats.org/drawingml/2006/wordprocessingDrawing" xmlns:r="http://schemas.openxmlformats.org/officeDocument/2006/relationships" xmlns:w14="http://schemas.microsoft.com/office/word/2010/wordml">
+              <w:rPr>
+                <w:rFonts w:ascii="Arial" w:hAnsi="Arial" w:eastAsia="Arial" w:cs="Arial"/>
                 <w:sz w:val="22"/>
                 <w:szCs w:val="22"/>
                 <w:color w:val="000000"/>
@@ -2689,8 +1962,6 @@
             <w:tcBorders>
               <w:bottom w:val="single" w:sz="16" w:space="0" w:color="666666"/>
               <w:top w:val="single" w:sz="16" w:space="0" w:color="666666"/>
-              <w:left w:val="none" w:sz="0" w:space="0" w:color="000000"/>
-              <w:right w:val="none" w:sz="0" w:space="0" w:color="000000"/>
             </w:tcBorders>
             <w:shd w:val="clear" w:color="auto" w:fill="FFFFFF"/>
             <w:tcMar>
@@ -2704,22 +1975,12 @@
           <w:p>
             <w:pPr>
               <w:jc w:val="left"/>
-              <w:keepNext/>
-              <w:pBdr>
-                <w:bottom w:val="none" w:sz="0" w:space="0" w:color="000000"/>
-                <w:top w:val="none" w:sz="0" w:space="0" w:color="000000"/>
-                <w:left w:val="none" w:sz="0" w:space="0" w:color="000000"/>
-                <w:right w:val="none" w:sz="0" w:space="0" w:color="000000"/>
-              </w:pBdr>
-              <w:spacing w:after="100" w:before="100" w:line="240"/>
-              <w:ind w:firstLine="0" w:left="100" w:right="100"/>
-            </w:pPr>
-            <w:r>
-              <w:rPr>
-                <w:rFonts w:ascii="Arial"/>
-                <w:i w:val="false"/>
-                <w:b w:val="false"/>
-                <w:u w:val="none"/>
+              <w:spacing w:after="100" w:before="100" w:line="240"/>
+              <w:ind w:firstLine="0" w:left="100" w:right="100"/>
+            </w:pPr>
+            <w:r xmlns:w="http://schemas.openxmlformats.org/wordprocessingml/2006/main" xmlns:wp="http://schemas.openxmlformats.org/drawingml/2006/wordprocessingDrawing" xmlns:r="http://schemas.openxmlformats.org/officeDocument/2006/relationships" xmlns:w14="http://schemas.microsoft.com/office/word/2010/wordml">
+              <w:rPr>
+                <w:rFonts w:ascii="Arial" w:hAnsi="Arial" w:eastAsia="Arial" w:cs="Arial"/>
                 <w:sz w:val="22"/>
                 <w:szCs w:val="22"/>
                 <w:color w:val="000000"/>
@@ -2733,8 +1994,6 @@
             <w:tcBorders>
               <w:bottom w:val="single" w:sz="16" w:space="0" w:color="666666"/>
               <w:top w:val="single" w:sz="16" w:space="0" w:color="666666"/>
-              <w:left w:val="none" w:sz="0" w:space="0" w:color="000000"/>
-              <w:right w:val="none" w:sz="0" w:space="0" w:color="000000"/>
             </w:tcBorders>
             <w:shd w:val="clear" w:color="auto" w:fill="FFFFFF"/>
             <w:tcMar>
@@ -2748,22 +2007,12 @@
           <w:p>
             <w:pPr>
               <w:jc w:val="right"/>
-              <w:keepNext/>
-              <w:pBdr>
-                <w:bottom w:val="none" w:sz="0" w:space="0" w:color="000000"/>
-                <w:top w:val="none" w:sz="0" w:space="0" w:color="000000"/>
-                <w:left w:val="none" w:sz="0" w:space="0" w:color="000000"/>
-                <w:right w:val="none" w:sz="0" w:space="0" w:color="000000"/>
-              </w:pBdr>
-              <w:spacing w:after="100" w:before="100" w:line="240"/>
-              <w:ind w:firstLine="0" w:left="100" w:right="100"/>
-            </w:pPr>
-            <w:r>
-              <w:rPr>
-                <w:rFonts w:ascii="Arial"/>
-                <w:i w:val="false"/>
-                <w:b w:val="false"/>
-                <w:u w:val="none"/>
+              <w:spacing w:after="100" w:before="100" w:line="240"/>
+              <w:ind w:firstLine="0" w:left="100" w:right="100"/>
+            </w:pPr>
+            <w:r xmlns:w="http://schemas.openxmlformats.org/wordprocessingml/2006/main" xmlns:wp="http://schemas.openxmlformats.org/drawingml/2006/wordprocessingDrawing" xmlns:r="http://schemas.openxmlformats.org/officeDocument/2006/relationships" xmlns:w14="http://schemas.microsoft.com/office/word/2010/wordml">
+              <w:rPr>
+                <w:rFonts w:ascii="Arial" w:hAnsi="Arial" w:eastAsia="Arial" w:cs="Arial"/>
                 <w:sz w:val="22"/>
                 <w:szCs w:val="22"/>
                 <w:color w:val="000000"/>
@@ -2777,8 +2026,6 @@
             <w:tcBorders>
               <w:bottom w:val="single" w:sz="16" w:space="0" w:color="666666"/>
               <w:top w:val="single" w:sz="16" w:space="0" w:color="666666"/>
-              <w:left w:val="none" w:sz="0" w:space="0" w:color="000000"/>
-              <w:right w:val="none" w:sz="0" w:space="0" w:color="000000"/>
             </w:tcBorders>
             <w:shd w:val="clear" w:color="auto" w:fill="FFFFFF"/>
             <w:tcMar>
@@ -2792,22 +2039,12 @@
           <w:p>
             <w:pPr>
               <w:jc w:val="right"/>
-              <w:keepNext/>
-              <w:pBdr>
-                <w:bottom w:val="none" w:sz="0" w:space="0" w:color="000000"/>
-                <w:top w:val="none" w:sz="0" w:space="0" w:color="000000"/>
-                <w:left w:val="none" w:sz="0" w:space="0" w:color="000000"/>
-                <w:right w:val="none" w:sz="0" w:space="0" w:color="000000"/>
-              </w:pBdr>
-              <w:spacing w:after="100" w:before="100" w:line="240"/>
-              <w:ind w:firstLine="0" w:left="100" w:right="100"/>
-            </w:pPr>
-            <w:r>
-              <w:rPr>
-                <w:rFonts w:ascii="Arial"/>
-                <w:i w:val="false"/>
-                <w:b w:val="false"/>
-                <w:u w:val="none"/>
+              <w:spacing w:after="100" w:before="100" w:line="240"/>
+              <w:ind w:firstLine="0" w:left="100" w:right="100"/>
+            </w:pPr>
+            <w:r xmlns:w="http://schemas.openxmlformats.org/wordprocessingml/2006/main" xmlns:wp="http://schemas.openxmlformats.org/drawingml/2006/wordprocessingDrawing" xmlns:r="http://schemas.openxmlformats.org/officeDocument/2006/relationships" xmlns:w14="http://schemas.microsoft.com/office/word/2010/wordml">
+              <w:rPr>
+                <w:rFonts w:ascii="Arial" w:hAnsi="Arial" w:eastAsia="Arial" w:cs="Arial"/>
                 <w:sz w:val="22"/>
                 <w:szCs w:val="22"/>
                 <w:color w:val="000000"/>
@@ -2821,8 +2058,6 @@
             <w:tcBorders>
               <w:bottom w:val="single" w:sz="16" w:space="0" w:color="666666"/>
               <w:top w:val="single" w:sz="16" w:space="0" w:color="666666"/>
-              <w:left w:val="none" w:sz="0" w:space="0" w:color="000000"/>
-              <w:right w:val="none" w:sz="0" w:space="0" w:color="000000"/>
             </w:tcBorders>
             <w:shd w:val="clear" w:color="auto" w:fill="FFFFFF"/>
             <w:tcMar>
@@ -2836,34 +2071,21 @@
           <w:p>
             <w:pPr>
               <w:jc w:val="right"/>
-              <w:keepNext/>
-              <w:pBdr>
-                <w:bottom w:val="none" w:sz="0" w:space="0" w:color="000000"/>
-                <w:top w:val="none" w:sz="0" w:space="0" w:color="000000"/>
-                <w:left w:val="none" w:sz="0" w:space="0" w:color="000000"/>
-                <w:right w:val="none" w:sz="0" w:space="0" w:color="000000"/>
-              </w:pBdr>
-              <w:spacing w:after="100" w:before="100" w:line="240"/>
-              <w:ind w:firstLine="0" w:left="100" w:right="100"/>
-            </w:pPr>
-            <w:r>
-              <w:rPr>
-                <w:rFonts w:ascii="Arial"/>
-                <w:i w:val="false"/>
-                <w:b w:val="false"/>
-                <w:u w:val="none"/>
-                <w:sz w:val="22"/>
-                <w:szCs w:val="22"/>
-                <w:color w:val="000000"/>
-              </w:rPr>
-              <w:t xml:space="preserve">Ï‡</w:t>
-            </w:r>
-            <w:r>
-              <w:rPr>
-                <w:rFonts w:ascii="Arial"/>
-                <w:i w:val="false"/>
-                <w:b w:val="false"/>
-                <w:u w:val="none"/>
+              <w:spacing w:after="100" w:before="100" w:line="240"/>
+              <w:ind w:firstLine="0" w:left="100" w:right="100"/>
+            </w:pPr>
+            <w:r xmlns:w="http://schemas.openxmlformats.org/wordprocessingml/2006/main" xmlns:wp="http://schemas.openxmlformats.org/drawingml/2006/wordprocessingDrawing" xmlns:r="http://schemas.openxmlformats.org/officeDocument/2006/relationships" xmlns:w14="http://schemas.microsoft.com/office/word/2010/wordml">
+              <w:rPr>
+                <w:rFonts w:ascii="Arial" w:hAnsi="Arial" w:eastAsia="Arial" w:cs="Arial"/>
+                <w:sz w:val="22"/>
+                <w:szCs w:val="22"/>
+                <w:color w:val="000000"/>
+              </w:rPr>
+              <w:t xml:space="preserve">χ</w:t>
+            </w:r>
+            <w:r xmlns:w="http://schemas.openxmlformats.org/wordprocessingml/2006/main" xmlns:wp="http://schemas.openxmlformats.org/drawingml/2006/wordprocessingDrawing" xmlns:r="http://schemas.openxmlformats.org/officeDocument/2006/relationships" xmlns:w14="http://schemas.microsoft.com/office/word/2010/wordml">
+              <w:rPr>
+                <w:rFonts w:ascii="Arial" w:hAnsi="Arial" w:eastAsia="Arial" w:cs="Arial"/>
                 <w:vertAlign w:val="superscript"/>
                 <w:sz w:val="22"/>
                 <w:szCs w:val="22"/>
@@ -2878,8 +2100,6 @@
             <w:tcBorders>
               <w:bottom w:val="single" w:sz="16" w:space="0" w:color="666666"/>
               <w:top w:val="single" w:sz="16" w:space="0" w:color="666666"/>
-              <w:left w:val="none" w:sz="0" w:space="0" w:color="000000"/>
-              <w:right w:val="none" w:sz="0" w:space="0" w:color="000000"/>
             </w:tcBorders>
             <w:shd w:val="clear" w:color="auto" w:fill="FFFFFF"/>
             <w:tcMar>
@@ -2893,22 +2113,12 @@
           <w:p>
             <w:pPr>
               <w:jc w:val="right"/>
-              <w:keepNext/>
-              <w:pBdr>
-                <w:bottom w:val="none" w:sz="0" w:space="0" w:color="000000"/>
-                <w:top w:val="none" w:sz="0" w:space="0" w:color="000000"/>
-                <w:left w:val="none" w:sz="0" w:space="0" w:color="000000"/>
-                <w:right w:val="none" w:sz="0" w:space="0" w:color="000000"/>
-              </w:pBdr>
-              <w:spacing w:after="100" w:before="100" w:line="240"/>
-              <w:ind w:firstLine="0" w:left="100" w:right="100"/>
-            </w:pPr>
-            <w:r>
-              <w:rPr>
-                <w:rFonts w:ascii="Arial"/>
-                <w:i w:val="false"/>
-                <w:b w:val="false"/>
-                <w:u w:val="none"/>
+              <w:spacing w:after="100" w:before="100" w:line="240"/>
+              <w:ind w:firstLine="0" w:left="100" w:right="100"/>
+            </w:pPr>
+            <w:r xmlns:w="http://schemas.openxmlformats.org/wordprocessingml/2006/main" xmlns:wp="http://schemas.openxmlformats.org/drawingml/2006/wordprocessingDrawing" xmlns:r="http://schemas.openxmlformats.org/officeDocument/2006/relationships" xmlns:w14="http://schemas.microsoft.com/office/word/2010/wordml">
+              <w:rPr>
+                <w:rFonts w:ascii="Arial" w:hAnsi="Arial" w:eastAsia="Arial" w:cs="Arial"/>
                 <w:sz w:val="22"/>
                 <w:szCs w:val="22"/>
                 <w:color w:val="000000"/>
@@ -2922,8 +2132,6 @@
             <w:tcBorders>
               <w:bottom w:val="single" w:sz="16" w:space="0" w:color="666666"/>
               <w:top w:val="single" w:sz="16" w:space="0" w:color="666666"/>
-              <w:left w:val="none" w:sz="0" w:space="0" w:color="000000"/>
-              <w:right w:val="none" w:sz="0" w:space="0" w:color="000000"/>
             </w:tcBorders>
             <w:shd w:val="clear" w:color="auto" w:fill="FFFFFF"/>
             <w:tcMar>
@@ -2937,22 +2145,12 @@
           <w:p>
             <w:pPr>
               <w:jc w:val="left"/>
-              <w:keepNext/>
-              <w:pBdr>
-                <w:bottom w:val="none" w:sz="0" w:space="0" w:color="000000"/>
-                <w:top w:val="none" w:sz="0" w:space="0" w:color="000000"/>
-                <w:left w:val="none" w:sz="0" w:space="0" w:color="000000"/>
-                <w:right w:val="none" w:sz="0" w:space="0" w:color="000000"/>
-              </w:pBdr>
-              <w:spacing w:after="100" w:before="100" w:line="240"/>
-              <w:ind w:firstLine="0" w:left="100" w:right="100"/>
-            </w:pPr>
-            <w:r>
-              <w:rPr>
-                <w:rFonts w:ascii="Arial"/>
-                <w:i w:val="false"/>
-                <w:b w:val="false"/>
-                <w:u w:val="none"/>
+              <w:spacing w:after="100" w:before="100" w:line="240"/>
+              <w:ind w:firstLine="0" w:left="100" w:right="100"/>
+            </w:pPr>
+            <w:r xmlns:w="http://schemas.openxmlformats.org/wordprocessingml/2006/main" xmlns:wp="http://schemas.openxmlformats.org/drawingml/2006/wordprocessingDrawing" xmlns:r="http://schemas.openxmlformats.org/officeDocument/2006/relationships" xmlns:w14="http://schemas.microsoft.com/office/word/2010/wordml">
+              <w:rPr>
+                <w:rFonts w:ascii="Arial" w:hAnsi="Arial" w:eastAsia="Arial" w:cs="Arial"/>
                 <w:sz w:val="22"/>
                 <w:szCs w:val="22"/>
                 <w:color w:val="000000"/>
@@ -2967,16 +2165,9 @@
           <w:cantSplit/>
           <w:trHeight w:val="615" w:hRule="auto"/>
         </w:trPr>
-        body1
-        <w:tc>
-          <w:tcPr>
-            <w:vMerge w:val="restart"/>
-            <w:tcBorders>
-              <w:bottom w:val="single" w:sz="16" w:space="0" w:color="666666"/>
-              <w:top w:val="single" w:sz="16" w:space="0" w:color="666666"/>
-              <w:left w:val="none" w:sz="0" w:space="0" w:color="000000"/>
-              <w:right w:val="none" w:sz="0" w:space="0" w:color="000000"/>
-            </w:tcBorders>
+        <w:tc>
+          <w:tcPr>
+            <w:tcBorders/>
             <w:shd w:val="clear" w:color="auto" w:fill="FFFFFF"/>
             <w:tcMar>
               <w:top w:w="0" w:type="dxa"/>
@@ -2989,22 +2180,12 @@
           <w:p>
             <w:pPr>
               <w:jc w:val="left"/>
-              <w:keepNext/>
-              <w:pBdr>
-                <w:bottom w:val="none" w:sz="0" w:space="0" w:color="000000"/>
-                <w:top w:val="none" w:sz="0" w:space="0" w:color="000000"/>
-                <w:left w:val="none" w:sz="0" w:space="0" w:color="000000"/>
-                <w:right w:val="none" w:sz="0" w:space="0" w:color="000000"/>
-              </w:pBdr>
-              <w:spacing w:after="100" w:before="100" w:line="240"/>
-              <w:ind w:firstLine="0" w:left="100" w:right="100"/>
-            </w:pPr>
-            <w:r>
-              <w:rPr>
-                <w:rFonts w:ascii="Arial"/>
-                <w:i w:val="false"/>
-                <w:b w:val="false"/>
-                <w:u w:val="none"/>
+              <w:spacing w:after="100" w:before="100" w:line="240"/>
+              <w:ind w:firstLine="0" w:left="100" w:right="100"/>
+            </w:pPr>
+            <w:r xmlns:w="http://schemas.openxmlformats.org/wordprocessingml/2006/main" xmlns:wp="http://schemas.openxmlformats.org/drawingml/2006/wordprocessingDrawing" xmlns:r="http://schemas.openxmlformats.org/officeDocument/2006/relationships" xmlns:w14="http://schemas.microsoft.com/office/word/2010/wordml">
+              <w:rPr>
+                <w:rFonts w:ascii="Arial" w:hAnsi="Arial" w:eastAsia="Arial" w:cs="Arial"/>
                 <w:sz w:val="22"/>
                 <w:szCs w:val="22"/>
                 <w:color w:val="000000"/>
@@ -3015,12 +2196,7 @@
         </w:tc>
         <w:tc>
           <w:tcPr>
-            <w:tcBorders>
-              <w:bottom w:val="none" w:sz="0" w:space="0" w:color="000000"/>
-              <w:top w:val="none" w:sz="0" w:space="0" w:color="000000"/>
-              <w:left w:val="none" w:sz="0" w:space="0" w:color="000000"/>
-              <w:right w:val="none" w:sz="0" w:space="0" w:color="000000"/>
-            </w:tcBorders>
+            <w:tcBorders/>
             <w:shd w:val="clear" w:color="auto" w:fill="FFFFFF"/>
             <w:tcMar>
               <w:top w:w="0" w:type="dxa"/>
@@ -3033,22 +2209,12 @@
           <w:p>
             <w:pPr>
               <w:jc w:val="left"/>
-              <w:keepNext/>
-              <w:pBdr>
-                <w:bottom w:val="none" w:sz="0" w:space="0" w:color="000000"/>
-                <w:top w:val="none" w:sz="0" w:space="0" w:color="000000"/>
-                <w:left w:val="none" w:sz="0" w:space="0" w:color="000000"/>
-                <w:right w:val="none" w:sz="0" w:space="0" w:color="000000"/>
-              </w:pBdr>
-              <w:spacing w:after="100" w:before="100" w:line="240"/>
-              <w:ind w:firstLine="0" w:left="100" w:right="100"/>
-            </w:pPr>
-            <w:r>
-              <w:rPr>
-                <w:rFonts w:ascii="Arial"/>
-                <w:i w:val="false"/>
-                <w:b w:val="false"/>
-                <w:u w:val="none"/>
+              <w:spacing w:after="100" w:before="100" w:line="240"/>
+              <w:ind w:firstLine="0" w:left="100" w:right="100"/>
+            </w:pPr>
+            <w:r xmlns:w="http://schemas.openxmlformats.org/wordprocessingml/2006/main" xmlns:wp="http://schemas.openxmlformats.org/drawingml/2006/wordprocessingDrawing" xmlns:r="http://schemas.openxmlformats.org/officeDocument/2006/relationships" xmlns:w14="http://schemas.microsoft.com/office/word/2010/wordml">
+              <w:rPr>
+                <w:rFonts w:ascii="Arial" w:hAnsi="Arial" w:eastAsia="Arial" w:cs="Arial"/>
                 <w:sz w:val="22"/>
                 <w:szCs w:val="22"/>
                 <w:color w:val="000000"/>
@@ -3059,12 +2225,7 @@
         </w:tc>
         <w:tc>
           <w:tcPr>
-            <w:tcBorders>
-              <w:bottom w:val="none" w:sz="0" w:space="0" w:color="000000"/>
-              <w:top w:val="none" w:sz="0" w:space="0" w:color="000000"/>
-              <w:left w:val="none" w:sz="0" w:space="0" w:color="000000"/>
-              <w:right w:val="none" w:sz="0" w:space="0" w:color="000000"/>
-            </w:tcBorders>
+            <w:tcBorders/>
             <w:shd w:val="clear" w:color="auto" w:fill="FFFFFF"/>
             <w:tcMar>
               <w:top w:w="0" w:type="dxa"/>
@@ -3077,38 +2238,23 @@
           <w:p>
             <w:pPr>
               <w:jc w:val="right"/>
-              <w:keepNext/>
-              <w:pBdr>
-                <w:bottom w:val="none" w:sz="0" w:space="0" w:color="000000"/>
-                <w:top w:val="none" w:sz="0" w:space="0" w:color="000000"/>
-                <w:left w:val="none" w:sz="0" w:space="0" w:color="000000"/>
-                <w:right w:val="none" w:sz="0" w:space="0" w:color="000000"/>
-              </w:pBdr>
-              <w:spacing w:after="100" w:before="100" w:line="240"/>
-              <w:ind w:firstLine="0" w:left="100" w:right="100"/>
-            </w:pPr>
-            <w:r>
-              <w:rPr>
-                <w:rFonts w:ascii="Arial"/>
-                <w:i w:val="false"/>
-                <w:b w:val="false"/>
-                <w:u w:val="none"/>
-                <w:sz w:val="22"/>
-                <w:szCs w:val="22"/>
-                <w:color w:val="000000"/>
-              </w:rPr>
-              <w:t xml:space="preserve">0.039</w:t>
-            </w:r>
-          </w:p>
-        </w:tc>
-        <w:tc>
-          <w:tcPr>
-            <w:tcBorders>
-              <w:bottom w:val="none" w:sz="0" w:space="0" w:color="000000"/>
-              <w:top w:val="none" w:sz="0" w:space="0" w:color="000000"/>
-              <w:left w:val="none" w:sz="0" w:space="0" w:color="000000"/>
-              <w:right w:val="none" w:sz="0" w:space="0" w:color="000000"/>
-            </w:tcBorders>
+              <w:spacing w:after="100" w:before="100" w:line="240"/>
+              <w:ind w:firstLine="0" w:left="100" w:right="100"/>
+            </w:pPr>
+            <w:r xmlns:w="http://schemas.openxmlformats.org/wordprocessingml/2006/main" xmlns:wp="http://schemas.openxmlformats.org/drawingml/2006/wordprocessingDrawing" xmlns:r="http://schemas.openxmlformats.org/officeDocument/2006/relationships" xmlns:w14="http://schemas.microsoft.com/office/word/2010/wordml">
+              <w:rPr>
+                <w:rFonts w:ascii="Arial" w:hAnsi="Arial" w:eastAsia="Arial" w:cs="Arial"/>
+                <w:sz w:val="22"/>
+                <w:szCs w:val="22"/>
+                <w:color w:val="000000"/>
+              </w:rPr>
+              <w:t xml:space="preserve">0.012</w:t>
+            </w:r>
+          </w:p>
+        </w:tc>
+        <w:tc>
+          <w:tcPr>
+            <w:tcBorders/>
             <w:shd w:val="clear" w:color="auto" w:fill="FFFFFF"/>
             <w:tcMar>
               <w:top w:w="0" w:type="dxa"/>
@@ -3121,38 +2267,23 @@
           <w:p>
             <w:pPr>
               <w:jc w:val="right"/>
-              <w:keepNext/>
-              <w:pBdr>
-                <w:bottom w:val="none" w:sz="0" w:space="0" w:color="000000"/>
-                <w:top w:val="none" w:sz="0" w:space="0" w:color="000000"/>
-                <w:left w:val="none" w:sz="0" w:space="0" w:color="000000"/>
-                <w:right w:val="none" w:sz="0" w:space="0" w:color="000000"/>
-              </w:pBdr>
-              <w:spacing w:after="100" w:before="100" w:line="240"/>
-              <w:ind w:firstLine="0" w:left="100" w:right="100"/>
-            </w:pPr>
-            <w:r>
-              <w:rPr>
-                <w:rFonts w:ascii="Arial"/>
-                <w:i w:val="false"/>
-                <w:b w:val="false"/>
-                <w:u w:val="none"/>
-                <w:sz w:val="22"/>
-                <w:szCs w:val="22"/>
-                <w:color w:val="000000"/>
-              </w:rPr>
-              <w:t xml:space="preserve">4.978</w:t>
-            </w:r>
-          </w:p>
-        </w:tc>
-        <w:tc>
-          <w:tcPr>
-            <w:tcBorders>
-              <w:bottom w:val="none" w:sz="0" w:space="0" w:color="000000"/>
-              <w:top w:val="none" w:sz="0" w:space="0" w:color="000000"/>
-              <w:left w:val="none" w:sz="0" w:space="0" w:color="000000"/>
-              <w:right w:val="none" w:sz="0" w:space="0" w:color="000000"/>
-            </w:tcBorders>
+              <w:spacing w:after="100" w:before="100" w:line="240"/>
+              <w:ind w:firstLine="0" w:left="100" w:right="100"/>
+            </w:pPr>
+            <w:r xmlns:w="http://schemas.openxmlformats.org/wordprocessingml/2006/main" xmlns:wp="http://schemas.openxmlformats.org/drawingml/2006/wordprocessingDrawing" xmlns:r="http://schemas.openxmlformats.org/officeDocument/2006/relationships" xmlns:w14="http://schemas.microsoft.com/office/word/2010/wordml">
+              <w:rPr>
+                <w:rFonts w:ascii="Arial" w:hAnsi="Arial" w:eastAsia="Arial" w:cs="Arial"/>
+                <w:sz w:val="22"/>
+                <w:szCs w:val="22"/>
+                <w:color w:val="000000"/>
+              </w:rPr>
+              <w:t xml:space="preserve">1.853</w:t>
+            </w:r>
+          </w:p>
+        </w:tc>
+        <w:tc>
+          <w:tcPr>
+            <w:tcBorders/>
             <w:shd w:val="clear" w:color="auto" w:fill="FFFFFF"/>
             <w:tcMar>
               <w:top w:w="0" w:type="dxa"/>
@@ -3165,38 +2296,23 @@
           <w:p>
             <w:pPr>
               <w:jc w:val="right"/>
-              <w:keepNext/>
-              <w:pBdr>
-                <w:bottom w:val="none" w:sz="0" w:space="0" w:color="000000"/>
-                <w:top w:val="none" w:sz="0" w:space="0" w:color="000000"/>
-                <w:left w:val="none" w:sz="0" w:space="0" w:color="000000"/>
-                <w:right w:val="none" w:sz="0" w:space="0" w:color="000000"/>
-              </w:pBdr>
-              <w:spacing w:after="100" w:before="100" w:line="240"/>
-              <w:ind w:firstLine="0" w:left="100" w:right="100"/>
-            </w:pPr>
-            <w:r>
-              <w:rPr>
-                <w:rFonts w:ascii="Arial"/>
-                <w:i w:val="false"/>
-                <w:b w:val="false"/>
-                <w:u w:val="none"/>
-                <w:sz w:val="22"/>
-                <w:szCs w:val="22"/>
-                <w:color w:val="000000"/>
-              </w:rPr>
-              <w:t xml:space="preserve">18.457</w:t>
-            </w:r>
-          </w:p>
-        </w:tc>
-        <w:tc>
-          <w:tcPr>
-            <w:tcBorders>
-              <w:bottom w:val="none" w:sz="0" w:space="0" w:color="000000"/>
-              <w:top w:val="none" w:sz="0" w:space="0" w:color="000000"/>
-              <w:left w:val="none" w:sz="0" w:space="0" w:color="000000"/>
-              <w:right w:val="none" w:sz="0" w:space="0" w:color="000000"/>
-            </w:tcBorders>
+              <w:spacing w:after="100" w:before="100" w:line="240"/>
+              <w:ind w:firstLine="0" w:left="100" w:right="100"/>
+            </w:pPr>
+            <w:r xmlns:w="http://schemas.openxmlformats.org/wordprocessingml/2006/main" xmlns:wp="http://schemas.openxmlformats.org/drawingml/2006/wordprocessingDrawing" xmlns:r="http://schemas.openxmlformats.org/officeDocument/2006/relationships" xmlns:w14="http://schemas.microsoft.com/office/word/2010/wordml">
+              <w:rPr>
+                <w:rFonts w:ascii="Arial" w:hAnsi="Arial" w:eastAsia="Arial" w:cs="Arial"/>
+                <w:sz w:val="22"/>
+                <w:szCs w:val="22"/>
+                <w:color w:val="000000"/>
+              </w:rPr>
+              <w:t xml:space="preserve">0.497</w:t>
+            </w:r>
+          </w:p>
+        </w:tc>
+        <w:tc>
+          <w:tcPr>
+            <w:tcBorders/>
             <w:shd w:val="clear" w:color="auto" w:fill="FFFFFF"/>
             <w:tcMar>
               <w:top w:w="0" w:type="dxa"/>
@@ -3209,22 +2325,12 @@
           <w:p>
             <w:pPr>
               <w:jc w:val="right"/>
-              <w:keepNext/>
-              <w:pBdr>
-                <w:bottom w:val="none" w:sz="0" w:space="0" w:color="000000"/>
-                <w:top w:val="none" w:sz="0" w:space="0" w:color="000000"/>
-                <w:left w:val="none" w:sz="0" w:space="0" w:color="000000"/>
-                <w:right w:val="none" w:sz="0" w:space="0" w:color="000000"/>
-              </w:pBdr>
-              <w:spacing w:after="100" w:before="100" w:line="240"/>
-              <w:ind w:firstLine="0" w:left="100" w:right="100"/>
-            </w:pPr>
-            <w:r>
-              <w:rPr>
-                <w:rFonts w:ascii="Arial"/>
-                <w:i w:val="false"/>
-                <w:b w:val="false"/>
-                <w:u w:val="none"/>
+              <w:spacing w:after="100" w:before="100" w:line="240"/>
+              <w:ind w:firstLine="0" w:left="100" w:right="100"/>
+            </w:pPr>
+            <w:r xmlns:w="http://schemas.openxmlformats.org/wordprocessingml/2006/main" xmlns:wp="http://schemas.openxmlformats.org/drawingml/2006/wordprocessingDrawing" xmlns:r="http://schemas.openxmlformats.org/officeDocument/2006/relationships" xmlns:w14="http://schemas.microsoft.com/office/word/2010/wordml">
+              <w:rPr>
+                <w:rFonts w:ascii="Arial" w:hAnsi="Arial" w:eastAsia="Arial" w:cs="Arial"/>
                 <w:sz w:val="22"/>
                 <w:szCs w:val="22"/>
                 <w:color w:val="000000"/>
@@ -3235,12 +2341,7 @@
         </w:tc>
         <w:tc>
           <w:tcPr>
-            <w:tcBorders>
-              <w:bottom w:val="none" w:sz="0" w:space="0" w:color="000000"/>
-              <w:top w:val="none" w:sz="0" w:space="0" w:color="000000"/>
-              <w:left w:val="none" w:sz="0" w:space="0" w:color="000000"/>
-              <w:right w:val="none" w:sz="0" w:space="0" w:color="000000"/>
-            </w:tcBorders>
+            <w:tcBorders/>
             <w:shd w:val="clear" w:color="auto" w:fill="FFFFFF"/>
             <w:tcMar>
               <w:top w:w="0" w:type="dxa"/>
@@ -3253,27 +2354,17 @@
           <w:p>
             <w:pPr>
               <w:jc w:val="left"/>
-              <w:keepNext/>
-              <w:pBdr>
-                <w:bottom w:val="none" w:sz="0" w:space="0" w:color="000000"/>
-                <w:top w:val="none" w:sz="0" w:space="0" w:color="000000"/>
-                <w:left w:val="none" w:sz="0" w:space="0" w:color="000000"/>
-                <w:right w:val="none" w:sz="0" w:space="0" w:color="000000"/>
-              </w:pBdr>
-              <w:spacing w:after="100" w:before="100" w:line="240"/>
-              <w:ind w:firstLine="0" w:left="100" w:right="100"/>
-            </w:pPr>
-            <w:r>
-              <w:rPr>
-                <w:rFonts w:ascii="Arial"/>
-                <w:i w:val="false"/>
-                <w:b w:val="true"/>
-                <w:u w:val="none"/>
-                <w:sz w:val="22"/>
-                <w:szCs w:val="22"/>
-                <w:color w:val="000000"/>
-              </w:rPr>
-              <w:t xml:space="preserve">&lt;0.001</w:t>
+              <w:spacing w:after="100" w:before="100" w:line="240"/>
+              <w:ind w:firstLine="0" w:left="100" w:right="100"/>
+            </w:pPr>
+            <w:r xmlns:w="http://schemas.openxmlformats.org/wordprocessingml/2006/main" xmlns:wp="http://schemas.openxmlformats.org/drawingml/2006/wordprocessingDrawing" xmlns:r="http://schemas.openxmlformats.org/officeDocument/2006/relationships" xmlns:w14="http://schemas.microsoft.com/office/word/2010/wordml">
+              <w:rPr>
+                <w:rFonts w:ascii="Arial" w:hAnsi="Arial" w:eastAsia="Arial" w:cs="Arial"/>
+                <w:sz w:val="22"/>
+                <w:szCs w:val="22"/>
+                <w:color w:val="000000"/>
+              </w:rPr>
+              <w:t xml:space="preserve">0.2405</w:t>
             </w:r>
           </w:p>
         </w:tc>
@@ -3283,15 +2374,10 @@
           <w:cantSplit/>
           <w:trHeight w:val="615" w:hRule="auto"/>
         </w:trPr>
-        body2
-        <w:tc>
-          <w:tcPr>
-            <w:vMerge/>
-            <w:tcBorders>
-              <w:bottom w:val="single" w:sz="16" w:space="0" w:color="666666"/>
-              <w:top w:val="single" w:sz="16" w:space="0" w:color="666666"/>
-              <w:left w:val="none" w:sz="0" w:space="0" w:color="000000"/>
-              <w:right w:val="none" w:sz="0" w:space="0" w:color="000000"/>
+        <w:tc>
+          <w:tcPr>
+            <w:tcBorders>
+              <w:bottom w:val="single" w:sz="16" w:space="0" w:color="666666"/>
             </w:tcBorders>
             <w:shd w:val="clear" w:color="auto" w:fill="FFFFFF"/>
             <w:tcMar>
@@ -3305,25 +2391,24 @@
           <w:p>
             <w:pPr>
               <w:jc w:val="left"/>
-              <w:keepNext/>
-              <w:pBdr>
-                <w:bottom w:val="none" w:sz="0" w:space="0" w:color="000000"/>
-                <w:top w:val="none" w:sz="0" w:space="0" w:color="000000"/>
-                <w:left w:val="none" w:sz="0" w:space="0" w:color="000000"/>
-                <w:right w:val="none" w:sz="0" w:space="0" w:color="000000"/>
-              </w:pBdr>
-              <w:spacing w:after="100" w:before="100" w:line="240"/>
-              <w:ind w:firstLine="0" w:left="100" w:right="100"/>
-            </w:pPr>
-          </w:p>
-        </w:tc>
-        <w:tc>
-          <w:tcPr>
-            <w:tcBorders>
-              <w:bottom w:val="single" w:sz="16" w:space="0" w:color="666666"/>
-              <w:top w:val="none" w:sz="0" w:space="0" w:color="000000"/>
-              <w:left w:val="none" w:sz="0" w:space="0" w:color="000000"/>
-              <w:right w:val="none" w:sz="0" w:space="0" w:color="000000"/>
+              <w:spacing w:after="100" w:before="100" w:line="240"/>
+              <w:ind w:firstLine="0" w:left="100" w:right="100"/>
+            </w:pPr>
+            <w:r xmlns:w="http://schemas.openxmlformats.org/wordprocessingml/2006/main" xmlns:wp="http://schemas.openxmlformats.org/drawingml/2006/wordprocessingDrawing" xmlns:r="http://schemas.openxmlformats.org/officeDocument/2006/relationships" xmlns:w14="http://schemas.microsoft.com/office/word/2010/wordml">
+              <w:rPr>
+                <w:rFonts w:ascii="Arial" w:hAnsi="Arial" w:eastAsia="Arial" w:cs="Arial"/>
+                <w:sz w:val="22"/>
+                <w:szCs w:val="22"/>
+                <w:color w:val="000000"/>
+              </w:rPr>
+              <w:t xml:space="preserve">Liriomyza asclepiadis: 2020</w:t>
+            </w:r>
+          </w:p>
+        </w:tc>
+        <w:tc>
+          <w:tcPr>
+            <w:tcBorders>
+              <w:bottom w:val="single" w:sz="16" w:space="0" w:color="666666"/>
             </w:tcBorders>
             <w:shd w:val="clear" w:color="auto" w:fill="FFFFFF"/>
             <w:tcMar>
@@ -3337,22 +2422,12 @@
           <w:p>
             <w:pPr>
               <w:jc w:val="left"/>
-              <w:keepNext/>
-              <w:pBdr>
-                <w:bottom w:val="none" w:sz="0" w:space="0" w:color="000000"/>
-                <w:top w:val="none" w:sz="0" w:space="0" w:color="000000"/>
-                <w:left w:val="none" w:sz="0" w:space="0" w:color="000000"/>
-                <w:right w:val="none" w:sz="0" w:space="0" w:color="000000"/>
-              </w:pBdr>
-              <w:spacing w:after="100" w:before="100" w:line="240"/>
-              <w:ind w:firstLine="0" w:left="100" w:right="100"/>
-            </w:pPr>
-            <w:r>
-              <w:rPr>
-                <w:rFonts w:ascii="Arial"/>
-                <w:i w:val="false"/>
-                <w:b w:val="false"/>
-                <w:u w:val="none"/>
+              <w:spacing w:after="100" w:before="100" w:line="240"/>
+              <w:ind w:firstLine="0" w:left="100" w:right="100"/>
+            </w:pPr>
+            <w:r xmlns:w="http://schemas.openxmlformats.org/wordprocessingml/2006/main" xmlns:wp="http://schemas.openxmlformats.org/drawingml/2006/wordprocessingDrawing" xmlns:r="http://schemas.openxmlformats.org/officeDocument/2006/relationships" xmlns:w14="http://schemas.microsoft.com/office/word/2010/wordml">
+              <w:rPr>
+                <w:rFonts w:ascii="Arial" w:hAnsi="Arial" w:eastAsia="Arial" w:cs="Arial"/>
                 <w:sz w:val="22"/>
                 <w:szCs w:val="22"/>
                 <w:color w:val="000000"/>
@@ -3365,9 +2440,6 @@
           <w:tcPr>
             <w:tcBorders>
               <w:bottom w:val="single" w:sz="16" w:space="0" w:color="666666"/>
-              <w:top w:val="none" w:sz="0" w:space="0" w:color="000000"/>
-              <w:left w:val="none" w:sz="0" w:space="0" w:color="000000"/>
-              <w:right w:val="none" w:sz="0" w:space="0" w:color="000000"/>
             </w:tcBorders>
             <w:shd w:val="clear" w:color="auto" w:fill="FFFFFF"/>
             <w:tcMar>
@@ -3381,37 +2453,24 @@
           <w:p>
             <w:pPr>
               <w:jc w:val="right"/>
-              <w:keepNext/>
-              <w:pBdr>
-                <w:bottom w:val="none" w:sz="0" w:space="0" w:color="000000"/>
-                <w:top w:val="none" w:sz="0" w:space="0" w:color="000000"/>
-                <w:left w:val="none" w:sz="0" w:space="0" w:color="000000"/>
-                <w:right w:val="none" w:sz="0" w:space="0" w:color="000000"/>
-              </w:pBdr>
-              <w:spacing w:after="100" w:before="100" w:line="240"/>
-              <w:ind w:firstLine="0" w:left="100" w:right="100"/>
-            </w:pPr>
-            <w:r>
-              <w:rPr>
-                <w:rFonts w:ascii="Arial"/>
-                <w:i w:val="false"/>
-                <w:b w:val="false"/>
-                <w:u w:val="none"/>
-                <w:sz w:val="22"/>
-                <w:szCs w:val="22"/>
-                <w:color w:val="000000"/>
-              </w:rPr>
-              <w:t xml:space="preserve">0.087</w:t>
-            </w:r>
-          </w:p>
-        </w:tc>
-        <w:tc>
-          <w:tcPr>
-            <w:tcBorders>
-              <w:bottom w:val="single" w:sz="16" w:space="0" w:color="666666"/>
-              <w:top w:val="none" w:sz="0" w:space="0" w:color="000000"/>
-              <w:left w:val="none" w:sz="0" w:space="0" w:color="000000"/>
-              <w:right w:val="none" w:sz="0" w:space="0" w:color="000000"/>
+              <w:spacing w:after="100" w:before="100" w:line="240"/>
+              <w:ind w:firstLine="0" w:left="100" w:right="100"/>
+            </w:pPr>
+            <w:r xmlns:w="http://schemas.openxmlformats.org/wordprocessingml/2006/main" xmlns:wp="http://schemas.openxmlformats.org/drawingml/2006/wordprocessingDrawing" xmlns:r="http://schemas.openxmlformats.org/officeDocument/2006/relationships" xmlns:w14="http://schemas.microsoft.com/office/word/2010/wordml">
+              <w:rPr>
+                <w:rFonts w:ascii="Arial" w:hAnsi="Arial" w:eastAsia="Arial" w:cs="Arial"/>
+                <w:sz w:val="22"/>
+                <w:szCs w:val="22"/>
+                <w:color w:val="000000"/>
+              </w:rPr>
+              <w:t xml:space="preserve">0.021</w:t>
+            </w:r>
+          </w:p>
+        </w:tc>
+        <w:tc>
+          <w:tcPr>
+            <w:tcBorders>
+              <w:bottom w:val="single" w:sz="16" w:space="0" w:color="666666"/>
             </w:tcBorders>
             <w:shd w:val="clear" w:color="auto" w:fill="FFFFFF"/>
             <w:tcMar>
@@ -3425,37 +2484,24 @@
           <w:p>
             <w:pPr>
               <w:jc w:val="right"/>
-              <w:keepNext/>
-              <w:pBdr>
-                <w:bottom w:val="none" w:sz="0" w:space="0" w:color="000000"/>
-                <w:top w:val="none" w:sz="0" w:space="0" w:color="000000"/>
-                <w:left w:val="none" w:sz="0" w:space="0" w:color="000000"/>
-                <w:right w:val="none" w:sz="0" w:space="0" w:color="000000"/>
-              </w:pBdr>
-              <w:spacing w:after="100" w:before="100" w:line="240"/>
-              <w:ind w:firstLine="0" w:left="100" w:right="100"/>
-            </w:pPr>
-            <w:r>
-              <w:rPr>
-                <w:rFonts w:ascii="Arial"/>
-                <w:i w:val="false"/>
-                <w:b w:val="false"/>
-                <w:u w:val="none"/>
-                <w:sz w:val="22"/>
-                <w:szCs w:val="22"/>
-                <w:color w:val="000000"/>
-              </w:rPr>
-              <w:t xml:space="preserve">10.458</w:t>
-            </w:r>
-          </w:p>
-        </w:tc>
-        <w:tc>
-          <w:tcPr>
-            <w:tcBorders>
-              <w:bottom w:val="single" w:sz="16" w:space="0" w:color="666666"/>
-              <w:top w:val="none" w:sz="0" w:space="0" w:color="000000"/>
-              <w:left w:val="none" w:sz="0" w:space="0" w:color="000000"/>
-              <w:right w:val="none" w:sz="0" w:space="0" w:color="000000"/>
+              <w:spacing w:after="100" w:before="100" w:line="240"/>
+              <w:ind w:firstLine="0" w:left="100" w:right="100"/>
+            </w:pPr>
+            <w:r xmlns:w="http://schemas.openxmlformats.org/wordprocessingml/2006/main" xmlns:wp="http://schemas.openxmlformats.org/drawingml/2006/wordprocessingDrawing" xmlns:r="http://schemas.openxmlformats.org/officeDocument/2006/relationships" xmlns:w14="http://schemas.microsoft.com/office/word/2010/wordml">
+              <w:rPr>
+                <w:rFonts w:ascii="Arial" w:hAnsi="Arial" w:eastAsia="Arial" w:cs="Arial"/>
+                <w:sz w:val="22"/>
+                <w:szCs w:val="22"/>
+                <w:color w:val="000000"/>
+              </w:rPr>
+              <w:t xml:space="preserve">3.121</w:t>
+            </w:r>
+          </w:p>
+        </w:tc>
+        <w:tc>
+          <w:tcPr>
+            <w:tcBorders>
+              <w:bottom w:val="single" w:sz="16" w:space="0" w:color="666666"/>
             </w:tcBorders>
             <w:shd w:val="clear" w:color="auto" w:fill="FFFFFF"/>
             <w:tcMar>
@@ -3469,37 +2515,24 @@
           <w:p>
             <w:pPr>
               <w:jc w:val="right"/>
-              <w:keepNext/>
-              <w:pBdr>
-                <w:bottom w:val="none" w:sz="0" w:space="0" w:color="000000"/>
-                <w:top w:val="none" w:sz="0" w:space="0" w:color="000000"/>
-                <w:left w:val="none" w:sz="0" w:space="0" w:color="000000"/>
-                <w:right w:val="none" w:sz="0" w:space="0" w:color="000000"/>
-              </w:pBdr>
-              <w:spacing w:after="100" w:before="100" w:line="240"/>
-              <w:ind w:firstLine="0" w:left="100" w:right="100"/>
-            </w:pPr>
-            <w:r>
-              <w:rPr>
-                <w:rFonts w:ascii="Arial"/>
-                <w:i w:val="false"/>
-                <w:b w:val="false"/>
-                <w:u w:val="none"/>
-                <w:sz w:val="22"/>
-                <w:szCs w:val="22"/>
-                <w:color w:val="000000"/>
-              </w:rPr>
-              <w:t xml:space="preserve">1.369</w:t>
-            </w:r>
-          </w:p>
-        </w:tc>
-        <w:tc>
-          <w:tcPr>
-            <w:tcBorders>
-              <w:bottom w:val="single" w:sz="16" w:space="0" w:color="666666"/>
-              <w:top w:val="none" w:sz="0" w:space="0" w:color="000000"/>
-              <w:left w:val="none" w:sz="0" w:space="0" w:color="000000"/>
-              <w:right w:val="none" w:sz="0" w:space="0" w:color="000000"/>
+              <w:spacing w:after="100" w:before="100" w:line="240"/>
+              <w:ind w:firstLine="0" w:left="100" w:right="100"/>
+            </w:pPr>
+            <w:r xmlns:w="http://schemas.openxmlformats.org/wordprocessingml/2006/main" xmlns:wp="http://schemas.openxmlformats.org/drawingml/2006/wordprocessingDrawing" xmlns:r="http://schemas.openxmlformats.org/officeDocument/2006/relationships" xmlns:w14="http://schemas.microsoft.com/office/word/2010/wordml">
+              <w:rPr>
+                <w:rFonts w:ascii="Arial" w:hAnsi="Arial" w:eastAsia="Arial" w:cs="Arial"/>
+                <w:sz w:val="22"/>
+                <w:szCs w:val="22"/>
+                <w:color w:val="000000"/>
+              </w:rPr>
+              <w:t xml:space="preserve">0.250</w:t>
+            </w:r>
+          </w:p>
+        </w:tc>
+        <w:tc>
+          <w:tcPr>
+            <w:tcBorders>
+              <w:bottom w:val="single" w:sz="16" w:space="0" w:color="666666"/>
             </w:tcBorders>
             <w:shd w:val="clear" w:color="auto" w:fill="FFFFFF"/>
             <w:tcMar>
@@ -3513,22 +2546,12 @@
           <w:p>
             <w:pPr>
               <w:jc w:val="right"/>
-              <w:keepNext/>
-              <w:pBdr>
-                <w:bottom w:val="none" w:sz="0" w:space="0" w:color="000000"/>
-                <w:top w:val="none" w:sz="0" w:space="0" w:color="000000"/>
-                <w:left w:val="none" w:sz="0" w:space="0" w:color="000000"/>
-                <w:right w:val="none" w:sz="0" w:space="0" w:color="000000"/>
-              </w:pBdr>
-              <w:spacing w:after="100" w:before="100" w:line="240"/>
-              <w:ind w:firstLine="0" w:left="100" w:right="100"/>
-            </w:pPr>
-            <w:r>
-              <w:rPr>
-                <w:rFonts w:ascii="Arial"/>
-                <w:i w:val="false"/>
-                <w:b w:val="false"/>
-                <w:u w:val="none"/>
+              <w:spacing w:after="100" w:before="100" w:line="240"/>
+              <w:ind w:firstLine="0" w:left="100" w:right="100"/>
+            </w:pPr>
+            <w:r xmlns:w="http://schemas.openxmlformats.org/wordprocessingml/2006/main" xmlns:wp="http://schemas.openxmlformats.org/drawingml/2006/wordprocessingDrawing" xmlns:r="http://schemas.openxmlformats.org/officeDocument/2006/relationships" xmlns:w14="http://schemas.microsoft.com/office/word/2010/wordml">
+              <w:rPr>
+                <w:rFonts w:ascii="Arial" w:hAnsi="Arial" w:eastAsia="Arial" w:cs="Arial"/>
                 <w:sz w:val="22"/>
                 <w:szCs w:val="22"/>
                 <w:color w:val="000000"/>
@@ -3541,9 +2564,6 @@
           <w:tcPr>
             <w:tcBorders>
               <w:bottom w:val="single" w:sz="16" w:space="0" w:color="666666"/>
-              <w:top w:val="none" w:sz="0" w:space="0" w:color="000000"/>
-              <w:left w:val="none" w:sz="0" w:space="0" w:color="000000"/>
-              <w:right w:val="none" w:sz="0" w:space="0" w:color="000000"/>
             </w:tcBorders>
             <w:shd w:val="clear" w:color="auto" w:fill="FFFFFF"/>
             <w:tcMar>
@@ -3557,33 +2577,23 @@
           <w:p>
             <w:pPr>
               <w:jc w:val="left"/>
-              <w:keepNext/>
-              <w:pBdr>
-                <w:bottom w:val="none" w:sz="0" w:space="0" w:color="000000"/>
-                <w:top w:val="none" w:sz="0" w:space="0" w:color="000000"/>
-                <w:left w:val="none" w:sz="0" w:space="0" w:color="000000"/>
-                <w:right w:val="none" w:sz="0" w:space="0" w:color="000000"/>
-              </w:pBdr>
-              <w:spacing w:after="100" w:before="100" w:line="240"/>
-              <w:ind w:firstLine="0" w:left="100" w:right="100"/>
-            </w:pPr>
-            <w:r>
-              <w:rPr>
-                <w:rFonts w:ascii="Arial"/>
-                <w:i w:val="false"/>
-                <w:b w:val="false"/>
-                <w:u w:val="none"/>
-                <w:sz w:val="22"/>
-                <w:szCs w:val="22"/>
-                <w:color w:val="000000"/>
-              </w:rPr>
-              <w:t xml:space="preserve">0.121</w:t>
+              <w:spacing w:after="100" w:before="100" w:line="240"/>
+              <w:ind w:firstLine="0" w:left="100" w:right="100"/>
+            </w:pPr>
+            <w:r xmlns:w="http://schemas.openxmlformats.org/wordprocessingml/2006/main" xmlns:wp="http://schemas.openxmlformats.org/drawingml/2006/wordprocessingDrawing" xmlns:r="http://schemas.openxmlformats.org/officeDocument/2006/relationships" xmlns:w14="http://schemas.microsoft.com/office/word/2010/wordml">
+              <w:rPr>
+                <w:rFonts w:ascii="Arial" w:hAnsi="Arial" w:eastAsia="Arial" w:cs="Arial"/>
+                <w:sz w:val="22"/>
+                <w:szCs w:val="22"/>
+                <w:color w:val="000000"/>
+              </w:rPr>
+              <w:t xml:space="preserve">0.3085</w:t>
             </w:r>
           </w:p>
         </w:tc>
       </w:tr>
     </w:tbl>
-    <w:p>
+    <w:p xmlns:w="http://schemas.openxmlformats.org/wordprocessingml/2006/main" xmlns:wp="http://schemas.openxmlformats.org/drawingml/2006/wordprocessingDrawing" xmlns:r="http://schemas.openxmlformats.org/officeDocument/2006/relationships" xmlns:w14="http://schemas.microsoft.com/office/word/2010/wordml">
       <w:pPr>
         <w:pStyle w:val="Normal"/>
       </w:pPr>
@@ -3591,7 +2601,7 @@
         <w:t xml:space="preserve"/>
       </w:r>
     </w:p>
-    <w:p>
+    <w:p xmlns:w="http://schemas.openxmlformats.org/wordprocessingml/2006/main" xmlns:wp="http://schemas.openxmlformats.org/drawingml/2006/wordprocessingDrawing" xmlns:r="http://schemas.openxmlformats.org/officeDocument/2006/relationships" xmlns:w14="http://schemas.microsoft.com/office/word/2010/wordml">
       <w:pPr>
         <w:pStyle w:val="Normal"/>
       </w:pPr>
@@ -3599,7 +2609,7 @@
         <w:t xml:space="preserve"/>
       </w:r>
     </w:p>
-    <w:p>
+    <w:p xmlns:w="http://schemas.openxmlformats.org/wordprocessingml/2006/main" xmlns:wp="http://schemas.openxmlformats.org/drawingml/2006/wordprocessingDrawing" xmlns:r="http://schemas.openxmlformats.org/officeDocument/2006/relationships" xmlns:w14="http://schemas.microsoft.com/office/word/2010/wordml">
       <w:pPr>
         <w:pStyle w:val="Normal"/>
       </w:pPr>
@@ -3607,7 +2617,7 @@
         <w:t xml:space="preserve">Table 5: Quantify variance explained by urbanization</w:t>
       </w:r>
     </w:p>
-    <w:tbl xmlns:a="http://schemas.openxmlformats.org/drawingml/2006/main" xmlns:pic="http://schemas.openxmlformats.org/drawingml/2006/picture">
+    <w:tbl xmlns:w="http://schemas.openxmlformats.org/wordprocessingml/2006/main" xmlns:r="http://schemas.openxmlformats.org/officeDocument/2006/relationships" xmlns:w14="http://schemas.microsoft.com/office/word/2010/wordml" xmlns:wp="http://schemas.openxmlformats.org/drawingml/2006/wordprocessingDrawing" xmlns:a="http://schemas.openxmlformats.org/drawingml/2006/main" xmlns:pic="http://schemas.openxmlformats.org/drawingml/2006/picture">
       <w:tblPr>
         <w:tblLayout w:type="fixed"/>
         <w:jc w:val="center"/>
@@ -3622,17 +2632,14 @@
       <w:tr>
         <w:trPr>
           <w:cantSplit/>
-          <w:trHeight w:val="637" w:hRule="auto"/>
+          <w:trHeight w:val="571" w:hRule="auto"/>
           <w:tblHeader/>
         </w:trPr>
-        header1
         <w:tc>
           <w:tcPr>
             <w:tcBorders>
               <w:bottom w:val="single" w:sz="16" w:space="0" w:color="666666"/>
               <w:top w:val="single" w:sz="16" w:space="0" w:color="666666"/>
-              <w:left w:val="none" w:sz="0" w:space="0" w:color="000000"/>
-              <w:right w:val="none" w:sz="0" w:space="0" w:color="000000"/>
             </w:tcBorders>
             <w:shd w:val="clear" w:color="auto" w:fill="FFFFFF"/>
             <w:tcMar>
@@ -3646,22 +2653,12 @@
           <w:p>
             <w:pPr>
               <w:jc w:val="left"/>
-              <w:keepNext/>
-              <w:pBdr>
-                <w:bottom w:val="none" w:sz="0" w:space="0" w:color="000000"/>
-                <w:top w:val="none" w:sz="0" w:space="0" w:color="000000"/>
-                <w:left w:val="none" w:sz="0" w:space="0" w:color="000000"/>
-                <w:right w:val="none" w:sz="0" w:space="0" w:color="000000"/>
-              </w:pBdr>
-              <w:spacing w:after="100" w:before="100" w:line="240"/>
-              <w:ind w:firstLine="0" w:left="100" w:right="100"/>
-            </w:pPr>
-            <w:r>
-              <w:rPr>
-                <w:rFonts w:ascii="Arial"/>
-                <w:i w:val="false"/>
-                <w:b w:val="false"/>
-                <w:u w:val="none"/>
+              <w:spacing w:after="100" w:before="100" w:line="240"/>
+              <w:ind w:firstLine="0" w:left="100" w:right="100"/>
+            </w:pPr>
+            <w:r xmlns:w="http://schemas.openxmlformats.org/wordprocessingml/2006/main" xmlns:wp="http://schemas.openxmlformats.org/drawingml/2006/wordprocessingDrawing" xmlns:r="http://schemas.openxmlformats.org/officeDocument/2006/relationships" xmlns:w14="http://schemas.microsoft.com/office/word/2010/wordml">
+              <w:rPr>
+                <w:rFonts w:ascii="Arial" w:hAnsi="Arial" w:eastAsia="Arial" w:cs="Arial"/>
                 <w:sz w:val="22"/>
                 <w:szCs w:val="22"/>
                 <w:color w:val="000000"/>
@@ -3675,8 +2672,6 @@
             <w:tcBorders>
               <w:bottom w:val="single" w:sz="16" w:space="0" w:color="666666"/>
               <w:top w:val="single" w:sz="16" w:space="0" w:color="666666"/>
-              <w:left w:val="none" w:sz="0" w:space="0" w:color="000000"/>
-              <w:right w:val="none" w:sz="0" w:space="0" w:color="000000"/>
             </w:tcBorders>
             <w:shd w:val="clear" w:color="auto" w:fill="FFFFFF"/>
             <w:tcMar>
@@ -3690,22 +2685,12 @@
           <w:p>
             <w:pPr>
               <w:jc w:val="left"/>
-              <w:keepNext/>
-              <w:pBdr>
-                <w:bottom w:val="none" w:sz="0" w:space="0" w:color="000000"/>
-                <w:top w:val="none" w:sz="0" w:space="0" w:color="000000"/>
-                <w:left w:val="none" w:sz="0" w:space="0" w:color="000000"/>
-                <w:right w:val="none" w:sz="0" w:space="0" w:color="000000"/>
-              </w:pBdr>
-              <w:spacing w:after="100" w:before="100" w:line="240"/>
-              <w:ind w:firstLine="0" w:left="100" w:right="100"/>
-            </w:pPr>
-            <w:r>
-              <w:rPr>
-                <w:rFonts w:ascii="Arial"/>
-                <w:i w:val="false"/>
-                <w:b w:val="false"/>
-                <w:u w:val="none"/>
+              <w:spacing w:after="100" w:before="100" w:line="240"/>
+              <w:ind w:firstLine="0" w:left="100" w:right="100"/>
+            </w:pPr>
+            <w:r xmlns:w="http://schemas.openxmlformats.org/wordprocessingml/2006/main" xmlns:wp="http://schemas.openxmlformats.org/drawingml/2006/wordprocessingDrawing" xmlns:r="http://schemas.openxmlformats.org/officeDocument/2006/relationships" xmlns:w14="http://schemas.microsoft.com/office/word/2010/wordml">
+              <w:rPr>
+                <w:rFonts w:ascii="Arial" w:hAnsi="Arial" w:eastAsia="Arial" w:cs="Arial"/>
                 <w:sz w:val="22"/>
                 <w:szCs w:val="22"/>
                 <w:color w:val="000000"/>
@@ -3719,8 +2704,6 @@
             <w:tcBorders>
               <w:bottom w:val="single" w:sz="16" w:space="0" w:color="666666"/>
               <w:top w:val="single" w:sz="16" w:space="0" w:color="666666"/>
-              <w:left w:val="none" w:sz="0" w:space="0" w:color="000000"/>
-              <w:right w:val="none" w:sz="0" w:space="0" w:color="000000"/>
             </w:tcBorders>
             <w:shd w:val="clear" w:color="auto" w:fill="FFFFFF"/>
             <w:tcMar>
@@ -3734,34 +2717,21 @@
           <w:p>
             <w:pPr>
               <w:jc w:val="right"/>
-              <w:keepNext/>
-              <w:pBdr>
-                <w:bottom w:val="none" w:sz="0" w:space="0" w:color="000000"/>
-                <w:top w:val="none" w:sz="0" w:space="0" w:color="000000"/>
-                <w:left w:val="none" w:sz="0" w:space="0" w:color="000000"/>
-                <w:right w:val="none" w:sz="0" w:space="0" w:color="000000"/>
-              </w:pBdr>
-              <w:spacing w:after="100" w:before="100" w:line="240"/>
-              <w:ind w:firstLine="0" w:left="100" w:right="100"/>
-            </w:pPr>
-            <w:r>
-              <w:rPr>
-                <w:rFonts w:ascii="Arial"/>
-                <w:i w:val="false"/>
-                <w:b w:val="false"/>
-                <w:u w:val="none"/>
-                <w:sz w:val="22"/>
-                <w:szCs w:val="22"/>
-                <w:color w:val="000000"/>
-              </w:rPr>
-              <w:t xml:space="preserve">Ï‡</w:t>
-            </w:r>
-            <w:r>
-              <w:rPr>
-                <w:rFonts w:ascii="Arial"/>
-                <w:i w:val="false"/>
-                <w:b w:val="false"/>
-                <w:u w:val="none"/>
+              <w:spacing w:after="100" w:before="100" w:line="240"/>
+              <w:ind w:firstLine="0" w:left="100" w:right="100"/>
+            </w:pPr>
+            <w:r xmlns:w="http://schemas.openxmlformats.org/wordprocessingml/2006/main" xmlns:wp="http://schemas.openxmlformats.org/drawingml/2006/wordprocessingDrawing" xmlns:r="http://schemas.openxmlformats.org/officeDocument/2006/relationships" xmlns:w14="http://schemas.microsoft.com/office/word/2010/wordml">
+              <w:rPr>
+                <w:rFonts w:ascii="Arial" w:hAnsi="Arial" w:eastAsia="Arial" w:cs="Arial"/>
+                <w:sz w:val="22"/>
+                <w:szCs w:val="22"/>
+                <w:color w:val="000000"/>
+              </w:rPr>
+              <w:t xml:space="preserve">χ</w:t>
+            </w:r>
+            <w:r xmlns:w="http://schemas.openxmlformats.org/wordprocessingml/2006/main" xmlns:wp="http://schemas.openxmlformats.org/drawingml/2006/wordprocessingDrawing" xmlns:r="http://schemas.openxmlformats.org/officeDocument/2006/relationships" xmlns:w14="http://schemas.microsoft.com/office/word/2010/wordml">
+              <w:rPr>
+                <w:rFonts w:ascii="Arial" w:hAnsi="Arial" w:eastAsia="Arial" w:cs="Arial"/>
                 <w:vertAlign w:val="superscript"/>
                 <w:sz w:val="22"/>
                 <w:szCs w:val="22"/>
@@ -3776,8 +2746,6 @@
             <w:tcBorders>
               <w:bottom w:val="single" w:sz="16" w:space="0" w:color="666666"/>
               <w:top w:val="single" w:sz="16" w:space="0" w:color="666666"/>
-              <w:left w:val="none" w:sz="0" w:space="0" w:color="000000"/>
-              <w:right w:val="none" w:sz="0" w:space="0" w:color="000000"/>
             </w:tcBorders>
             <w:shd w:val="clear" w:color="auto" w:fill="FFFFFF"/>
             <w:tcMar>
@@ -3791,22 +2759,12 @@
           <w:p>
             <w:pPr>
               <w:jc w:val="left"/>
-              <w:keepNext/>
-              <w:pBdr>
-                <w:bottom w:val="none" w:sz="0" w:space="0" w:color="000000"/>
-                <w:top w:val="none" w:sz="0" w:space="0" w:color="000000"/>
-                <w:left w:val="none" w:sz="0" w:space="0" w:color="000000"/>
-                <w:right w:val="none" w:sz="0" w:space="0" w:color="000000"/>
-              </w:pBdr>
-              <w:spacing w:after="100" w:before="100" w:line="240"/>
-              <w:ind w:firstLine="0" w:left="100" w:right="100"/>
-            </w:pPr>
-            <w:r>
-              <w:rPr>
-                <w:rFonts w:ascii="Arial"/>
-                <w:i w:val="false"/>
-                <w:b w:val="false"/>
-                <w:u w:val="none"/>
+              <w:spacing w:after="100" w:before="100" w:line="240"/>
+              <w:ind w:firstLine="0" w:left="100" w:right="100"/>
+            </w:pPr>
+            <w:r xmlns:w="http://schemas.openxmlformats.org/wordprocessingml/2006/main" xmlns:wp="http://schemas.openxmlformats.org/drawingml/2006/wordprocessingDrawing" xmlns:r="http://schemas.openxmlformats.org/officeDocument/2006/relationships" xmlns:w14="http://schemas.microsoft.com/office/word/2010/wordml">
+              <w:rPr>
+                <w:rFonts w:ascii="Arial" w:hAnsi="Arial" w:eastAsia="Arial" w:cs="Arial"/>
                 <w:sz w:val="22"/>
                 <w:szCs w:val="22"/>
                 <w:color w:val="000000"/>
@@ -3821,16 +2779,10 @@
           <w:cantSplit/>
           <w:trHeight w:val="615" w:hRule="auto"/>
         </w:trPr>
-        body1
         <w:tc>
           <w:tcPr>
             <w:vMerge w:val="restart"/>
-            <w:tcBorders>
-              <w:bottom w:val="none" w:sz="0" w:space="0" w:color="000000"/>
-              <w:top w:val="none" w:sz="0" w:space="0" w:color="000000"/>
-              <w:left w:val="none" w:sz="0" w:space="0" w:color="000000"/>
-              <w:right w:val="none" w:sz="0" w:space="0" w:color="000000"/>
-            </w:tcBorders>
+            <w:tcBorders/>
             <w:shd w:val="clear" w:color="auto" w:fill="FFFFFF"/>
             <w:tcMar>
               <w:top w:w="0" w:type="dxa"/>
@@ -3843,22 +2795,12 @@
           <w:p>
             <w:pPr>
               <w:jc w:val="left"/>
-              <w:keepNext/>
-              <w:pBdr>
-                <w:bottom w:val="none" w:sz="0" w:space="0" w:color="000000"/>
-                <w:top w:val="none" w:sz="0" w:space="0" w:color="000000"/>
-                <w:left w:val="none" w:sz="0" w:space="0" w:color="000000"/>
-                <w:right w:val="none" w:sz="0" w:space="0" w:color="000000"/>
-              </w:pBdr>
-              <w:spacing w:after="100" w:before="100" w:line="240"/>
-              <w:ind w:firstLine="0" w:left="100" w:right="100"/>
-            </w:pPr>
-            <w:r>
-              <w:rPr>
-                <w:rFonts w:ascii="Arial"/>
-                <w:i w:val="false"/>
-                <w:b w:val="false"/>
-                <w:u w:val="none"/>
+              <w:spacing w:after="100" w:before="100" w:line="240"/>
+              <w:ind w:firstLine="0" w:left="100" w:right="100"/>
+            </w:pPr>
+            <w:r xmlns:w="http://schemas.openxmlformats.org/wordprocessingml/2006/main" xmlns:wp="http://schemas.openxmlformats.org/drawingml/2006/wordprocessingDrawing" xmlns:r="http://schemas.openxmlformats.org/officeDocument/2006/relationships" xmlns:w14="http://schemas.microsoft.com/office/word/2010/wordml">
+              <w:rPr>
+                <w:rFonts w:ascii="Arial" w:hAnsi="Arial" w:eastAsia="Arial" w:cs="Arial"/>
                 <w:sz w:val="22"/>
                 <w:szCs w:val="22"/>
                 <w:color w:val="000000"/>
@@ -3869,12 +2811,7 @@
         </w:tc>
         <w:tc>
           <w:tcPr>
-            <w:tcBorders>
-              <w:bottom w:val="none" w:sz="0" w:space="0" w:color="000000"/>
-              <w:top w:val="none" w:sz="0" w:space="0" w:color="000000"/>
-              <w:left w:val="none" w:sz="0" w:space="0" w:color="000000"/>
-              <w:right w:val="none" w:sz="0" w:space="0" w:color="000000"/>
-            </w:tcBorders>
+            <w:tcBorders/>
             <w:shd w:val="clear" w:color="auto" w:fill="FFFFFF"/>
             <w:tcMar>
               <w:top w:w="0" w:type="dxa"/>
@@ -3887,22 +2824,12 @@
           <w:p>
             <w:pPr>
               <w:jc w:val="left"/>
-              <w:keepNext/>
-              <w:pBdr>
-                <w:bottom w:val="none" w:sz="0" w:space="0" w:color="000000"/>
-                <w:top w:val="none" w:sz="0" w:space="0" w:color="000000"/>
-                <w:left w:val="none" w:sz="0" w:space="0" w:color="000000"/>
-                <w:right w:val="none" w:sz="0" w:space="0" w:color="000000"/>
-              </w:pBdr>
-              <w:spacing w:after="100" w:before="100" w:line="240"/>
-              <w:ind w:firstLine="0" w:left="100" w:right="100"/>
-            </w:pPr>
-            <w:r>
-              <w:rPr>
-                <w:rFonts w:ascii="Arial"/>
-                <w:i w:val="false"/>
-                <w:b w:val="false"/>
-                <w:u w:val="none"/>
+              <w:spacing w:after="100" w:before="100" w:line="240"/>
+              <w:ind w:firstLine="0" w:left="100" w:right="100"/>
+            </w:pPr>
+            <w:r xmlns:w="http://schemas.openxmlformats.org/wordprocessingml/2006/main" xmlns:wp="http://schemas.openxmlformats.org/drawingml/2006/wordprocessingDrawing" xmlns:r="http://schemas.openxmlformats.org/officeDocument/2006/relationships" xmlns:w14="http://schemas.microsoft.com/office/word/2010/wordml">
+              <w:rPr>
+                <w:rFonts w:ascii="Arial" w:hAnsi="Arial" w:eastAsia="Arial" w:cs="Arial"/>
                 <w:sz w:val="22"/>
                 <w:szCs w:val="22"/>
                 <w:color w:val="000000"/>
@@ -3913,12 +2840,7 @@
         </w:tc>
         <w:tc>
           <w:tcPr>
-            <w:tcBorders>
-              <w:bottom w:val="none" w:sz="0" w:space="0" w:color="000000"/>
-              <w:top w:val="none" w:sz="0" w:space="0" w:color="000000"/>
-              <w:left w:val="none" w:sz="0" w:space="0" w:color="000000"/>
-              <w:right w:val="none" w:sz="0" w:space="0" w:color="000000"/>
-            </w:tcBorders>
+            <w:tcBorders/>
             <w:shd w:val="clear" w:color="auto" w:fill="FFFFFF"/>
             <w:tcMar>
               <w:top w:w="0" w:type="dxa"/>
@@ -3931,38 +2853,23 @@
           <w:p>
             <w:pPr>
               <w:jc w:val="right"/>
-              <w:keepNext/>
-              <w:pBdr>
-                <w:bottom w:val="none" w:sz="0" w:space="0" w:color="000000"/>
-                <w:top w:val="none" w:sz="0" w:space="0" w:color="000000"/>
-                <w:left w:val="none" w:sz="0" w:space="0" w:color="000000"/>
-                <w:right w:val="none" w:sz="0" w:space="0" w:color="000000"/>
-              </w:pBdr>
-              <w:spacing w:after="100" w:before="100" w:line="240"/>
-              <w:ind w:firstLine="0" w:left="100" w:right="100"/>
-            </w:pPr>
-            <w:r>
-              <w:rPr>
-                <w:rFonts w:ascii="Arial"/>
-                <w:i w:val="false"/>
-                <w:b w:val="false"/>
-                <w:u w:val="none"/>
-                <w:sz w:val="22"/>
-                <w:szCs w:val="22"/>
-                <w:color w:val="000000"/>
-              </w:rPr>
-              <w:t xml:space="preserve">86.713</w:t>
-            </w:r>
-          </w:p>
-        </w:tc>
-        <w:tc>
-          <w:tcPr>
-            <w:tcBorders>
-              <w:bottom w:val="none" w:sz="0" w:space="0" w:color="000000"/>
-              <w:top w:val="none" w:sz="0" w:space="0" w:color="000000"/>
-              <w:left w:val="none" w:sz="0" w:space="0" w:color="000000"/>
-              <w:right w:val="none" w:sz="0" w:space="0" w:color="000000"/>
-            </w:tcBorders>
+              <w:spacing w:after="100" w:before="100" w:line="240"/>
+              <w:ind w:firstLine="0" w:left="100" w:right="100"/>
+            </w:pPr>
+            <w:r xmlns:w="http://schemas.openxmlformats.org/wordprocessingml/2006/main" xmlns:wp="http://schemas.openxmlformats.org/drawingml/2006/wordprocessingDrawing" xmlns:r="http://schemas.openxmlformats.org/officeDocument/2006/relationships" xmlns:w14="http://schemas.microsoft.com/office/word/2010/wordml">
+              <w:rPr>
+                <w:rFonts w:ascii="Arial" w:hAnsi="Arial" w:eastAsia="Arial" w:cs="Arial"/>
+                <w:sz w:val="22"/>
+                <w:szCs w:val="22"/>
+                <w:color w:val="000000"/>
+              </w:rPr>
+              <w:t xml:space="preserve">58.243</w:t>
+            </w:r>
+          </w:p>
+        </w:tc>
+        <w:tc>
+          <w:tcPr>
+            <w:tcBorders/>
             <w:shd w:val="clear" w:color="auto" w:fill="FFFFFF"/>
             <w:tcMar>
               <w:top w:w="0" w:type="dxa"/>
@@ -3975,22 +2882,13 @@
           <w:p>
             <w:pPr>
               <w:jc w:val="left"/>
-              <w:keepNext/>
-              <w:pBdr>
-                <w:bottom w:val="none" w:sz="0" w:space="0" w:color="000000"/>
-                <w:top w:val="none" w:sz="0" w:space="0" w:color="000000"/>
-                <w:left w:val="none" w:sz="0" w:space="0" w:color="000000"/>
-                <w:right w:val="none" w:sz="0" w:space="0" w:color="000000"/>
-              </w:pBdr>
-              <w:spacing w:after="100" w:before="100" w:line="240"/>
-              <w:ind w:firstLine="0" w:left="100" w:right="100"/>
-            </w:pPr>
-            <w:r>
-              <w:rPr>
-                <w:rFonts w:ascii="Arial"/>
-                <w:i w:val="false"/>
-                <w:b w:val="true"/>
-                <w:u w:val="none"/>
+              <w:spacing w:after="100" w:before="100" w:line="240"/>
+              <w:ind w:firstLine="0" w:left="100" w:right="100"/>
+            </w:pPr>
+            <w:r xmlns:w="http://schemas.openxmlformats.org/wordprocessingml/2006/main" xmlns:wp="http://schemas.openxmlformats.org/drawingml/2006/wordprocessingDrawing" xmlns:r="http://schemas.openxmlformats.org/officeDocument/2006/relationships" xmlns:w14="http://schemas.microsoft.com/office/word/2010/wordml">
+              <w:rPr>
+                <w:rFonts w:ascii="Arial" w:hAnsi="Arial" w:eastAsia="Arial" w:cs="Arial"/>
+                <w:b/>
                 <w:sz w:val="22"/>
                 <w:szCs w:val="22"/>
                 <w:color w:val="000000"/>
@@ -4003,17 +2901,13 @@
       <w:tr>
         <w:trPr>
           <w:cantSplit/>
-          <w:trHeight w:val="615" w:hRule="auto"/>
+          <w:trHeight w:val="574" w:hRule="auto"/>
         </w:trPr>
-        body2
         <w:tc>
           <w:tcPr>
             <w:vMerge/>
             <w:tcBorders>
               <w:bottom w:val="single" w:sz="16" w:space="0" w:color="666666"/>
-              <w:top w:val="none" w:sz="0" w:space="0" w:color="000000"/>
-              <w:left w:val="none" w:sz="0" w:space="0" w:color="000000"/>
-              <w:right w:val="none" w:sz="0" w:space="0" w:color="000000"/>
             </w:tcBorders>
             <w:shd w:val="clear" w:color="auto" w:fill="FFFFFF"/>
             <w:tcMar>
@@ -4027,25 +2921,15 @@
           <w:p>
             <w:pPr>
               <w:jc w:val="left"/>
-              <w:keepNext/>
-              <w:pBdr>
-                <w:bottom w:val="none" w:sz="0" w:space="0" w:color="000000"/>
-                <w:top w:val="none" w:sz="0" w:space="0" w:color="000000"/>
-                <w:left w:val="none" w:sz="0" w:space="0" w:color="000000"/>
-                <w:right w:val="none" w:sz="0" w:space="0" w:color="000000"/>
-              </w:pBdr>
-              <w:spacing w:after="100" w:before="100" w:line="240"/>
-              <w:ind w:firstLine="0" w:left="100" w:right="100"/>
-            </w:pPr>
-          </w:p>
-        </w:tc>
-        <w:tc>
-          <w:tcPr>
-            <w:tcBorders>
-              <w:bottom w:val="single" w:sz="16" w:space="0" w:color="666666"/>
-              <w:top w:val="none" w:sz="0" w:space="0" w:color="000000"/>
-              <w:left w:val="none" w:sz="0" w:space="0" w:color="000000"/>
-              <w:right w:val="none" w:sz="0" w:space="0" w:color="000000"/>
+              <w:spacing w:after="100" w:before="100" w:line="240"/>
+              <w:ind w:firstLine="0" w:left="100" w:right="100"/>
+            </w:pPr>
+          </w:p>
+        </w:tc>
+        <w:tc>
+          <w:tcPr>
+            <w:tcBorders>
+              <w:bottom w:val="single" w:sz="16" w:space="0" w:color="666666"/>
             </w:tcBorders>
             <w:shd w:val="clear" w:color="auto" w:fill="FFFFFF"/>
             <w:tcMar>
@@ -4059,22 +2943,12 @@
           <w:p>
             <w:pPr>
               <w:jc w:val="left"/>
-              <w:keepNext/>
-              <w:pBdr>
-                <w:bottom w:val="none" w:sz="0" w:space="0" w:color="000000"/>
-                <w:top w:val="none" w:sz="0" w:space="0" w:color="000000"/>
-                <w:left w:val="none" w:sz="0" w:space="0" w:color="000000"/>
-                <w:right w:val="none" w:sz="0" w:space="0" w:color="000000"/>
-              </w:pBdr>
-              <w:spacing w:after="100" w:before="100" w:line="240"/>
-              <w:ind w:firstLine="0" w:left="100" w:right="100"/>
-            </w:pPr>
-            <w:r>
-              <w:rPr>
-                <w:rFonts w:ascii="Arial"/>
-                <w:i w:val="false"/>
-                <w:b w:val="false"/>
-                <w:u w:val="none"/>
+              <w:spacing w:after="100" w:before="100" w:line="240"/>
+              <w:ind w:firstLine="0" w:left="100" w:right="100"/>
+            </w:pPr>
+            <w:r xmlns:w="http://schemas.openxmlformats.org/wordprocessingml/2006/main" xmlns:wp="http://schemas.openxmlformats.org/drawingml/2006/wordprocessingDrawing" xmlns:r="http://schemas.openxmlformats.org/officeDocument/2006/relationships" xmlns:w14="http://schemas.microsoft.com/office/word/2010/wordml">
+              <w:rPr>
+                <w:rFonts w:ascii="Arial" w:hAnsi="Arial" w:eastAsia="Arial" w:cs="Arial"/>
                 <w:sz w:val="22"/>
                 <w:szCs w:val="22"/>
                 <w:color w:val="000000"/>
@@ -4087,9 +2961,6 @@
           <w:tcPr>
             <w:tcBorders>
               <w:bottom w:val="single" w:sz="16" w:space="0" w:color="666666"/>
-              <w:top w:val="none" w:sz="0" w:space="0" w:color="000000"/>
-              <w:left w:val="none" w:sz="0" w:space="0" w:color="000000"/>
-              <w:right w:val="none" w:sz="0" w:space="0" w:color="000000"/>
             </w:tcBorders>
             <w:shd w:val="clear" w:color="auto" w:fill="FFFFFF"/>
             <w:tcMar>
@@ -4103,37 +2974,24 @@
           <w:p>
             <w:pPr>
               <w:jc w:val="right"/>
-              <w:keepNext/>
-              <w:pBdr>
-                <w:bottom w:val="none" w:sz="0" w:space="0" w:color="000000"/>
-                <w:top w:val="none" w:sz="0" w:space="0" w:color="000000"/>
-                <w:left w:val="none" w:sz="0" w:space="0" w:color="000000"/>
-                <w:right w:val="none" w:sz="0" w:space="0" w:color="000000"/>
-              </w:pBdr>
-              <w:spacing w:after="100" w:before="100" w:line="240"/>
-              <w:ind w:firstLine="0" w:left="100" w:right="100"/>
-            </w:pPr>
-            <w:r>
-              <w:rPr>
-                <w:rFonts w:ascii="Arial"/>
-                <w:i w:val="false"/>
-                <w:b w:val="false"/>
-                <w:u w:val="none"/>
-                <w:sz w:val="22"/>
-                <w:szCs w:val="22"/>
-                <w:color w:val="000000"/>
-              </w:rPr>
-              <w:t xml:space="preserve">0.713</w:t>
-            </w:r>
-          </w:p>
-        </w:tc>
-        <w:tc>
-          <w:tcPr>
-            <w:tcBorders>
-              <w:bottom w:val="single" w:sz="16" w:space="0" w:color="666666"/>
-              <w:top w:val="none" w:sz="0" w:space="0" w:color="000000"/>
-              <w:left w:val="none" w:sz="0" w:space="0" w:color="000000"/>
-              <w:right w:val="none" w:sz="0" w:space="0" w:color="000000"/>
+              <w:spacing w:after="100" w:before="100" w:line="240"/>
+              <w:ind w:firstLine="0" w:left="100" w:right="100"/>
+            </w:pPr>
+            <w:r xmlns:w="http://schemas.openxmlformats.org/wordprocessingml/2006/main" xmlns:wp="http://schemas.openxmlformats.org/drawingml/2006/wordprocessingDrawing" xmlns:r="http://schemas.openxmlformats.org/officeDocument/2006/relationships" xmlns:w14="http://schemas.microsoft.com/office/word/2010/wordml">
+              <w:rPr>
+                <w:rFonts w:ascii="Arial" w:hAnsi="Arial" w:eastAsia="Arial" w:cs="Arial"/>
+                <w:sz w:val="22"/>
+                <w:szCs w:val="22"/>
+                <w:color w:val="000000"/>
+              </w:rPr>
+              <w:t xml:space="preserve">0.726</w:t>
+            </w:r>
+          </w:p>
+        </w:tc>
+        <w:tc>
+          <w:tcPr>
+            <w:tcBorders>
+              <w:bottom w:val="single" w:sz="16" w:space="0" w:color="666666"/>
             </w:tcBorders>
             <w:shd w:val="clear" w:color="auto" w:fill="FFFFFF"/>
             <w:tcMar>
@@ -4147,27 +3005,17 @@
           <w:p>
             <w:pPr>
               <w:jc w:val="left"/>
-              <w:keepNext/>
-              <w:pBdr>
-                <w:bottom w:val="none" w:sz="0" w:space="0" w:color="000000"/>
-                <w:top w:val="none" w:sz="0" w:space="0" w:color="000000"/>
-                <w:left w:val="none" w:sz="0" w:space="0" w:color="000000"/>
-                <w:right w:val="none" w:sz="0" w:space="0" w:color="000000"/>
-              </w:pBdr>
-              <w:spacing w:after="100" w:before="100" w:line="240"/>
-              <w:ind w:firstLine="0" w:left="100" w:right="100"/>
-            </w:pPr>
-            <w:r>
-              <w:rPr>
-                <w:rFonts w:ascii="Arial"/>
-                <w:i w:val="false"/>
-                <w:b w:val="false"/>
-                <w:u w:val="none"/>
-                <w:sz w:val="22"/>
-                <w:szCs w:val="22"/>
-                <w:color w:val="000000"/>
-              </w:rPr>
-              <w:t xml:space="preserve">0.398</w:t>
+              <w:spacing w:after="100" w:before="100" w:line="240"/>
+              <w:ind w:firstLine="0" w:left="100" w:right="100"/>
+            </w:pPr>
+            <w:r xmlns:w="http://schemas.openxmlformats.org/wordprocessingml/2006/main" xmlns:wp="http://schemas.openxmlformats.org/drawingml/2006/wordprocessingDrawing" xmlns:r="http://schemas.openxmlformats.org/officeDocument/2006/relationships" xmlns:w14="http://schemas.microsoft.com/office/word/2010/wordml">
+              <w:rPr>
+                <w:rFonts w:ascii="Arial" w:hAnsi="Arial" w:eastAsia="Arial" w:cs="Arial"/>
+                <w:sz w:val="22"/>
+                <w:szCs w:val="22"/>
+                <w:color w:val="000000"/>
+              </w:rPr>
+              <w:t xml:space="preserve">0.394</w:t>
             </w:r>
           </w:p>
         </w:tc>

</xml_diff>